<commit_message>
Level 1 almost complete
added CPSS Prompt panel and WordText prefab working nicely. just cleaning up gamplay and transition for level 2
</commit_message>
<xml_diff>
--- a/PTSD edu/PTSD-Edu_DesignDocument.docx
+++ b/PTSD edu/PTSD-Edu_DesignDocument.docx
@@ -820,15 +820,7 @@
     </w:p>
     <w:p>
       <w:r>
-        <w:t xml:space="preserve">dark blue: the </w:t>
-      </w:r>
-      <w:proofErr w:type="spellStart"/>
-      <w:r>
-        <w:t>ghosties</w:t>
-      </w:r>
-      <w:proofErr w:type="spellEnd"/>
-      <w:r>
-        <w:t xml:space="preserve">/enemies. the enemies in the prototype only spawn in </w:t>
+        <w:t xml:space="preserve">dark blue: the ghosties/enemies. the enemies in the prototype only spawn in </w:t>
       </w:r>
     </w:p>
     <w:p>
@@ -965,15 +957,7 @@
         <w:t>abstract way</w:t>
       </w:r>
       <w:r>
-        <w:t xml:space="preserve"> the possible effects of trauma with guided level questions and fun gameplay. While the game will take on a more serious role, the mechanics and actual gameplay will be made to be fun, pleasant, and offer enough distance from specific imagery, subjects, and the like so </w:t>
-      </w:r>
-      <w:proofErr w:type="spellStart"/>
-      <w:r>
-        <w:t>player’s</w:t>
-      </w:r>
-      <w:proofErr w:type="spellEnd"/>
-      <w:r>
-        <w:t xml:space="preserve"> are not distraught or uncomfortable. Each level/question segment will have a unique question that stems from the CPSS, a child PTSD questionnaire. </w:t>
+        <w:t xml:space="preserve"> the possible effects of trauma with guided level questions and fun gameplay. While the game will take on a more serious role, the mechanics and actual gameplay will be made to be fun, pleasant, and offer enough distance from specific imagery, subjects, and the like so player’s are not distraught or uncomfortable. Each level/question segment will have a unique question that stems from the CPSS, a child PTSD questionnaire. </w:t>
       </w:r>
     </w:p>
     <w:p>
@@ -1444,14 +1428,9 @@
               </w:pBdr>
               <w:spacing w:after="0" w:line="240" w:lineRule="auto"/>
             </w:pPr>
-            <w:proofErr w:type="spellStart"/>
             <w:r>
               <w:lastRenderedPageBreak/>
-              <w:t>i</w:t>
-            </w:r>
-            <w:proofErr w:type="spellEnd"/>
-            <w:r>
-              <w:t xml:space="preserve">. Chase away the monster with the word on </w:t>
+              <w:t xml:space="preserve">i. Chase away the monster with the word on </w:t>
             </w:r>
             <w:r>
               <w:lastRenderedPageBreak/>
@@ -1590,6 +1569,67 @@
                 <w:color w:val="548DD4" w:themeColor="text2" w:themeTint="99"/>
               </w:rPr>
               <w:t xml:space="preserve"> and the ‘tower’ (brain) can be used in subsequent stages as well.</w:t>
+            </w:r>
+          </w:p>
+          <w:p>
+            <w:pPr>
+              <w:widowControl w:val="0"/>
+              <w:pBdr>
+                <w:top w:val="nil"/>
+                <w:left w:val="nil"/>
+                <w:bottom w:val="nil"/>
+                <w:right w:val="nil"/>
+                <w:between w:val="nil"/>
+              </w:pBdr>
+              <w:spacing w:after="0" w:line="240" w:lineRule="auto"/>
+            </w:pPr>
+          </w:p>
+          <w:p>
+            <w:pPr>
+              <w:widowControl w:val="0"/>
+              <w:pBdr>
+                <w:top w:val="nil"/>
+                <w:left w:val="nil"/>
+                <w:bottom w:val="single" w:sz="6" w:space="1" w:color="auto"/>
+                <w:right w:val="nil"/>
+                <w:between w:val="nil"/>
+              </w:pBdr>
+              <w:spacing w:after="0" w:line="240" w:lineRule="auto"/>
+            </w:pPr>
+          </w:p>
+          <w:p>
+            <w:pPr>
+              <w:widowControl w:val="0"/>
+              <w:pBdr>
+                <w:left w:val="nil"/>
+                <w:bottom w:val="nil"/>
+                <w:right w:val="nil"/>
+                <w:between w:val="nil"/>
+              </w:pBdr>
+              <w:spacing w:after="0" w:line="240" w:lineRule="auto"/>
+            </w:pPr>
+          </w:p>
+          <w:p>
+            <w:pPr>
+              <w:widowControl w:val="0"/>
+              <w:pBdr>
+                <w:left w:val="nil"/>
+                <w:bottom w:val="nil"/>
+                <w:right w:val="nil"/>
+                <w:between w:val="nil"/>
+              </w:pBdr>
+              <w:spacing w:after="0" w:line="240" w:lineRule="auto"/>
+              <w:rPr>
+                <w:b/>
+                <w:bCs/>
+              </w:rPr>
+            </w:pPr>
+            <w:r>
+              <w:rPr>
+                <w:b/>
+                <w:bCs/>
+              </w:rPr>
+              <w:t xml:space="preserve">Level 1 is about avoiding the word on the screen from all sides for a certain amount of time. </w:t>
             </w:r>
           </w:p>
           <w:p>
@@ -1750,15 +1790,7 @@
               <w:spacing w:after="0" w:line="240" w:lineRule="auto"/>
             </w:pPr>
             <w:r>
-              <w:t>there may be an opportunity for a transition, to make gameplay based on waves of enemies. add layers of difficulty to the tower defense-</w:t>
-            </w:r>
-            <w:proofErr w:type="spellStart"/>
-            <w:r>
-              <w:t>ish</w:t>
-            </w:r>
-            <w:proofErr w:type="spellEnd"/>
-            <w:r>
-              <w:t xml:space="preserve"> first level, then because the player now associates the word with nightmares, the player has a limited field of view as the level has grown dark. </w:t>
+              <w:t xml:space="preserve">there may be an opportunity for a transition, to make gameplay based on waves of enemies. add layers of difficulty to the tower defense-ish first level, then because the player now associates the word with nightmares, the player has a limited field of view as the level has grown dark. </w:t>
             </w:r>
           </w:p>
           <w:p>
@@ -1860,6 +1892,7 @@
                 <w:rFonts w:ascii="Calibri" w:hAnsi="Calibri" w:cs="Calibri"/>
                 <w:color w:val="548DD4" w:themeColor="text2" w:themeTint="99"/>
               </w:rPr>
+              <w:lastRenderedPageBreak/>
               <w:t>T</w:t>
             </w:r>
             <w:r>
@@ -1972,15 +2005,7 @@
                 <w:rFonts w:ascii="Calibri" w:hAnsi="Calibri" w:cs="Calibri"/>
                 <w:color w:val="548DD4" w:themeColor="text2" w:themeTint="99"/>
               </w:rPr>
-              <w:t xml:space="preserve"> will </w:t>
-            </w:r>
-            <w:r>
-              <w:rPr>
-                <w:rFonts w:ascii="Calibri" w:hAnsi="Calibri" w:cs="Calibri"/>
-                <w:color w:val="548DD4" w:themeColor="text2" w:themeTint="99"/>
-              </w:rPr>
-              <w:lastRenderedPageBreak/>
-              <w:t>just restart.</w:t>
+              <w:t xml:space="preserve"> will just restart.</w:t>
             </w:r>
             <w:r>
               <w:rPr>
@@ -2031,6 +2056,136 @@
               </w:rPr>
               <w:t>However, the current design sounds good too, so if it is difficult to change, then we should use the current design</w:t>
             </w:r>
+          </w:p>
+          <w:p>
+            <w:pPr>
+              <w:widowControl w:val="0"/>
+              <w:pBdr>
+                <w:top w:val="nil"/>
+                <w:left w:val="nil"/>
+                <w:bottom w:val="nil"/>
+                <w:right w:val="nil"/>
+                <w:between w:val="nil"/>
+              </w:pBdr>
+              <w:spacing w:after="0" w:line="240" w:lineRule="auto"/>
+              <w:ind w:left="360"/>
+              <w:rPr>
+                <w:rFonts w:ascii="Calibri" w:hAnsi="Calibri" w:cs="Calibri"/>
+                <w:color w:val="548DD4" w:themeColor="text2" w:themeTint="99"/>
+              </w:rPr>
+            </w:pPr>
+          </w:p>
+          <w:p>
+            <w:pPr>
+              <w:widowControl w:val="0"/>
+              <w:pBdr>
+                <w:top w:val="nil"/>
+                <w:left w:val="nil"/>
+                <w:bottom w:val="single" w:sz="6" w:space="1" w:color="auto"/>
+                <w:right w:val="nil"/>
+                <w:between w:val="nil"/>
+              </w:pBdr>
+              <w:spacing w:after="0" w:line="240" w:lineRule="auto"/>
+            </w:pPr>
+          </w:p>
+          <w:p>
+            <w:pPr>
+              <w:widowControl w:val="0"/>
+              <w:pBdr>
+                <w:left w:val="nil"/>
+                <w:bottom w:val="nil"/>
+                <w:right w:val="nil"/>
+                <w:between w:val="nil"/>
+              </w:pBdr>
+              <w:spacing w:after="0" w:line="240" w:lineRule="auto"/>
+            </w:pPr>
+          </w:p>
+          <w:p>
+            <w:pPr>
+              <w:widowControl w:val="0"/>
+              <w:pBdr>
+                <w:left w:val="nil"/>
+                <w:bottom w:val="nil"/>
+                <w:right w:val="nil"/>
+                <w:between w:val="nil"/>
+              </w:pBdr>
+              <w:spacing w:after="0" w:line="240" w:lineRule="auto"/>
+              <w:rPr>
+                <w:b/>
+                <w:bCs/>
+              </w:rPr>
+            </w:pPr>
+            <w:r>
+              <w:rPr>
+                <w:b/>
+                <w:bCs/>
+              </w:rPr>
+              <w:t xml:space="preserve">Level </w:t>
+            </w:r>
+            <w:r>
+              <w:rPr>
+                <w:b/>
+                <w:bCs/>
+              </w:rPr>
+              <w:t>2</w:t>
+            </w:r>
+            <w:r>
+              <w:rPr>
+                <w:b/>
+                <w:bCs/>
+              </w:rPr>
+              <w:t xml:space="preserve"> is about avoiding the word on the screen from all sides for a certain amount of time</w:t>
+            </w:r>
+            <w:r>
+              <w:rPr>
+                <w:b/>
+                <w:bCs/>
+              </w:rPr>
+              <w:t xml:space="preserve"> AND have their field of view limited in that darkened space</w:t>
+            </w:r>
+            <w:r>
+              <w:rPr>
+                <w:b/>
+                <w:bCs/>
+              </w:rPr>
+              <w:t>.</w:t>
+            </w:r>
+          </w:p>
+          <w:p>
+            <w:pPr>
+              <w:widowControl w:val="0"/>
+              <w:pBdr>
+                <w:top w:val="nil"/>
+                <w:left w:val="nil"/>
+                <w:bottom w:val="nil"/>
+                <w:right w:val="nil"/>
+                <w:between w:val="nil"/>
+              </w:pBdr>
+              <w:spacing w:after="0" w:line="240" w:lineRule="auto"/>
+              <w:ind w:left="360"/>
+              <w:rPr>
+                <w:rFonts w:ascii="Calibri" w:hAnsi="Calibri" w:cs="Calibri"/>
+                <w:color w:val="548DD4" w:themeColor="text2" w:themeTint="99"/>
+              </w:rPr>
+            </w:pPr>
+          </w:p>
+          <w:p>
+            <w:pPr>
+              <w:widowControl w:val="0"/>
+              <w:pBdr>
+                <w:top w:val="nil"/>
+                <w:left w:val="nil"/>
+                <w:bottom w:val="nil"/>
+                <w:right w:val="nil"/>
+                <w:between w:val="nil"/>
+              </w:pBdr>
+              <w:spacing w:after="0" w:line="240" w:lineRule="auto"/>
+              <w:ind w:left="360"/>
+              <w:rPr>
+                <w:rFonts w:ascii="Calibri" w:hAnsi="Calibri" w:cs="Calibri"/>
+                <w:color w:val="548DD4" w:themeColor="text2" w:themeTint="99"/>
+              </w:rPr>
+            </w:pPr>
           </w:p>
         </w:tc>
       </w:tr>
@@ -2177,15 +2332,7 @@
               <w:spacing w:after="0" w:line="240" w:lineRule="auto"/>
             </w:pPr>
             <w:r>
-              <w:t xml:space="preserve">as a stand-alone mini-game, the player could be encountered with a never-ending ‘time loop’, meaning the section they are in will allow them to move forward but they will loop back to the start. The theme of the mini-game would have to do with repetition or </w:t>
-            </w:r>
-            <w:proofErr w:type="spellStart"/>
-            <w:r>
-              <w:t>deja</w:t>
-            </w:r>
-            <w:proofErr w:type="spellEnd"/>
-            <w:r>
-              <w:t xml:space="preserve"> vu, but in a way where it will not stress the player out.</w:t>
+              <w:t>as a stand-alone mini-game, the player could be encountered with a never-ending ‘time loop’, meaning the section they are in will allow them to move forward but they will loop back to the start. The theme of the mini-game would have to do with repetition or deja vu, but in a way where it will not stress the player out.</w:t>
             </w:r>
           </w:p>
           <w:p>
@@ -2243,7 +2390,15 @@
                 <w:rFonts w:ascii="Calibri" w:hAnsi="Calibri" w:cs="Calibri"/>
                 <w:color w:val="548DD4" w:themeColor="text2" w:themeTint="99"/>
               </w:rPr>
-              <w:t>I am wondering if we are able to create identical rooms so that when the player roll</w:t>
+              <w:t xml:space="preserve">I am wondering if we are able to create identical </w:t>
+            </w:r>
+            <w:r>
+              <w:rPr>
+                <w:rFonts w:ascii="Calibri" w:hAnsi="Calibri" w:cs="Calibri"/>
+                <w:color w:val="548DD4" w:themeColor="text2" w:themeTint="99"/>
+              </w:rPr>
+              <w:lastRenderedPageBreak/>
+              <w:t>rooms so that when the player roll</w:t>
             </w:r>
             <w:r>
               <w:rPr>
@@ -2413,6 +2568,7 @@
               <w:spacing w:after="0" w:line="240" w:lineRule="auto"/>
             </w:pPr>
             <w:r>
+              <w:lastRenderedPageBreak/>
               <w:t>Level 4</w:t>
             </w:r>
           </w:p>
@@ -2481,24 +2637,7 @@
                 <w:rFonts w:ascii="Calibri" w:hAnsi="Calibri" w:cs="Calibri"/>
                 <w:color w:val="548DD4" w:themeColor="text2" w:themeTint="99"/>
               </w:rPr>
-              <w:lastRenderedPageBreak/>
-              <w:t xml:space="preserve">Feeling upset when you think about it or hear about the event (for example, feeling scared, angry, sad, guilty, </w:t>
-            </w:r>
-            <w:proofErr w:type="spellStart"/>
-            <w:r>
-              <w:rPr>
-                <w:rFonts w:ascii="Calibri" w:hAnsi="Calibri" w:cs="Calibri"/>
-                <w:color w:val="548DD4" w:themeColor="text2" w:themeTint="99"/>
-              </w:rPr>
-              <w:t>etc</w:t>
-            </w:r>
-            <w:proofErr w:type="spellEnd"/>
-            <w:r>
-              <w:rPr>
-                <w:rFonts w:ascii="Calibri" w:hAnsi="Calibri" w:cs="Calibri"/>
-                <w:color w:val="548DD4" w:themeColor="text2" w:themeTint="99"/>
-              </w:rPr>
-              <w:t xml:space="preserve">) </w:t>
+              <w:t xml:space="preserve">Feeling upset when you think about it or hear about the event (for example, feeling scared, angry, sad, guilty, etc) </w:t>
             </w:r>
           </w:p>
         </w:tc>
@@ -2530,12 +2669,7 @@
               <w:spacing w:after="0" w:line="240" w:lineRule="auto"/>
             </w:pPr>
             <w:r>
-              <w:lastRenderedPageBreak/>
-              <w:t xml:space="preserve">I’d like to make a ‘feeling down’ themed level where the player has to avoid being ‘down’, so they have to go higher up in the level. This could be </w:t>
-            </w:r>
-            <w:r>
-              <w:lastRenderedPageBreak/>
-              <w:t xml:space="preserve">a jump game where you have to keep moving up the levels using the platforms and avoid enemies. </w:t>
+              <w:t xml:space="preserve">I’d like to make a ‘feeling down’ themed level where the player has to avoid being ‘down’, so they have to go higher up in the level. This could be a jump game where you have to keep moving up the levels using the platforms and avoid enemies. </w:t>
             </w:r>
           </w:p>
           <w:p>
@@ -2651,7 +2785,15 @@
                 <w:rFonts w:ascii="Calibri" w:hAnsi="Calibri" w:cs="Calibri"/>
                 <w:color w:val="548DD4" w:themeColor="text2" w:themeTint="99"/>
               </w:rPr>
-              <w:t>depicts feeling upset and shows that players should always look up.</w:t>
+              <w:t xml:space="preserve">depicts </w:t>
+            </w:r>
+            <w:r>
+              <w:rPr>
+                <w:rFonts w:ascii="Calibri" w:hAnsi="Calibri" w:cs="Calibri"/>
+                <w:color w:val="548DD4" w:themeColor="text2" w:themeTint="99"/>
+              </w:rPr>
+              <w:lastRenderedPageBreak/>
+              <w:t>feeling upset and shows that players should always look up.</w:t>
             </w:r>
           </w:p>
           <w:p>
@@ -2779,7 +2921,6 @@
                 <w:rFonts w:ascii="Calibri" w:hAnsi="Calibri" w:cs="Calibri"/>
                 <w:color w:val="548DD4" w:themeColor="text2" w:themeTint="99"/>
               </w:rPr>
-              <w:lastRenderedPageBreak/>
               <w:t>Having feelings in your body when you think about or hear about the event (for example, breaking out into a sweat, heart beating fast)</w:t>
             </w:r>
           </w:p>
@@ -2828,7 +2969,6 @@
               <w:spacing w:after="0" w:line="240" w:lineRule="auto"/>
             </w:pPr>
             <w:r>
-              <w:lastRenderedPageBreak/>
               <w:t xml:space="preserve">The transition from the last stage to this level would be the player would pause on screen a second and you would hear the heartbeat, and see some sweat from the avatar.  </w:t>
             </w:r>
           </w:p>
@@ -2849,11 +2989,7 @@
               <w:spacing w:after="0" w:line="240" w:lineRule="auto"/>
             </w:pPr>
             <w:r>
-              <w:t xml:space="preserve">There will be a cartoon heart that is </w:t>
-            </w:r>
-            <w:r>
-              <w:lastRenderedPageBreak/>
-              <w:t xml:space="preserve">sweating and moving really fast. The players need to collect ice cubes on the screen and place them near it/on it to slow the heart down. </w:t>
+              <w:t xml:space="preserve">There will be a cartoon heart that is sweating and moving really fast. The players need to collect ice cubes on the screen and place them near it/on it to slow the heart down. </w:t>
             </w:r>
           </w:p>
           <w:p>
@@ -3049,7 +3185,6 @@
               <w:spacing w:after="0" w:line="240" w:lineRule="auto"/>
             </w:pPr>
             <w:r>
-              <w:lastRenderedPageBreak/>
               <w:t xml:space="preserve">Level 6 </w:t>
             </w:r>
           </w:p>
@@ -3119,6 +3254,7 @@
                 <w:rFonts w:ascii="Calibri" w:hAnsi="Calibri" w:cs="Calibri"/>
                 <w:color w:val="548DD4" w:themeColor="text2" w:themeTint="99"/>
               </w:rPr>
+              <w:lastRenderedPageBreak/>
               <w:t xml:space="preserve">Trying not to think about, talk about, or have feelings about the event </w:t>
             </w:r>
           </w:p>
@@ -3167,6 +3303,7 @@
               <w:spacing w:after="0" w:line="240" w:lineRule="auto"/>
             </w:pPr>
             <w:r>
+              <w:lastRenderedPageBreak/>
               <w:t>once the last mini-game finishes, the heart will be content and happy! The camera pans back up to show the player in a new area. the player will be trying to relax and watch TV</w:t>
             </w:r>
           </w:p>
@@ -3187,7 +3324,11 @@
               <w:spacing w:after="0" w:line="240" w:lineRule="auto"/>
             </w:pPr>
             <w:r>
-              <w:t>in this level, the player will be trying to tune a tv (a really old school one with nobs and buttons) to a channel that does not display the word they typed in. the player will have to turn some nobs and tap the antenna of the TV to get the channels to show clearly. The word will sometimes be on the channels and the player quickly needs to change them.</w:t>
+              <w:t xml:space="preserve">in this level, the player will be trying to tune a tv (a really old school one with nobs and buttons) to a channel that does not display the word they typed </w:t>
+            </w:r>
+            <w:r>
+              <w:lastRenderedPageBreak/>
+              <w:t>in. the player will have to turn some nobs and tap the antenna of the TV to get the channels to show clearly. The word will sometimes be on the channels and the player quickly needs to change them.</w:t>
             </w:r>
           </w:p>
           <w:p>
@@ -3352,15 +3493,7 @@
                 <w:rFonts w:ascii="Calibri" w:hAnsi="Calibri" w:cs="Calibri"/>
                 <w:color w:val="548DD4" w:themeColor="text2" w:themeTint="99"/>
               </w:rPr>
-              <w:t xml:space="preserve"> like in level 1. The goal is still to destroy all </w:t>
-            </w:r>
-            <w:r>
-              <w:rPr>
-                <w:rFonts w:ascii="Calibri" w:hAnsi="Calibri" w:cs="Calibri"/>
-                <w:color w:val="548DD4" w:themeColor="text2" w:themeTint="99"/>
-              </w:rPr>
-              <w:lastRenderedPageBreak/>
-              <w:t xml:space="preserve">enemies, so we can place two other balls (one on each side of the screen), and the player can only destroy the enemies when the player </w:t>
+              <w:t xml:space="preserve"> like in level 1. The goal is still to destroy all enemies, so we can place two other balls (one on each side of the screen), and the player can only destroy the enemies when the player </w:t>
             </w:r>
             <w:r>
               <w:rPr>
@@ -3647,7 +3780,14 @@
               <w:rPr>
                 <w:b/>
               </w:rPr>
-              <w:t>not being able to remember an important part of an event</w:t>
+              <w:t xml:space="preserve">not being able to </w:t>
+            </w:r>
+            <w:r>
+              <w:rPr>
+                <w:b/>
+              </w:rPr>
+              <w:lastRenderedPageBreak/>
+              <w:t>remember an important part of an event</w:t>
             </w:r>
           </w:p>
           <w:p>
@@ -3731,6 +3871,7 @@
                 <w:rFonts w:ascii="Calibri" w:hAnsi="Calibri" w:cs="Calibri"/>
                 <w:color w:val="548DD4" w:themeColor="text2" w:themeTint="99"/>
               </w:rPr>
+              <w:lastRenderedPageBreak/>
               <w:t xml:space="preserve">For this level, we can use </w:t>
             </w:r>
             <w:r>
@@ -3773,6 +3914,7 @@
                 <w:rFonts w:ascii="Calibri" w:hAnsi="Calibri" w:cs="Calibri"/>
                 <w:color w:val="548DD4" w:themeColor="text2" w:themeTint="99"/>
               </w:rPr>
+              <w:lastRenderedPageBreak/>
               <w:t>ball that the player controls</w:t>
             </w:r>
             <w:r>
@@ -3920,7 +4062,6 @@
                 <w:rFonts w:ascii="Calibri" w:hAnsi="Calibri" w:cs="Calibri"/>
                 <w:color w:val="548DD4" w:themeColor="text2" w:themeTint="99"/>
               </w:rPr>
-              <w:lastRenderedPageBreak/>
               <w:t xml:space="preserve">Having much less interest or doing things you used to do </w:t>
             </w:r>
           </w:p>
@@ -3956,7 +4097,6 @@
                 <w:rFonts w:ascii="Calibri" w:hAnsi="Calibri" w:cs="Calibri"/>
                 <w:color w:val="548DD4" w:themeColor="text2" w:themeTint="99"/>
               </w:rPr>
-              <w:lastRenderedPageBreak/>
               <w:t>To depict a decrease in interest, I feel that we can make the player</w:t>
             </w:r>
             <w:r>
@@ -4470,6 +4610,7 @@
               <w:spacing w:after="0" w:line="240" w:lineRule="auto"/>
             </w:pPr>
             <w:r>
+              <w:lastRenderedPageBreak/>
               <w:t>Level 12</w:t>
             </w:r>
           </w:p>
@@ -4781,7 +4922,6 @@
               <w:spacing w:after="0" w:line="240" w:lineRule="auto"/>
             </w:pPr>
             <w:r>
-              <w:lastRenderedPageBreak/>
               <w:t>Level 13</w:t>
             </w:r>
           </w:p>
@@ -4895,13 +5035,8 @@
               <w:spacing w:after="0" w:line="240" w:lineRule="auto"/>
               <w:ind w:left="720" w:hanging="360"/>
             </w:pPr>
-            <w:proofErr w:type="spellStart"/>
-            <w:r>
-              <w:t>i</w:t>
-            </w:r>
-            <w:proofErr w:type="spellEnd"/>
-            <w:r>
-              <w:t>. A humanoid avatar trying to sleep on a log, but cannot fall asleep, so the player needs to roll the avatar onto a bed, turn off music, and move all the distractions (i.e. phone, computer) off the bed before the avatar can fall asleep 1. Can let them try to figure out what needs to be done instead of giving them instructions a. Give them hints after 5 seconds if they are unable to figure out what needs to be done</w:t>
+            <w:r>
+              <w:t>i. A humanoid avatar trying to sleep on a log, but cannot fall asleep, so the player needs to roll the avatar onto a bed, turn off music, and move all the distractions (i.e. phone, computer) off the bed before the avatar can fall asleep 1. Can let them try to figure out what needs to be done instead of giving them instructions a. Give them hints after 5 seconds if they are unable to figure out what needs to be done</w:t>
             </w:r>
           </w:p>
           <w:p>
@@ -5129,6 +5264,7 @@
                 <w:rFonts w:ascii="Calibri" w:hAnsi="Calibri" w:cs="Calibri"/>
                 <w:color w:val="548DD4" w:themeColor="text2" w:themeTint="99"/>
               </w:rPr>
+              <w:lastRenderedPageBreak/>
               <w:t xml:space="preserve">Feeling irritable or having fits of anger </w:t>
             </w:r>
           </w:p>
@@ -5165,6 +5301,7 @@
                 <w:rFonts w:ascii="Calibri" w:hAnsi="Calibri" w:cs="Calibri"/>
                 <w:color w:val="548DD4" w:themeColor="text2" w:themeTint="99"/>
               </w:rPr>
+              <w:lastRenderedPageBreak/>
               <w:t xml:space="preserve">For this level, </w:t>
             </w:r>
             <w:r>
@@ -5277,7 +5414,15 @@
                 <w:rFonts w:ascii="Calibri" w:hAnsi="Calibri" w:cs="Calibri"/>
                 <w:color w:val="548DD4" w:themeColor="text2" w:themeTint="99"/>
               </w:rPr>
-              <w:t xml:space="preserve"> decreases and the ball turns redder and moves faster. There will be sporadic wind symbol or another ball </w:t>
+              <w:t xml:space="preserve"> decreases and the ball turns redder and moves faster. There will be sporadic </w:t>
+            </w:r>
+            <w:r>
+              <w:rPr>
+                <w:rFonts w:ascii="Calibri" w:hAnsi="Calibri" w:cs="Calibri"/>
+                <w:color w:val="548DD4" w:themeColor="text2" w:themeTint="99"/>
+              </w:rPr>
+              <w:lastRenderedPageBreak/>
+              <w:t xml:space="preserve">wind symbol or another ball </w:t>
             </w:r>
             <w:r>
               <w:rPr>
@@ -5321,6 +5466,7 @@
               <w:spacing w:after="0" w:line="240" w:lineRule="auto"/>
             </w:pPr>
             <w:r>
+              <w:lastRenderedPageBreak/>
               <w:t>Level 15</w:t>
             </w:r>
           </w:p>
@@ -5418,13 +5564,8 @@
               <w:spacing w:after="0" w:line="240" w:lineRule="auto"/>
               <w:ind w:left="720" w:hanging="360"/>
             </w:pPr>
-            <w:proofErr w:type="spellStart"/>
-            <w:r>
-              <w:t>i</w:t>
-            </w:r>
-            <w:proofErr w:type="spellEnd"/>
-            <w:r>
-              <w:t xml:space="preserve">. The avatar on screen will be trying to make a to-do list, but keeps on stopping, so the player needs to remove distractors (such as music, phone, etc.) 1. Can let them try to figure out what needs to be removed instead of giving them instructions on which ones to remove a. Give them hints after 5 seconds if they are unable to figure out which ones need to be removed </w:t>
+            <w:r>
+              <w:t xml:space="preserve">i. The avatar on screen will be trying to make a to-do list, but keeps on stopping, so the player needs to remove distractors (such as music, phone, etc.) 1. Can let them try to figure out what needs to be removed instead of giving them instructions on which ones to remove a. Give them hints after 5 seconds if they are unable to figure out which ones need to be removed </w:t>
             </w:r>
           </w:p>
           <w:p>
@@ -5449,7 +5590,6 @@
                 <w:rFonts w:ascii="Calibri" w:hAnsi="Calibri" w:cs="Calibri"/>
                 <w:color w:val="548DD4" w:themeColor="text2" w:themeTint="99"/>
               </w:rPr>
-              <w:lastRenderedPageBreak/>
               <w:t>Again, the above is the original plan, but I am thinking to change it to the following for a better flow:</w:t>
             </w:r>
           </w:p>
@@ -5588,7 +5728,6 @@
               <w:spacing w:after="0" w:line="240" w:lineRule="auto"/>
             </w:pPr>
             <w:r>
-              <w:lastRenderedPageBreak/>
               <w:t xml:space="preserve">Level 16 </w:t>
             </w:r>
           </w:p>
@@ -5800,6 +5939,7 @@
                 <w:rFonts w:ascii="Calibri" w:hAnsi="Calibri" w:cs="Calibri"/>
                 <w:color w:val="548DD4" w:themeColor="text2" w:themeTint="99"/>
               </w:rPr>
+              <w:lastRenderedPageBreak/>
               <w:t xml:space="preserve">Being jumpy or easily startled (for example, when someone walks up behind you) </w:t>
             </w:r>
           </w:p>
@@ -5869,7 +6009,16 @@
                 <w:rFonts w:ascii="Calibri" w:hAnsi="Calibri" w:cs="Calibri"/>
                 <w:color w:val="548DD4" w:themeColor="text2" w:themeTint="99"/>
               </w:rPr>
-              <w:t>Again, similar to level 16, the ball avatar should be rolling towards a goal and the enemies still form blocks of obstacles. However, this time, the player will not be able to roll between the blocks. The player will have to jump over the blocks. The ball avatar will be extra jumpy if the player taps twice on the jump button. Some enemy blocks can be slightly faded, meaning that the player can just roll right through them. This is meant to depict the idea that the player can learn not to jump at all enemy blocks even though they may look similar.</w:t>
+              <w:lastRenderedPageBreak/>
+              <w:t xml:space="preserve">Again, similar to level 16, the ball avatar should be rolling towards a goal and the enemies still form blocks of obstacles. However, this time, the player will not be able to roll between the blocks. The player will have to jump over the blocks. The ball avatar will be extra jumpy if the player taps twice on the jump button. Some enemy blocks can be slightly faded, </w:t>
+            </w:r>
+            <w:r>
+              <w:rPr>
+                <w:rFonts w:ascii="Calibri" w:hAnsi="Calibri" w:cs="Calibri"/>
+                <w:color w:val="548DD4" w:themeColor="text2" w:themeTint="99"/>
+              </w:rPr>
+              <w:lastRenderedPageBreak/>
+              <w:t>meaning that the player can just roll right through them. This is meant to depict the idea that the player can learn not to jump at all enemy blocks even though they may look similar.</w:t>
             </w:r>
           </w:p>
         </w:tc>
@@ -5998,7 +6147,6 @@
         <w:spacing w:before="0" w:line="276" w:lineRule="auto"/>
       </w:pPr>
       <w:r>
-        <w:lastRenderedPageBreak/>
         <w:t>Obstacles</w:t>
       </w:r>
     </w:p>
@@ -6026,6 +6174,7 @@
     <w:p/>
     <w:p>
       <w:r>
+        <w:lastRenderedPageBreak/>
         <w:t xml:space="preserve">The prototype refers to the end state of the programmed levels. There does not need to be an end state, the prototype will be a better version of an MVP. Mostly concentrated on the gameplay and mechanics, the prototype will not have fancy or completed visuals or art assets. The artwork will mostly be placeholder assets but have a cohesive color scheme. The game will be a calm and fun experience that educates. Here is a shortlist of overall development requirements the prototype will need to meet: </w:t>
       </w:r>
     </w:p>
@@ -6082,7 +6231,6 @@
         <w:spacing w:before="0" w:line="276" w:lineRule="auto"/>
       </w:pPr>
       <w:r>
-        <w:lastRenderedPageBreak/>
         <w:t xml:space="preserve"> </w:t>
       </w:r>
     </w:p>
@@ -6236,7 +6384,6 @@
         <w:rPr>
           <w:u w:val="single"/>
         </w:rPr>
-        <w:lastRenderedPageBreak/>
         <w:t xml:space="preserve">Instructions and About </w:t>
       </w:r>
       <w:r>
@@ -6289,6 +6436,7 @@
           <w:i/>
           <w:color w:val="D54773"/>
         </w:rPr>
+        <w:lastRenderedPageBreak/>
         <w:t>Wireframes/Mock Ups</w:t>
       </w:r>
     </w:p>
@@ -6904,21 +7052,12 @@
       </w:r>
     </w:p>
     <w:p>
-      <w:proofErr w:type="spellStart"/>
       <w:r>
         <w:rPr>
           <w:b/>
           <w:u w:val="single"/>
         </w:rPr>
-        <w:t>TouchScreenKeyboard</w:t>
-      </w:r>
-      <w:proofErr w:type="spellEnd"/>
-      <w:r>
-        <w:rPr>
-          <w:b/>
-          <w:u w:val="single"/>
-        </w:rPr>
-        <w:t>:</w:t>
+        <w:t>TouchScreenKeyboard:</w:t>
       </w:r>
       <w:r>
         <w:t xml:space="preserve"> the game would allow the user to input a word they associate with one of the questions in the Child PTSD Symptom Scale; ex: “Type in the first word that comes to your mind when you hear the words having trouble concentrating”. </w:t>
@@ -6926,15 +7065,7 @@
     </w:p>
     <w:p>
       <w:r>
-        <w:t xml:space="preserve">**While Unity does have documentation offering support for GUI </w:t>
-      </w:r>
-      <w:proofErr w:type="spellStart"/>
-      <w:r>
-        <w:t>TypeFields</w:t>
-      </w:r>
-      <w:proofErr w:type="spellEnd"/>
-      <w:r>
-        <w:t xml:space="preserve"> (where you select a box and can type your input) there are no online examples or APIs that offer guidance to how I have my Unity Remote 5 application on my iOS set up. I am still searching for documentation and tutorials for help. Unity Remote 5 allows me to use my laptop, running Windows 10, to connect to my </w:t>
+        <w:t xml:space="preserve">**While Unity does have documentation offering support for GUI TypeFields (where you select a box and can type your input) there are no online examples or APIs that offer guidance to how I have my Unity Remote 5 application on my iOS set up. I am still searching for documentation and tutorials for help. Unity Remote 5 allows me to use my laptop, running Windows 10, to connect to my </w:t>
       </w:r>
       <w:r>
         <w:lastRenderedPageBreak/>
@@ -7036,21 +7167,12 @@
           </wp:inline>
         </w:drawing>
       </w:r>
-      <w:proofErr w:type="spellStart"/>
       <w:r>
         <w:rPr>
           <w:sz w:val="18"/>
           <w:szCs w:val="18"/>
         </w:rPr>
-        <w:t>TouchscreenKeyboard</w:t>
-      </w:r>
-      <w:proofErr w:type="spellEnd"/>
-      <w:r>
-        <w:rPr>
-          <w:sz w:val="18"/>
-          <w:szCs w:val="18"/>
-        </w:rPr>
-        <w:t xml:space="preserve"> Input test screen </w:t>
+        <w:t xml:space="preserve">TouchscreenKeyboard Input test screen </w:t>
       </w:r>
       <w:r>
         <w:rPr>
@@ -7102,23 +7224,7 @@
     </w:p>
     <w:p>
       <w:r>
-        <w:t>What is supposed to happen when you click the type field that says “Type here” is the mobile keyboard of the iOS device should pop up and allow the user to type in a word. The problem is the touchscreen keyboard doesn’t actually appear on my iPhone when I’m using Unity Remote. A few Android sources have said that this is because the ‘</w:t>
-      </w:r>
-      <w:proofErr w:type="spellStart"/>
-      <w:r>
-        <w:t>TouchScreenKeyboard.Open</w:t>
-      </w:r>
-      <w:proofErr w:type="spellEnd"/>
-      <w:r>
-        <w:t xml:space="preserve">("", </w:t>
-      </w:r>
-      <w:proofErr w:type="spellStart"/>
-      <w:r>
-        <w:t>TouchScreenKeyboardType.Default</w:t>
-      </w:r>
-      <w:proofErr w:type="spellEnd"/>
-      <w:r>
-        <w:t xml:space="preserve">, false, false, true);’ opens the default keyboard of the device, but since the Remote app just emulates the game it isn’t quite connected to the device’s keyboard itself. The keyboard command does not work in the Unity Editor using Remote. But the application will work when building the app to the device itself. However, because building to iOS requires a Mac which I do not have, I will build to Android and test on my sister’s Android phone to see if the keyboard pops up. </w:t>
+        <w:t xml:space="preserve">What is supposed to happen when you click the type field that says “Type here” is the mobile keyboard of the iOS device should pop up and allow the user to type in a word. The problem is the touchscreen keyboard doesn’t actually appear on my iPhone when I’m using Unity Remote. A few Android sources have said that this is because the ‘TouchScreenKeyboard.Open("", TouchScreenKeyboardType.Default, false, false, true);’ opens the default keyboard of the device, but since the Remote app just emulates the game it isn’t quite connected to the device’s keyboard itself. The keyboard command does not work in the Unity Editor using Remote. But the application will work when building the app to the device itself. However, because building to iOS requires a Mac which I do not have, I will build to Android and test on my sister’s Android phone to see if the keyboard pops up. </w:t>
       </w:r>
     </w:p>
     <w:p>
@@ -7149,15 +7255,7 @@
         <w:spacing w:after="0"/>
       </w:pPr>
       <w:r>
-        <w:t xml:space="preserve">Android </w:t>
-      </w:r>
-      <w:proofErr w:type="spellStart"/>
-      <w:r>
-        <w:t>TouchscreenKeyboard</w:t>
-      </w:r>
-      <w:proofErr w:type="spellEnd"/>
-      <w:r>
-        <w:t xml:space="preserve"> does not show up in Unity Remote - </w:t>
+        <w:t xml:space="preserve">Android TouchscreenKeyboard does not show up in Unity Remote - </w:t>
       </w:r>
       <w:hyperlink r:id="rId20">
         <w:r>
@@ -7178,15 +7276,7 @@
         <w:spacing w:after="0"/>
       </w:pPr>
       <w:r>
-        <w:t xml:space="preserve">Unity Manual, </w:t>
-      </w:r>
-      <w:proofErr w:type="spellStart"/>
-      <w:r>
-        <w:t>TouchScreenKeyboard</w:t>
-      </w:r>
-      <w:proofErr w:type="spellEnd"/>
-      <w:r>
-        <w:t xml:space="preserve"> - </w:t>
+        <w:t xml:space="preserve">Unity Manual, TouchScreenKeyboard - </w:t>
       </w:r>
       <w:hyperlink r:id="rId21">
         <w:r>
@@ -7207,15 +7297,7 @@
         <w:spacing w:after="0"/>
       </w:pPr>
       <w:r>
-        <w:t xml:space="preserve">Unity Manual, </w:t>
-      </w:r>
-      <w:proofErr w:type="spellStart"/>
-      <w:r>
-        <w:t>TouchScreenKeyboard</w:t>
-      </w:r>
-      <w:proofErr w:type="spellEnd"/>
-      <w:r>
-        <w:t xml:space="preserve"> OPEN - </w:t>
+        <w:t xml:space="preserve">Unity Manual, TouchScreenKeyboard OPEN - </w:t>
       </w:r>
       <w:hyperlink r:id="rId22">
         <w:r>
@@ -7236,15 +7318,7 @@
         <w:spacing w:after="0"/>
       </w:pPr>
       <w:r>
-        <w:t xml:space="preserve">Unity Scripting, </w:t>
-      </w:r>
-      <w:proofErr w:type="spellStart"/>
-      <w:r>
-        <w:t>InputField</w:t>
-      </w:r>
-      <w:proofErr w:type="spellEnd"/>
-      <w:r>
-        <w:t xml:space="preserve"> - </w:t>
+        <w:t xml:space="preserve">Unity Scripting, InputField - </w:t>
       </w:r>
       <w:hyperlink r:id="rId23">
         <w:r>
@@ -7265,15 +7339,7 @@
         <w:spacing w:after="0"/>
       </w:pPr>
       <w:r>
-        <w:t xml:space="preserve">Unity Manual, </w:t>
-      </w:r>
-      <w:proofErr w:type="spellStart"/>
-      <w:r>
-        <w:t>InputField</w:t>
-      </w:r>
-      <w:proofErr w:type="spellEnd"/>
-      <w:r>
-        <w:t xml:space="preserve"> - </w:t>
+        <w:t xml:space="preserve">Unity Manual, InputField - </w:t>
       </w:r>
       <w:hyperlink r:id="rId24">
         <w:r>
@@ -9126,6 +9192,7 @@
     <w:lsdException w:name="HTML Sample" w:semiHidden="1" w:unhideWhenUsed="1"/>
     <w:lsdException w:name="HTML Typewriter" w:semiHidden="1" w:unhideWhenUsed="1"/>
     <w:lsdException w:name="HTML Variable" w:semiHidden="1" w:unhideWhenUsed="1"/>
+    <w:lsdException w:name="Normal Table" w:semiHidden="1" w:unhideWhenUsed="1"/>
     <w:lsdException w:name="annotation subject" w:semiHidden="1" w:unhideWhenUsed="1"/>
     <w:lsdException w:name="No List" w:semiHidden="1" w:unhideWhenUsed="1"/>
     <w:lsdException w:name="Outline List 1" w:semiHidden="1" w:unhideWhenUsed="1"/>
@@ -9172,8 +9239,10 @@
     <w:lsdException w:name="Table Subtle 2" w:semiHidden="1" w:unhideWhenUsed="1"/>
     <w:lsdException w:name="Table Web 1" w:semiHidden="1" w:unhideWhenUsed="1"/>
     <w:lsdException w:name="Table Web 2" w:semiHidden="1" w:unhideWhenUsed="1"/>
+    <w:lsdException w:name="Table Web 3" w:semiHidden="1" w:unhideWhenUsed="1"/>
     <w:lsdException w:name="Balloon Text" w:semiHidden="1" w:unhideWhenUsed="1"/>
     <w:lsdException w:name="Table Grid" w:uiPriority="39"/>
+    <w:lsdException w:name="Table Theme" w:semiHidden="1" w:unhideWhenUsed="1"/>
     <w:lsdException w:name="Placeholder Text" w:semiHidden="1"/>
     <w:lsdException w:name="No Spacing" w:uiPriority="1" w:qFormat="1"/>
     <w:lsdException w:name="Light Shading" w:uiPriority="60"/>

</xml_diff>

<commit_message>
More Lvl 4 Dev and Level 7 Made
Made a special movement script for lvl4 player so they only move side to side
</commit_message>
<xml_diff>
--- a/PTSD edu/PTSD-Edu_DesignDocument.docx
+++ b/PTSD edu/PTSD-Edu_DesignDocument.docx
@@ -476,6 +476,19 @@
               <w:t>Planned Levels and Functionality Table</w:t>
             </w:r>
           </w:p>
+          <w:p>
+            <w:pPr>
+              <w:rPr>
+                <w:rFonts w:ascii="Montserrat" w:eastAsia="Montserrat" w:hAnsi="Montserrat" w:cs="Montserrat"/>
+              </w:rPr>
+            </w:pPr>
+            <w:r>
+              <w:rPr>
+                <w:rFonts w:ascii="Montserrat" w:eastAsia="Montserrat" w:hAnsi="Montserrat" w:cs="Montserrat"/>
+              </w:rPr>
+              <w:t>Final List of Included Levels</w:t>
+            </w:r>
+          </w:p>
         </w:tc>
         <w:tc>
           <w:tcPr>
@@ -655,7 +668,21 @@
         <w:rPr>
           <w:b/>
         </w:rPr>
-        <w:t>The project is to do more good than harm, and our team is being cautious with how we represent the player and symptoms as mechanics.</w:t>
+        <w:t xml:space="preserve">The project is to do </w:t>
+      </w:r>
+      <w:proofErr w:type="gramStart"/>
+      <w:r>
+        <w:rPr>
+          <w:b/>
+        </w:rPr>
+        <w:t>more good</w:t>
+      </w:r>
+      <w:proofErr w:type="gramEnd"/>
+      <w:r>
+        <w:rPr>
+          <w:b/>
+        </w:rPr>
+        <w:t xml:space="preserve"> than harm, and our team is being cautious with how we represent the player and symptoms as mechanics.</w:t>
       </w:r>
       <w:r>
         <w:t xml:space="preserve"> We do not want the player to feel too attached to their avatar on the screen. This is because we want the player to feel comfortable engaging in an environment that represents them abstractly. The player should have no fear of facing any visual or auditory representation that triggers discomfort. </w:t>
@@ -815,12 +842,28 @@
     </w:p>
     <w:p>
       <w:r>
-        <w:t xml:space="preserve">yellow: boundaries. For now, the screen boundaries are visible so when developing the prototype it was easier to see where they were. </w:t>
-      </w:r>
-    </w:p>
-    <w:p>
-      <w:r>
-        <w:t xml:space="preserve">dark blue: the ghosties/enemies. the enemies in the prototype only spawn in </w:t>
+        <w:t xml:space="preserve">yellow: boundaries. For now, the screen boundaries are visible so when developing the </w:t>
+      </w:r>
+      <w:proofErr w:type="gramStart"/>
+      <w:r>
+        <w:t>prototype</w:t>
+      </w:r>
+      <w:proofErr w:type="gramEnd"/>
+      <w:r>
+        <w:t xml:space="preserve"> it was easier to see where they were. </w:t>
+      </w:r>
+    </w:p>
+    <w:p>
+      <w:r>
+        <w:t xml:space="preserve">dark blue: the </w:t>
+      </w:r>
+      <w:proofErr w:type="spellStart"/>
+      <w:r>
+        <w:t>ghosties</w:t>
+      </w:r>
+      <w:proofErr w:type="spellEnd"/>
+      <w:r>
+        <w:t xml:space="preserve">/enemies. the enemies in the prototype only spawn in </w:t>
       </w:r>
     </w:p>
     <w:p>
@@ -957,7 +1000,17 @@
         <w:t>abstract way</w:t>
       </w:r>
       <w:r>
-        <w:t xml:space="preserve"> the possible effects of trauma with guided level questions and fun gameplay. While the game will take on a more serious role, the mechanics and actual gameplay will be made to be fun, pleasant, and offer enough distance from specific imagery, subjects, and the like so player’s are not distraught or uncomfortable. Each level/question segment will have a unique question that stems from the CPSS, a child PTSD questionnaire. </w:t>
+        <w:t xml:space="preserve"> the possible effects of trauma with guided level questions and fun gameplay. While the game will take on a more serious role, the mechanics and actual gameplay will be made to be fun, pleasant, and offer enough distance from specific imagery, subjects, and the like so </w:t>
+      </w:r>
+      <w:proofErr w:type="spellStart"/>
+      <w:proofErr w:type="gramStart"/>
+      <w:r>
+        <w:t>player’s</w:t>
+      </w:r>
+      <w:proofErr w:type="spellEnd"/>
+      <w:proofErr w:type="gramEnd"/>
+      <w:r>
+        <w:t xml:space="preserve"> are not distraught or uncomfortable. Each level/question segment will have a unique question that stems from the CPSS, a child PTSD questionnaire. </w:t>
       </w:r>
     </w:p>
     <w:p>
@@ -1136,12 +1189,21 @@
         </w:rPr>
         <w:t xml:space="preserve">controls </w:t>
       </w:r>
+      <w:proofErr w:type="gramStart"/>
       <w:r>
         <w:rPr>
           <w:rFonts w:ascii="Calibri" w:hAnsi="Calibri" w:cs="Calibri"/>
           <w:color w:val="548DD4" w:themeColor="text2" w:themeTint="99"/>
         </w:rPr>
-        <w:t xml:space="preserve">is a white ball. The enemies are angry scribbles with the word inputted attached to them. </w:t>
+        <w:t>is</w:t>
+      </w:r>
+      <w:proofErr w:type="gramEnd"/>
+      <w:r>
+        <w:rPr>
+          <w:rFonts w:ascii="Calibri" w:hAnsi="Calibri" w:cs="Calibri"/>
+          <w:color w:val="548DD4" w:themeColor="text2" w:themeTint="99"/>
+        </w:rPr>
+        <w:t xml:space="preserve"> a white ball. The enemies are angry scribbles with the word inputted attached to them. </w:t>
       </w:r>
       <w:r>
         <w:rPr>
@@ -1428,9 +1490,14 @@
               </w:pBdr>
               <w:spacing w:after="0" w:line="240" w:lineRule="auto"/>
             </w:pPr>
+            <w:proofErr w:type="spellStart"/>
             <w:r>
               <w:lastRenderedPageBreak/>
-              <w:t xml:space="preserve">i. Chase away the monster with the word on </w:t>
+              <w:t>i</w:t>
+            </w:r>
+            <w:proofErr w:type="spellEnd"/>
+            <w:r>
+              <w:t xml:space="preserve">. Chase away the monster with the word on </w:t>
             </w:r>
             <w:r>
               <w:lastRenderedPageBreak/>
@@ -1524,7 +1591,15 @@
               <w:spacing w:after="0" w:line="240" w:lineRule="auto"/>
             </w:pPr>
             <w:r>
-              <w:t>Player can chase away enemies from a central target. This would combine the 1st and 3rd ideas! There could be a central ‘tower, ’ or brain the player would have to defend. The player could then chase away monsters that come too close (with the word on them). The player would be able to tilt the phone to move, then maybe tap a button on the screen to ‘spook’ or force the monsters away! Just being near the monsters isn’t good enough, they need that extra shove from the player!</w:t>
+              <w:t>Player can chase away enemies from a central target. This would combine the 1st and 3rd ideas! There could be a central ‘tower</w:t>
+            </w:r>
+            <w:proofErr w:type="gramStart"/>
+            <w:r>
+              <w:t>, ’</w:t>
+            </w:r>
+            <w:proofErr w:type="gramEnd"/>
+            <w:r>
+              <w:t xml:space="preserve"> or brain the player would have to defend. The player could then chase away monsters that come too close (with the word on them). The player would be able to tilt the phone to move, then maybe tap a button on the screen to ‘spook’ or force the monsters away! Just being near the monsters isn’t good enough, they need that extra shove from the player!</w:t>
             </w:r>
           </w:p>
           <w:p>
@@ -1672,7 +1747,6 @@
               <w:spacing w:after="0" w:line="240" w:lineRule="auto"/>
             </w:pPr>
             <w:r>
-              <w:lastRenderedPageBreak/>
               <w:t>Level 2</w:t>
             </w:r>
           </w:p>
@@ -1790,7 +1864,15 @@
               <w:spacing w:after="0" w:line="240" w:lineRule="auto"/>
             </w:pPr>
             <w:r>
-              <w:t xml:space="preserve">there may be an opportunity for a transition, to make gameplay based on waves of enemies. add layers of difficulty to the tower defense-ish first level, then because the player now associates the word with nightmares, the player has a limited field of view as the level has grown dark. </w:t>
+              <w:t>there may be an opportunity for a transition, to make gameplay based on waves of enemies. add layers of difficulty to the tower defense-</w:t>
+            </w:r>
+            <w:proofErr w:type="spellStart"/>
+            <w:r>
+              <w:t>ish</w:t>
+            </w:r>
+            <w:proofErr w:type="spellEnd"/>
+            <w:r>
+              <w:t xml:space="preserve"> first level, then because the player now associates the word with nightmares, the player has a limited field of view as the level has grown dark. </w:t>
             </w:r>
           </w:p>
           <w:p>
@@ -2332,7 +2414,15 @@
               <w:spacing w:after="0" w:line="240" w:lineRule="auto"/>
             </w:pPr>
             <w:r>
-              <w:t>as a stand-alone mini-game, the player could be encountered with a never-ending ‘time loop’, meaning the section they are in will allow them to move forward but they will loop back to the start. The theme of the mini-game would have to do with repetition or deja vu, but in a way where it will not stress the player out.</w:t>
+              <w:t xml:space="preserve">as a stand-alone mini-game, the player could be encountered with a never-ending ‘time loop’, meaning the section they are in will allow them to move forward but they will loop back to the start. The theme of the mini-game would have to do with repetition or </w:t>
+            </w:r>
+            <w:proofErr w:type="spellStart"/>
+            <w:r>
+              <w:t>deja</w:t>
+            </w:r>
+            <w:proofErr w:type="spellEnd"/>
+            <w:r>
+              <w:t xml:space="preserve"> vu, but in a way where it will not stress the player out.</w:t>
             </w:r>
           </w:p>
           <w:p>
@@ -2637,7 +2727,23 @@
                 <w:rFonts w:ascii="Calibri" w:hAnsi="Calibri" w:cs="Calibri"/>
                 <w:color w:val="548DD4" w:themeColor="text2" w:themeTint="99"/>
               </w:rPr>
-              <w:t xml:space="preserve">Feeling upset when you think about it or hear about the event (for example, feeling scared, angry, sad, guilty, etc) </w:t>
+              <w:t xml:space="preserve">Feeling upset when you think about it or hear about the event (for example, feeling scared, angry, sad, guilty, </w:t>
+            </w:r>
+            <w:proofErr w:type="spellStart"/>
+            <w:r>
+              <w:rPr>
+                <w:rFonts w:ascii="Calibri" w:hAnsi="Calibri" w:cs="Calibri"/>
+                <w:color w:val="548DD4" w:themeColor="text2" w:themeTint="99"/>
+              </w:rPr>
+              <w:t>etc</w:t>
+            </w:r>
+            <w:proofErr w:type="spellEnd"/>
+            <w:r>
+              <w:rPr>
+                <w:rFonts w:ascii="Calibri" w:hAnsi="Calibri" w:cs="Calibri"/>
+                <w:color w:val="548DD4" w:themeColor="text2" w:themeTint="99"/>
+              </w:rPr>
+              <w:t xml:space="preserve">) </w:t>
             </w:r>
           </w:p>
         </w:tc>
@@ -3582,7 +3688,6 @@
               <w:spacing w:after="0" w:line="240" w:lineRule="auto"/>
             </w:pPr>
             <w:r>
-              <w:lastRenderedPageBreak/>
               <w:t xml:space="preserve">Level 7 </w:t>
             </w:r>
           </w:p>
@@ -3994,6 +4099,7 @@
               <w:spacing w:after="0" w:line="240" w:lineRule="auto"/>
             </w:pPr>
             <w:r>
+              <w:lastRenderedPageBreak/>
               <w:t>Level 9</w:t>
             </w:r>
           </w:p>
@@ -5035,8 +5141,13 @@
               <w:spacing w:after="0" w:line="240" w:lineRule="auto"/>
               <w:ind w:left="720" w:hanging="360"/>
             </w:pPr>
-            <w:r>
-              <w:t>i. A humanoid avatar trying to sleep on a log, but cannot fall asleep, so the player needs to roll the avatar onto a bed, turn off music, and move all the distractions (i.e. phone, computer) off the bed before the avatar can fall asleep 1. Can let them try to figure out what needs to be done instead of giving them instructions a. Give them hints after 5 seconds if they are unable to figure out what needs to be done</w:t>
+            <w:proofErr w:type="spellStart"/>
+            <w:r>
+              <w:t>i</w:t>
+            </w:r>
+            <w:proofErr w:type="spellEnd"/>
+            <w:r>
+              <w:t>. A humanoid avatar trying to sleep on a log, but cannot fall asleep, so the player needs to roll the avatar onto a bed, turn off music, and move all the distractions (i.e. phone, computer) off the bed before the avatar can fall asleep 1. Can let them try to figure out what needs to be done instead of giving them instructions a. Give them hints after 5 seconds if they are unable to figure out what needs to be done</w:t>
             </w:r>
           </w:p>
           <w:p>
@@ -5564,8 +5675,13 @@
               <w:spacing w:after="0" w:line="240" w:lineRule="auto"/>
               <w:ind w:left="720" w:hanging="360"/>
             </w:pPr>
-            <w:r>
-              <w:t xml:space="preserve">i. The avatar on screen will be trying to make a to-do list, but keeps on stopping, so the player needs to remove distractors (such as music, phone, etc.) 1. Can let them try to figure out what needs to be removed instead of giving them instructions on which ones to remove a. Give them hints after 5 seconds if they are unable to figure out which ones need to be removed </w:t>
+            <w:proofErr w:type="spellStart"/>
+            <w:r>
+              <w:t>i</w:t>
+            </w:r>
+            <w:proofErr w:type="spellEnd"/>
+            <w:r>
+              <w:t xml:space="preserve">. The avatar on screen will be trying to make a to-do list, but keeps on stopping, so the player needs to remove distractors (such as music, phone, etc.) 1. Can let them try to figure out what needs to be removed instead of giving them instructions on which ones to remove a. Give them hints after 5 seconds if they are unable to figure out which ones need to be removed </w:t>
             </w:r>
           </w:p>
           <w:p>
@@ -6045,6 +6161,7 @@
         <w:rPr>
           <w:rFonts w:ascii="Calibri" w:hAnsi="Calibri" w:cs="Calibri"/>
           <w:color w:val="548DD4" w:themeColor="text2" w:themeTint="99"/>
+          <w:lang w:eastAsia="zh-TW"/>
         </w:rPr>
       </w:pPr>
       <w:r>
@@ -6147,18 +6264,315 @@
         <w:spacing w:before="0" w:line="276" w:lineRule="auto"/>
       </w:pPr>
       <w:r>
-        <w:t>Obstacles</w:t>
+        <w:t>Final</w:t>
+      </w:r>
+      <w:r>
+        <w:t xml:space="preserve"> List of</w:t>
+      </w:r>
+      <w:r>
+        <w:t xml:space="preserve"> Included Levels </w:t>
+      </w:r>
+      <w:r>
+        <w:t>(</w:t>
+      </w:r>
+      <w:r>
+        <w:t>updated</w:t>
+      </w:r>
+      <w:r>
+        <w:t xml:space="preserve"> </w:t>
+      </w:r>
+      <w:r>
+        <w:t>10/5/2020)</w:t>
       </w:r>
     </w:p>
     <w:p/>
     <w:p>
       <w:r>
-        <w:t xml:space="preserve">The primary obstacles to be faced are program features and ensuring the user has fun in a comfortable environment while still learning about the symptoms of PTSD. So far, the ideas waterfall off of each other meaning after each level, it transitions into the next guided question with ease, then starts a new mini-game. The art and gameplay I am trying to keep not so different from the previous level so there is a clear gameplay narrative. Also programming a system that includes all the guided questions, mini-game conditions and pause feature would require planning ahead. UML diagrams for the algorithms and data structures will ensure the game will be developed with minimal bugs, and run smoothly! </w:t>
-      </w:r>
-    </w:p>
-    <w:p>
-      <w:r>
-        <w:t xml:space="preserve">A recent obstacle involves the actual capability of my laptop computer and touchscreen keyboard. My laptop is beginning to act up and freeze when running Unity and testing the game. The touchscreen keyboard does not appear on iOS device when using Unity Remote. Other potential obstacles would be how objects in screen interact with each other and making sure unused objects in the scene are deleted, and making transitions to new mini-game levels clear. </w:t>
+        <w:t xml:space="preserve">Our team decided to </w:t>
+      </w:r>
+      <w:r>
+        <w:t>condense the number of levels for the finished game to 10 rather than the above 17. The due date for the game is November 20</w:t>
+      </w:r>
+      <w:r>
+        <w:rPr>
+          <w:vertAlign w:val="superscript"/>
+        </w:rPr>
+        <w:t>th</w:t>
+      </w:r>
+      <w:r>
+        <w:t>, 2020.</w:t>
+      </w:r>
+      <w:r>
+        <w:t xml:space="preserve"> </w:t>
+      </w:r>
+    </w:p>
+    <w:p>
+      <w:r>
+        <w:t xml:space="preserve">The Child PTSD Symptom Scale is designed to cover 3 categories of PTSD symptoms which </w:t>
+      </w:r>
+      <w:r>
+        <w:t xml:space="preserve">are </w:t>
+      </w:r>
+      <w:r>
+        <w:t xml:space="preserve">the patient </w:t>
+      </w:r>
+      <w:r>
+        <w:rPr>
+          <w:u w:val="single"/>
+        </w:rPr>
+        <w:t>diving into or re-experiencing</w:t>
+      </w:r>
+      <w:r>
+        <w:t xml:space="preserve">, </w:t>
+      </w:r>
+      <w:r>
+        <w:t xml:space="preserve">a state where the patient </w:t>
+      </w:r>
+      <w:r>
+        <w:rPr>
+          <w:u w:val="single"/>
+        </w:rPr>
+        <w:t>moves into avoidance</w:t>
+      </w:r>
+      <w:r>
+        <w:t xml:space="preserve">, and lastly where the patient experiences </w:t>
+      </w:r>
+      <w:r>
+        <w:rPr>
+          <w:u w:val="single"/>
+        </w:rPr>
+        <w:t>hyperarousal</w:t>
+      </w:r>
+      <w:r>
+        <w:t>.</w:t>
+      </w:r>
+      <w:r>
+        <w:t xml:space="preserve"> </w:t>
+      </w:r>
+      <w:r>
+        <w:t xml:space="preserve">As </w:t>
+      </w:r>
+      <w:r>
+        <w:t>explained</w:t>
+      </w:r>
+      <w:r>
+        <w:t xml:space="preserve"> by Winnie, questions 1-5 cover re-experiencing the event, 6-12 pertain to avoidance, and 13-17 are about hyperarousal. </w:t>
+      </w:r>
+      <w:r>
+        <w:t xml:space="preserve">Therefore, the best course of action would be to include an equal amount of </w:t>
+      </w:r>
+      <w:r>
+        <w:t xml:space="preserve">the questions from each category. </w:t>
+      </w:r>
+      <w:r>
+        <w:t xml:space="preserve">The following list </w:t>
+      </w:r>
+      <w:r>
+        <w:t>is what will be included for the game:</w:t>
+      </w:r>
+    </w:p>
+    <w:p>
+      <w:pPr>
+        <w:shd w:val="clear" w:color="auto" w:fill="FFFFFF"/>
+        <w:spacing w:after="0" w:line="240" w:lineRule="auto"/>
+        <w:rPr>
+          <w:rFonts w:eastAsia="Times New Roman" w:cs="Calibri"/>
+          <w:color w:val="000000"/>
+        </w:rPr>
+      </w:pPr>
+      <w:r>
+        <w:rPr>
+          <w:rFonts w:eastAsia="Times New Roman" w:cs="Calibri"/>
+          <w:color w:val="000000"/>
+        </w:rPr>
+        <w:t>1. Upsetting thoughts/images</w:t>
+      </w:r>
+    </w:p>
+    <w:p>
+      <w:pPr>
+        <w:shd w:val="clear" w:color="auto" w:fill="FFFFFF"/>
+        <w:spacing w:after="0" w:line="240" w:lineRule="auto"/>
+        <w:rPr>
+          <w:rFonts w:eastAsia="Times New Roman" w:cs="Calibri"/>
+          <w:color w:val="000000"/>
+        </w:rPr>
+      </w:pPr>
+      <w:r>
+        <w:rPr>
+          <w:rFonts w:eastAsia="Times New Roman" w:cs="Calibri"/>
+          <w:color w:val="000000"/>
+        </w:rPr>
+        <w:t>2. Nightmares</w:t>
+      </w:r>
+    </w:p>
+    <w:p>
+      <w:pPr>
+        <w:shd w:val="clear" w:color="auto" w:fill="FFFFFF"/>
+        <w:spacing w:after="0" w:line="240" w:lineRule="auto"/>
+        <w:rPr>
+          <w:rFonts w:eastAsia="Times New Roman" w:cs="Calibri"/>
+          <w:color w:val="000000"/>
+        </w:rPr>
+      </w:pPr>
+      <w:r>
+        <w:rPr>
+          <w:rFonts w:eastAsia="Times New Roman" w:cs="Calibri"/>
+          <w:color w:val="000000"/>
+        </w:rPr>
+        <w:t>3. Recurring events/reexperiencing</w:t>
+      </w:r>
+    </w:p>
+    <w:p>
+      <w:pPr>
+        <w:shd w:val="clear" w:color="auto" w:fill="FFFFFF"/>
+        <w:spacing w:after="0" w:line="240" w:lineRule="auto"/>
+        <w:rPr>
+          <w:rFonts w:eastAsia="Times New Roman" w:cs="Calibri"/>
+          <w:color w:val="000000"/>
+        </w:rPr>
+      </w:pPr>
+      <w:r>
+        <w:rPr>
+          <w:rFonts w:eastAsia="Times New Roman" w:cs="Calibri"/>
+          <w:color w:val="000000"/>
+        </w:rPr>
+        <w:t>4. Feeling upset</w:t>
+      </w:r>
+    </w:p>
+    <w:p>
+      <w:pPr>
+        <w:shd w:val="clear" w:color="auto" w:fill="FFFFFF"/>
+        <w:spacing w:after="0" w:line="240" w:lineRule="auto"/>
+        <w:rPr>
+          <w:rFonts w:eastAsia="Times New Roman" w:cs="Calibri"/>
+          <w:color w:val="000000"/>
+        </w:rPr>
+      </w:pPr>
+      <w:r>
+        <w:rPr>
+          <w:rFonts w:eastAsia="Times New Roman" w:cs="Calibri"/>
+          <w:color w:val="000000"/>
+        </w:rPr>
+        <w:t>---------------------</w:t>
+      </w:r>
+    </w:p>
+    <w:p>
+      <w:pPr>
+        <w:shd w:val="clear" w:color="auto" w:fill="FFFFFF"/>
+        <w:spacing w:after="0" w:line="240" w:lineRule="auto"/>
+        <w:rPr>
+          <w:rFonts w:eastAsia="Times New Roman" w:cs="Calibri"/>
+          <w:color w:val="000000"/>
+        </w:rPr>
+      </w:pPr>
+      <w:r>
+        <w:rPr>
+          <w:rFonts w:eastAsia="Times New Roman" w:cs="Calibri"/>
+          <w:color w:val="000000"/>
+        </w:rPr>
+        <w:t>7. Trying to avoid activities people, or places that remind you of an event</w:t>
+      </w:r>
+    </w:p>
+    <w:p>
+      <w:pPr>
+        <w:shd w:val="clear" w:color="auto" w:fill="FFFFFF"/>
+        <w:spacing w:after="0" w:line="240" w:lineRule="auto"/>
+        <w:rPr>
+          <w:rFonts w:eastAsia="Times New Roman" w:cs="Calibri"/>
+          <w:color w:val="000000"/>
+        </w:rPr>
+      </w:pPr>
+      <w:r>
+        <w:rPr>
+          <w:rFonts w:eastAsia="Times New Roman" w:cs="Calibri"/>
+          <w:color w:val="000000"/>
+        </w:rPr>
+        <w:t>8. Not being able to remember an important part of an event</w:t>
+      </w:r>
+    </w:p>
+    <w:p>
+      <w:pPr>
+        <w:shd w:val="clear" w:color="auto" w:fill="FFFFFF"/>
+        <w:spacing w:after="0" w:line="240" w:lineRule="auto"/>
+        <w:rPr>
+          <w:rFonts w:eastAsia="Times New Roman" w:cs="Calibri"/>
+          <w:color w:val="000000"/>
+        </w:rPr>
+      </w:pPr>
+      <w:r>
+        <w:rPr>
+          <w:rFonts w:eastAsia="Times New Roman" w:cs="Calibri"/>
+          <w:color w:val="000000"/>
+        </w:rPr>
+        <w:t>10. Not feeling close to people around you</w:t>
+      </w:r>
+    </w:p>
+    <w:p>
+      <w:pPr>
+        <w:shd w:val="clear" w:color="auto" w:fill="FFFFFF"/>
+        <w:spacing w:after="0" w:line="240" w:lineRule="auto"/>
+        <w:rPr>
+          <w:rFonts w:eastAsia="Times New Roman" w:cs="Calibri"/>
+          <w:color w:val="000000"/>
+        </w:rPr>
+      </w:pPr>
+      <w:r>
+        <w:rPr>
+          <w:rFonts w:eastAsia="Times New Roman" w:cs="Calibri"/>
+          <w:color w:val="000000"/>
+        </w:rPr>
+        <w:t>---------------------</w:t>
+      </w:r>
+    </w:p>
+    <w:p>
+      <w:pPr>
+        <w:shd w:val="clear" w:color="auto" w:fill="FFFFFF"/>
+        <w:spacing w:after="0" w:line="240" w:lineRule="auto"/>
+        <w:rPr>
+          <w:rFonts w:eastAsia="Times New Roman" w:cs="Calibri"/>
+          <w:color w:val="000000"/>
+        </w:rPr>
+      </w:pPr>
+      <w:r>
+        <w:rPr>
+          <w:rFonts w:eastAsia="Times New Roman" w:cs="Calibri"/>
+          <w:color w:val="000000"/>
+        </w:rPr>
+        <w:t>14. Feeling irritable or having fits of anger</w:t>
+      </w:r>
+    </w:p>
+    <w:p>
+      <w:pPr>
+        <w:shd w:val="clear" w:color="auto" w:fill="FFFFFF"/>
+        <w:spacing w:after="0" w:line="240" w:lineRule="auto"/>
+        <w:rPr>
+          <w:rFonts w:eastAsia="Times New Roman" w:cs="Calibri"/>
+          <w:color w:val="000000"/>
+        </w:rPr>
+      </w:pPr>
+      <w:r>
+        <w:rPr>
+          <w:rFonts w:eastAsia="Times New Roman" w:cs="Calibri"/>
+          <w:color w:val="000000"/>
+        </w:rPr>
+        <w:t>16. Being overly careful</w:t>
+      </w:r>
+    </w:p>
+    <w:p>
+      <w:pPr>
+        <w:shd w:val="clear" w:color="auto" w:fill="FFFFFF"/>
+        <w:spacing w:after="0" w:line="240" w:lineRule="auto"/>
+        <w:rPr>
+          <w:rFonts w:eastAsia="Times New Roman" w:cs="Calibri"/>
+          <w:color w:val="000000"/>
+        </w:rPr>
+      </w:pPr>
+      <w:r>
+        <w:rPr>
+          <w:rFonts w:eastAsia="Times New Roman" w:cs="Calibri"/>
+          <w:color w:val="000000"/>
+        </w:rPr>
+        <w:t>17. Being jumpy or easily startled</w:t>
       </w:r>
     </w:p>
     <w:p/>
@@ -6167,6 +6581,41 @@
         <w:pStyle w:val="Heading2"/>
         <w:spacing w:before="0" w:line="276" w:lineRule="auto"/>
       </w:pPr>
+    </w:p>
+    <w:p>
+      <w:pPr>
+        <w:pStyle w:val="Heading2"/>
+        <w:spacing w:before="0" w:line="276" w:lineRule="auto"/>
+      </w:pPr>
+      <w:r>
+        <w:t>Obstacles</w:t>
+      </w:r>
+    </w:p>
+    <w:p/>
+    <w:p>
+      <w:r>
+        <w:t xml:space="preserve">The primary obstacles to be faced are program features and ensuring the user has fun in a comfortable environment while still learning about the symptoms of PTSD. So far, the ideas waterfall off of each other meaning after each level, it transitions into the next guided question with ease, then starts a new mini-game. The art and gameplay I </w:t>
+      </w:r>
+      <w:proofErr w:type="gramStart"/>
+      <w:r>
+        <w:t>am</w:t>
+      </w:r>
+      <w:proofErr w:type="gramEnd"/>
+      <w:r>
+        <w:t xml:space="preserve"> trying to keep not so different from the previous level so there is a clear gameplay narrative. Also programming a system that includes all the guided questions, mini-game conditions and pause feature would require planning ahead. UML diagrams for the algorithms and data structures will ensure the game will be developed with minimal bugs, and run smoothly! </w:t>
+      </w:r>
+    </w:p>
+    <w:p>
+      <w:r>
+        <w:t xml:space="preserve">A recent obstacle involves the actual capability of my laptop computer and touchscreen keyboard. My laptop is beginning to act up and freeze when running Unity and testing the game. The touchscreen keyboard does not appear on iOS device when using Unity Remote. Other potential obstacles would be how objects in screen interact with each other and making sure unused objects in the scene are deleted, and making transitions to new mini-game levels clear. </w:t>
+      </w:r>
+    </w:p>
+    <w:p/>
+    <w:p>
+      <w:pPr>
+        <w:pStyle w:val="Heading2"/>
+        <w:spacing w:before="0" w:line="276" w:lineRule="auto"/>
+      </w:pPr>
       <w:r>
         <w:t>Prototype Requirements</w:t>
       </w:r>
@@ -6174,7 +6623,6 @@
     <w:p/>
     <w:p>
       <w:r>
-        <w:lastRenderedPageBreak/>
         <w:t xml:space="preserve">The prototype refers to the end state of the programmed levels. There does not need to be an end state, the prototype will be a better version of an MVP. Mostly concentrated on the gameplay and mechanics, the prototype will not have fancy or completed visuals or art assets. The artwork will mostly be placeholder assets but have a cohesive color scheme. The game will be a calm and fun experience that educates. Here is a shortlist of overall development requirements the prototype will need to meet: </w:t>
       </w:r>
     </w:p>
@@ -6211,6 +6659,7 @@
         <w:spacing w:after="0"/>
       </w:pPr>
       <w:r>
+        <w:lastRenderedPageBreak/>
         <w:t>the player will be able to type in input using the keyboard</w:t>
       </w:r>
     </w:p>
@@ -6351,7 +6800,15 @@
         <w:t>main menu screen</w:t>
       </w:r>
       <w:r>
-        <w:t xml:space="preserve"> from any level to check controls, and read a bit about the game. Later on in development, the user would be able to save which level/wave they are on.</w:t>
+        <w:t xml:space="preserve"> from any level to check controls, and read a bit about the game. Later </w:t>
+      </w:r>
+      <w:proofErr w:type="gramStart"/>
+      <w:r>
+        <w:t>on</w:t>
+      </w:r>
+      <w:proofErr w:type="gramEnd"/>
+      <w:r>
+        <w:t xml:space="preserve"> in development, the user would be able to save which level/wave they are on.</w:t>
       </w:r>
     </w:p>
     <w:p>
@@ -6373,10 +6830,19 @@
         <w:rPr>
           <w:u w:val="single"/>
         </w:rPr>
+        <w:lastRenderedPageBreak/>
         <w:t>Level Selection</w:t>
       </w:r>
       <w:r>
-        <w:t xml:space="preserve"> allows users to jump back to any level they have saved in. When selecting a level the player jumps back in, starting at the beginning of the level and will have to re-enter their word for the guided question from the CPSS. </w:t>
+        <w:t xml:space="preserve"> allows users to jump back to any level they have saved in. When selecting a </w:t>
+      </w:r>
+      <w:proofErr w:type="gramStart"/>
+      <w:r>
+        <w:t>level</w:t>
+      </w:r>
+      <w:proofErr w:type="gramEnd"/>
+      <w:r>
+        <w:t xml:space="preserve"> the player jumps back in, starting at the beginning of the level and will have to re-enter their word for the guided question from the CPSS. </w:t>
       </w:r>
     </w:p>
     <w:p>
@@ -6387,7 +6853,15 @@
         <w:t xml:space="preserve">Instructions and About </w:t>
       </w:r>
       <w:r>
-        <w:t xml:space="preserve">screen includes the instructions to play the game and the purpose of the game. </w:t>
+        <w:t xml:space="preserve">screen </w:t>
+      </w:r>
+      <w:proofErr w:type="gramStart"/>
+      <w:r>
+        <w:t>includes</w:t>
+      </w:r>
+      <w:proofErr w:type="gramEnd"/>
+      <w:r>
+        <w:t xml:space="preserve"> the instructions to play the game and the purpose of the game. </w:t>
       </w:r>
     </w:p>
     <w:p>
@@ -6398,7 +6872,15 @@
         </w:rPr>
       </w:pPr>
       <w:r>
-        <w:t xml:space="preserve">Once the player has completed all levels they will be congratulated with a </w:t>
+        <w:t xml:space="preserve">Once the player has completed all </w:t>
+      </w:r>
+      <w:proofErr w:type="gramStart"/>
+      <w:r>
+        <w:t>levels</w:t>
+      </w:r>
+      <w:proofErr w:type="gramEnd"/>
+      <w:r>
+        <w:t xml:space="preserve"> they will be congratulated with a </w:t>
       </w:r>
       <w:r>
         <w:rPr>
@@ -6436,7 +6918,6 @@
           <w:i/>
           <w:color w:val="D54773"/>
         </w:rPr>
-        <w:lastRenderedPageBreak/>
         <w:t>Wireframes/Mock Ups</w:t>
       </w:r>
     </w:p>
@@ -6578,21 +7059,56 @@
       <w:r>
         <w:t xml:space="preserve">the player will only be able to access the levels they have already completed or saved in. They greyed out rectangles represent locked levels the player has yet to complete or get to. </w:t>
       </w:r>
+    </w:p>
+    <w:p>
+      <w:pPr>
+        <w:rPr>
+          <w:color w:val="D54773"/>
+        </w:rPr>
+      </w:pPr>
+      <w:r>
+        <w:t xml:space="preserve">The levels will all contain a main menu button on the top left and health blips on the right. As the player comes into contact the words on the angry </w:t>
+      </w:r>
+      <w:proofErr w:type="gramStart"/>
+      <w:r>
+        <w:t>scribbles</w:t>
+      </w:r>
+      <w:proofErr w:type="gramEnd"/>
+      <w:r>
+        <w:t xml:space="preserve"> they will lose health blips. </w:t>
+      </w:r>
+      <w:proofErr w:type="gramStart"/>
+      <w:r>
+        <w:t>Of course</w:t>
+      </w:r>
+      <w:proofErr w:type="gramEnd"/>
+      <w:r>
+        <w:t xml:space="preserve"> the player will be in different levels that look different, so this level is the generic one to show one type of enemy that represents how the word will be in the game. </w:t>
+      </w:r>
+    </w:p>
+    <w:p>
+      <w:pPr>
+        <w:rPr>
+          <w:i/>
+          <w:color w:val="D54773"/>
+        </w:rPr>
+      </w:pPr>
       <w:r>
         <w:rPr>
           <w:noProof/>
         </w:rPr>
+        <w:lastRenderedPageBreak/>
         <w:drawing>
-          <wp:anchor distT="114300" distB="114300" distL="114300" distR="114300" simplePos="0" relativeHeight="251662336" behindDoc="0" locked="0" layoutInCell="1" hidden="0" allowOverlap="1" wp14:anchorId="07A61F21" wp14:editId="0B04DDE7">
+          <wp:anchor distT="114300" distB="114300" distL="114300" distR="114300" simplePos="0" relativeHeight="251662336" behindDoc="0" locked="0" layoutInCell="1" hidden="0" allowOverlap="1" wp14:anchorId="07A61F21" wp14:editId="405941F6">
             <wp:simplePos x="0" y="0"/>
-            <wp:positionH relativeFrom="column">
-              <wp:posOffset>-609599</wp:posOffset>
+            <wp:positionH relativeFrom="page">
+              <wp:posOffset>434566</wp:posOffset>
             </wp:positionH>
             <wp:positionV relativeFrom="paragraph">
-              <wp:posOffset>1838325</wp:posOffset>
+              <wp:posOffset>491207</wp:posOffset>
             </wp:positionV>
             <wp:extent cx="4200525" cy="1937271"/>
-            <wp:effectExtent l="0" t="0" r="0" b="0"/>
+            <wp:effectExtent l="0" t="0" r="0" b="6350"/>
             <wp:wrapSquare wrapText="bothSides" distT="114300" distB="114300" distL="114300" distR="114300"/>
             <wp:docPr id="4" name="image1.png"/>
             <wp:cNvGraphicFramePr/>
@@ -6626,32 +7142,39 @@
           </wp:anchor>
         </w:drawing>
       </w:r>
-    </w:p>
-    <w:p>
-      <w:pPr>
-        <w:rPr>
+      <w:r>
+        <w:t xml:space="preserve">In this sample level, the player can be protecting a cartoon brain (one of the level ideas) and will have to bounce the angry scribbles with words away! The scribbles will appear all around the screen converging to the center, and the player will have to maneuver around to prevent any damage coming to the brain. </w:t>
+      </w:r>
+    </w:p>
+    <w:p>
+      <w:pPr>
+        <w:keepNext/>
+        <w:keepLines/>
+        <w:pBdr>
+          <w:top w:val="nil"/>
+          <w:left w:val="nil"/>
+          <w:bottom w:val="nil"/>
+          <w:right w:val="nil"/>
+          <w:between w:val="nil"/>
+        </w:pBdr>
+        <w:spacing w:after="0"/>
+        <w:rPr>
+          <w:i/>
           <w:color w:val="D54773"/>
         </w:rPr>
       </w:pPr>
       <w:r>
-        <w:t xml:space="preserve">The levels will all contain a main menu button on the top left and health blips on the right. As the player comes into contact the words on the angry scribbles they will lose health blips. Of course the player will be in different levels that look different, so </w:t>
-      </w:r>
-      <w:r>
-        <w:lastRenderedPageBreak/>
-        <w:t xml:space="preserve">this level is the generic one to show one type of enemy that represents how the word will be in the game. </w:t>
-      </w:r>
-      <w:r>
         <w:rPr>
           <w:noProof/>
         </w:rPr>
         <w:drawing>
-          <wp:anchor distT="114300" distB="114300" distL="114300" distR="114300" simplePos="0" relativeHeight="251663360" behindDoc="0" locked="0" layoutInCell="1" hidden="0" allowOverlap="1" wp14:anchorId="54C1A123" wp14:editId="234F9ABA">
+          <wp:anchor distT="114300" distB="114300" distL="114300" distR="114300" simplePos="0" relativeHeight="251663360" behindDoc="0" locked="0" layoutInCell="1" hidden="0" allowOverlap="1" wp14:anchorId="54C1A123" wp14:editId="6B813D84">
             <wp:simplePos x="0" y="0"/>
             <wp:positionH relativeFrom="column">
-              <wp:posOffset>-552449</wp:posOffset>
+              <wp:posOffset>-588029</wp:posOffset>
             </wp:positionH>
             <wp:positionV relativeFrom="paragraph">
-              <wp:posOffset>2209800</wp:posOffset>
+              <wp:posOffset>135658</wp:posOffset>
             </wp:positionV>
             <wp:extent cx="4200525" cy="1912344"/>
             <wp:effectExtent l="0" t="0" r="0" b="0"/>
@@ -6691,17 +7214,6 @@
     </w:p>
     <w:p>
       <w:pPr>
-        <w:rPr>
-          <w:i/>
-          <w:color w:val="D54773"/>
-        </w:rPr>
-      </w:pPr>
-      <w:r>
-        <w:t xml:space="preserve">In this sample level, the player can be protecting a cartoon brain (one of the level ideas) and will have to bounce the angry scribbles with words away! The scribbles will appear all around the screen converging to the center, and the player will have to maneuver around to prevent any damage coming to the brain. </w:t>
-      </w:r>
-    </w:p>
-    <w:p>
-      <w:pPr>
         <w:keepNext/>
         <w:keepLines/>
         <w:pBdr>
@@ -6720,24 +7232,6 @@
     </w:p>
     <w:p>
       <w:pPr>
-        <w:keepNext/>
-        <w:keepLines/>
-        <w:pBdr>
-          <w:top w:val="nil"/>
-          <w:left w:val="nil"/>
-          <w:bottom w:val="nil"/>
-          <w:right w:val="nil"/>
-          <w:between w:val="nil"/>
-        </w:pBdr>
-        <w:spacing w:after="0"/>
-        <w:rPr>
-          <w:i/>
-          <w:color w:val="D54773"/>
-        </w:rPr>
-      </w:pPr>
-    </w:p>
-    <w:p>
-      <w:pPr>
         <w:pStyle w:val="Heading2"/>
       </w:pPr>
     </w:p>
@@ -6808,6 +7302,7 @@
           <w:i/>
           <w:color w:val="D54773"/>
         </w:rPr>
+        <w:lastRenderedPageBreak/>
         <w:t>The Flow of the Game (simplified)</w:t>
       </w:r>
     </w:p>
@@ -6913,16 +7408,16 @@
         <w:t>The enemies in the game are</w:t>
       </w:r>
       <w:r>
-        <w:t xml:space="preserve"> the word the player types in, attached to something abstract. Since we don’t want to show any imagery that would </w:t>
+        <w:t xml:space="preserve"> the word the player types in, attached to something abstract. Since we don’t want to show any imagery that would trigger a response, the less specific stimulus the better. Representing the words with angry scribbles would allow there to be an animation where the scribble would jitter and move, and let the player know that the scribbles are not friends! In some levels, the scribbles would need to be avoided, chased, bounced away, or other. This is a basic representation of how one enemy (of maybe a couple more, but that’s to be determined) would look in the game. </w:t>
+      </w:r>
+    </w:p>
+    <w:p>
+      <w:r>
+        <w:t xml:space="preserve">Going off the wave idea, if enemies come in waves, every so often the player would be prompted with a CPSS guided question to enter a new word. Then with each question, the enemies will get faster and the player will have new abilities and challenges each level. For instance, the first wave has the normal scribble enemies, and you have to avoid them. They only appear on one side of the screen. Then the second wave will have more enemies from 2 sides, and they get a bit faster. When I tested how many sides became difficult, having enemies appear on two sides was really easy. Then with the third wave, players </w:t>
       </w:r>
       <w:r>
         <w:lastRenderedPageBreak/>
-        <w:t xml:space="preserve">trigger a response, the less specific stimulus the better. Representing the words with angry scribbles would allow there to be an animation where the scribble would jitter and move, and let the player know that the scribbles are not friends! In some levels, the scribbles would need to be avoided, chased, bounced away, or other. This is a basic representation of how one enemy (of maybe a couple more, but that’s to be determined) would look in the game. </w:t>
-      </w:r>
-    </w:p>
-    <w:p>
-      <w:r>
-        <w:t xml:space="preserve">Going off the wave idea, if enemies come in waves, every so often the player would be prompted with a CPSS guided question to enter a new word. Then with each question, the enemies will get faster and the player will have new abilities and challenges each level. For instance, the first wave has the normal scribble enemies, and you have to avoid them. They only appear on one side of the screen. Then the second wave will have more enemies from 2 sides, and they get a bit faster. When I tested how many sides became difficult, having enemies appear on two sides was really easy. Then with the third wave, players will have limited visibility - everything will be in ‘black-out mode’ where the </w:t>
+        <w:t xml:space="preserve">will have limited visibility - everything will be in ‘black-out mode’ where the </w:t>
       </w:r>
       <w:r>
         <w:rPr>
@@ -7002,7 +7497,6 @@
           <w:b/>
           <w:u w:val="single"/>
         </w:rPr>
-        <w:lastRenderedPageBreak/>
         <w:t xml:space="preserve">Accelerometer: </w:t>
       </w:r>
       <w:r>
@@ -7052,24 +7546,41 @@
       </w:r>
     </w:p>
     <w:p>
+      <w:proofErr w:type="spellStart"/>
       <w:r>
         <w:rPr>
           <w:b/>
           <w:u w:val="single"/>
         </w:rPr>
-        <w:t>TouchScreenKeyboard:</w:t>
-      </w:r>
-      <w:r>
-        <w:t xml:space="preserve"> the game would allow the user to input a word they associate with one of the questions in the Child PTSD Symptom Scale; ex: “Type in the first word that comes to your mind when you hear the words having trouble concentrating”. </w:t>
-      </w:r>
-    </w:p>
-    <w:p>
-      <w:r>
-        <w:t xml:space="preserve">**While Unity does have documentation offering support for GUI TypeFields (where you select a box and can type your input) there are no online examples or APIs that offer guidance to how I have my Unity Remote 5 application on my iOS set up. I am still searching for documentation and tutorials for help. Unity Remote 5 allows me to use my laptop, running Windows 10, to connect to my </w:t>
+        <w:t>TouchScreenKeyboard</w:t>
+      </w:r>
+      <w:proofErr w:type="spellEnd"/>
+      <w:r>
+        <w:rPr>
+          <w:b/>
+          <w:u w:val="single"/>
+        </w:rPr>
+        <w:t>:</w:t>
+      </w:r>
+      <w:r>
+        <w:t xml:space="preserve"> the game would allow the user to input a word they associate with one of the questions in the Child PTSD Symptom Scale; ex: “Type </w:t>
       </w:r>
       <w:r>
         <w:lastRenderedPageBreak/>
-        <w:t xml:space="preserve">iPhone X with a USB and emulate the game on the phone. Many of the forums I’ve seen offer solutions for Android developers but none for iOS. </w:t>
+        <w:t xml:space="preserve">in the first word that comes to your mind when you hear the words having trouble concentrating”. </w:t>
+      </w:r>
+    </w:p>
+    <w:p>
+      <w:r>
+        <w:t xml:space="preserve">**While Unity does have documentation offering support for GUI </w:t>
+      </w:r>
+      <w:proofErr w:type="spellStart"/>
+      <w:r>
+        <w:t>TypeFields</w:t>
+      </w:r>
+      <w:proofErr w:type="spellEnd"/>
+      <w:r>
+        <w:t xml:space="preserve"> (where you select a box and can type your input) there are no online examples or APIs that offer guidance to how I have my Unity Remote 5 application on my iOS set up. I am still searching for documentation and tutorials for help. Unity Remote 5 allows me to use my laptop, running Windows 10, to connect to my iPhone X with a USB and emulate the game on the phone. Many of the forums I’ve seen offer solutions for Android developers but none for iOS. </w:t>
       </w:r>
       <w:r>
         <w:rPr>
@@ -7167,12 +7678,21 @@
           </wp:inline>
         </w:drawing>
       </w:r>
+      <w:proofErr w:type="spellStart"/>
       <w:r>
         <w:rPr>
           <w:sz w:val="18"/>
           <w:szCs w:val="18"/>
         </w:rPr>
-        <w:t xml:space="preserve">TouchscreenKeyboard Input test screen </w:t>
+        <w:t>TouchscreenKeyboard</w:t>
+      </w:r>
+      <w:proofErr w:type="spellEnd"/>
+      <w:r>
+        <w:rPr>
+          <w:sz w:val="18"/>
+          <w:szCs w:val="18"/>
+        </w:rPr>
+        <w:t xml:space="preserve"> Input test screen </w:t>
       </w:r>
       <w:r>
         <w:rPr>
@@ -7224,7 +7744,27 @@
     </w:p>
     <w:p>
       <w:r>
-        <w:t xml:space="preserve">What is supposed to happen when you click the type field that says “Type here” is the mobile keyboard of the iOS device should pop up and allow the user to type in a word. The problem is the touchscreen keyboard doesn’t actually appear on my iPhone when I’m using Unity Remote. A few Android sources have said that this is because the ‘TouchScreenKeyboard.Open("", TouchScreenKeyboardType.Default, false, false, true);’ opens the default keyboard of the device, but since the Remote app just emulates the game it isn’t quite connected to the device’s keyboard itself. The keyboard command does not work in the Unity Editor using Remote. But the application will work when building the app to the device itself. However, because building to iOS requires a Mac which I do not have, I will build to Android and test on my sister’s Android phone to see if the keyboard pops up. </w:t>
+        <w:t xml:space="preserve">What is supposed to happen when you click the type field that says “Type here” is the mobile keyboard of the iOS device should pop up and allow the user to type in a word. The problem is the touchscreen keyboard doesn’t actually </w:t>
+      </w:r>
+      <w:r>
+        <w:lastRenderedPageBreak/>
+        <w:t>appear on my iPhone when I’m using Unity Remote. A few Android sources have said that this is because the ‘</w:t>
+      </w:r>
+      <w:proofErr w:type="spellStart"/>
+      <w:r>
+        <w:t>TouchScreenKeyboard.Open</w:t>
+      </w:r>
+      <w:proofErr w:type="spellEnd"/>
+      <w:r>
+        <w:t xml:space="preserve">("", </w:t>
+      </w:r>
+      <w:proofErr w:type="spellStart"/>
+      <w:r>
+        <w:t>TouchScreenKeyboardType.Default</w:t>
+      </w:r>
+      <w:proofErr w:type="spellEnd"/>
+      <w:r>
+        <w:t xml:space="preserve">, false, false, true);’ opens the default keyboard of the device, but since the Remote app just emulates the game it isn’t quite connected to the device’s keyboard itself. The keyboard command does not work in the Unity Editor using Remote. But the application will work when building the app to the device itself. However, because building to iOS requires a Mac which I do not have, I will build to Android and test on my sister’s Android phone to see if the keyboard pops up. </w:t>
       </w:r>
     </w:p>
     <w:p>
@@ -7233,7 +7773,6 @@
           <w:b/>
           <w:u w:val="single"/>
         </w:rPr>
-        <w:lastRenderedPageBreak/>
         <w:t xml:space="preserve">Touch Controls: </w:t>
       </w:r>
       <w:r>
@@ -7255,7 +7794,15 @@
         <w:spacing w:after="0"/>
       </w:pPr>
       <w:r>
-        <w:t xml:space="preserve">Android TouchscreenKeyboard does not show up in Unity Remote - </w:t>
+        <w:t xml:space="preserve">Android </w:t>
+      </w:r>
+      <w:proofErr w:type="spellStart"/>
+      <w:r>
+        <w:t>TouchscreenKeyboard</w:t>
+      </w:r>
+      <w:proofErr w:type="spellEnd"/>
+      <w:r>
+        <w:t xml:space="preserve"> does not show up in Unity Remote - </w:t>
       </w:r>
       <w:hyperlink r:id="rId20">
         <w:r>
@@ -7276,7 +7823,15 @@
         <w:spacing w:after="0"/>
       </w:pPr>
       <w:r>
-        <w:t xml:space="preserve">Unity Manual, TouchScreenKeyboard - </w:t>
+        <w:t xml:space="preserve">Unity Manual, </w:t>
+      </w:r>
+      <w:proofErr w:type="spellStart"/>
+      <w:r>
+        <w:t>TouchScreenKeyboard</w:t>
+      </w:r>
+      <w:proofErr w:type="spellEnd"/>
+      <w:r>
+        <w:t xml:space="preserve"> - </w:t>
       </w:r>
       <w:hyperlink r:id="rId21">
         <w:r>
@@ -7297,7 +7852,15 @@
         <w:spacing w:after="0"/>
       </w:pPr>
       <w:r>
-        <w:t xml:space="preserve">Unity Manual, TouchScreenKeyboard OPEN - </w:t>
+        <w:t xml:space="preserve">Unity Manual, </w:t>
+      </w:r>
+      <w:proofErr w:type="spellStart"/>
+      <w:r>
+        <w:t>TouchScreenKeyboard</w:t>
+      </w:r>
+      <w:proofErr w:type="spellEnd"/>
+      <w:r>
+        <w:t xml:space="preserve"> OPEN - </w:t>
       </w:r>
       <w:hyperlink r:id="rId22">
         <w:r>
@@ -7318,7 +7881,15 @@
         <w:spacing w:after="0"/>
       </w:pPr>
       <w:r>
-        <w:t xml:space="preserve">Unity Scripting, InputField - </w:t>
+        <w:t xml:space="preserve">Unity Scripting, </w:t>
+      </w:r>
+      <w:proofErr w:type="spellStart"/>
+      <w:r>
+        <w:t>InputField</w:t>
+      </w:r>
+      <w:proofErr w:type="spellEnd"/>
+      <w:r>
+        <w:t xml:space="preserve"> - </w:t>
       </w:r>
       <w:hyperlink r:id="rId23">
         <w:r>
@@ -7339,7 +7910,15 @@
         <w:spacing w:after="0"/>
       </w:pPr>
       <w:r>
-        <w:t xml:space="preserve">Unity Manual, InputField - </w:t>
+        <w:t xml:space="preserve">Unity Manual, </w:t>
+      </w:r>
+      <w:proofErr w:type="spellStart"/>
+      <w:r>
+        <w:t>InputField</w:t>
+      </w:r>
+      <w:proofErr w:type="spellEnd"/>
+      <w:r>
+        <w:t xml:space="preserve"> - </w:t>
       </w:r>
       <w:hyperlink r:id="rId24">
         <w:r>
@@ -7394,7 +7973,11 @@
     </w:p>
     <w:p>
       <w:r>
-        <w:t xml:space="preserve">I will most likely have to create a GUI keyboard like in resource #7 if the Android build does not display the mobile keyboard. If the Android build on the Android phone </w:t>
+        <w:t xml:space="preserve">I will most likely have to create a GUI keyboard like in resource #7 if the Android build does not display the mobile keyboard. If the Android build on the Android </w:t>
+      </w:r>
+      <w:r>
+        <w:lastRenderedPageBreak/>
+        <w:t xml:space="preserve">phone </w:t>
       </w:r>
       <w:r>
         <w:rPr>

</xml_diff>

<commit_message>
Added a Home Button to MenuPanel
- added a Home option to the menu when you pause
- added credits text on MainMenu scene
</commit_message>
<xml_diff>
--- a/PTSD edu/PTSD-Edu_DesignDocument.docx
+++ b/PTSD edu/PTSD-Edu_DesignDocument.docx
@@ -205,7 +205,7 @@
           <w:right w:val="nil"/>
           <w:between w:val="nil"/>
         </w:pBdr>
-        <w:spacing w:before="80" w:line="240" w:lineRule="auto"/>
+        <w:spacing w:before="80" w:after="0" w:line="240" w:lineRule="auto"/>
         <w:ind w:left="720"/>
         <w:rPr>
           <w:i/>
@@ -265,7 +265,7 @@
     </w:p>
     <w:p>
       <w:pPr>
-        <w:spacing w:line="240" w:lineRule="auto"/>
+        <w:spacing w:after="0" w:line="240" w:lineRule="auto"/>
         <w:rPr>
           <w:rFonts w:ascii="Montserrat" w:eastAsia="Montserrat" w:hAnsi="Montserrat" w:cs="Montserrat"/>
         </w:rPr>
@@ -273,7 +273,7 @@
     </w:p>
     <w:p>
       <w:pPr>
-        <w:spacing w:line="240" w:lineRule="auto"/>
+        <w:spacing w:after="0" w:line="240" w:lineRule="auto"/>
         <w:rPr>
           <w:rFonts w:ascii="Montserrat" w:eastAsia="Montserrat" w:hAnsi="Montserrat" w:cs="Montserrat"/>
         </w:rPr>
@@ -281,7 +281,7 @@
     </w:p>
     <w:p>
       <w:pPr>
-        <w:spacing w:line="240" w:lineRule="auto"/>
+        <w:spacing w:after="0" w:line="240" w:lineRule="auto"/>
         <w:rPr>
           <w:rFonts w:ascii="Montserrat" w:eastAsia="Montserrat" w:hAnsi="Montserrat" w:cs="Montserrat"/>
         </w:rPr>
@@ -289,7 +289,7 @@
     </w:p>
     <w:p>
       <w:pPr>
-        <w:spacing w:line="240" w:lineRule="auto"/>
+        <w:spacing w:after="0" w:line="240" w:lineRule="auto"/>
         <w:rPr>
           <w:rFonts w:ascii="Montserrat" w:eastAsia="Montserrat" w:hAnsi="Montserrat" w:cs="Montserrat"/>
         </w:rPr>
@@ -297,7 +297,7 @@
     </w:p>
     <w:p>
       <w:pPr>
-        <w:spacing w:line="240" w:lineRule="auto"/>
+        <w:spacing w:after="0" w:line="240" w:lineRule="auto"/>
         <w:rPr>
           <w:rFonts w:ascii="Montserrat" w:eastAsia="Montserrat" w:hAnsi="Montserrat" w:cs="Montserrat"/>
         </w:rPr>
@@ -305,7 +305,7 @@
     </w:p>
     <w:p>
       <w:pPr>
-        <w:spacing w:line="240" w:lineRule="auto"/>
+        <w:spacing w:after="0" w:line="240" w:lineRule="auto"/>
         <w:rPr>
           <w:rFonts w:ascii="Montserrat" w:eastAsia="Montserrat" w:hAnsi="Montserrat" w:cs="Montserrat"/>
         </w:rPr>
@@ -313,7 +313,7 @@
     </w:p>
     <w:p>
       <w:pPr>
-        <w:spacing w:line="240" w:lineRule="auto"/>
+        <w:spacing w:after="0" w:line="240" w:lineRule="auto"/>
         <w:rPr>
           <w:rFonts w:ascii="Montserrat" w:eastAsia="Montserrat" w:hAnsi="Montserrat" w:cs="Montserrat"/>
         </w:rPr>
@@ -407,6 +407,7 @@
               <w:rPr>
                 <w:rFonts w:ascii="Montserrat" w:eastAsia="Montserrat" w:hAnsi="Montserrat" w:cs="Montserrat"/>
               </w:rPr>
+              <w:lastRenderedPageBreak/>
               <w:t>Educational Component</w:t>
             </w:r>
           </w:p>
@@ -612,17 +613,17 @@
     </w:tbl>
     <w:p>
       <w:pPr>
-        <w:spacing w:line="240" w:lineRule="auto"/>
-      </w:pPr>
-    </w:p>
-    <w:p>
-      <w:pPr>
-        <w:spacing w:line="240" w:lineRule="auto"/>
-      </w:pPr>
-    </w:p>
-    <w:p>
-      <w:pPr>
-        <w:spacing w:line="240" w:lineRule="auto"/>
+        <w:spacing w:after="0" w:line="240" w:lineRule="auto"/>
+      </w:pPr>
+    </w:p>
+    <w:p>
+      <w:pPr>
+        <w:spacing w:after="0" w:line="240" w:lineRule="auto"/>
+      </w:pPr>
+    </w:p>
+    <w:p>
+      <w:pPr>
+        <w:spacing w:after="0" w:line="240" w:lineRule="auto"/>
       </w:pPr>
     </w:p>
     <w:p>
@@ -634,62 +635,85 @@
         <w:t xml:space="preserve">Executive Summary </w:t>
       </w:r>
     </w:p>
-    <w:p/>
-    <w:p>
+    <w:p>
+      <w:pPr>
+        <w:spacing w:after="0"/>
+      </w:pPr>
+    </w:p>
+    <w:p>
+      <w:pPr>
+        <w:spacing w:after="0"/>
+      </w:pPr>
       <w:r>
         <w:t xml:space="preserve">The purpose of this game is to demonstrate to players in an interactive, safe environment what the symptoms of PTSD are and how they affect an individual. While this is an educational game, our main audience is adolescents who have experienced trauma. These users after playing and interacting with the levels are better able to understand how they are personally affected by the symptoms. We want these individuals to be able to understand what the symptoms are so they can better manage their responses after traumatic event exposure. </w:t>
       </w:r>
     </w:p>
     <w:p>
+      <w:pPr>
+        <w:spacing w:after="0"/>
+      </w:pPr>
       <w:r>
         <w:t xml:space="preserve">We plan to have physicians and doctors made aware of this interactive environment to inform through gameplay about the signs and symptoms of PTSD as a future goal. We hope to provide better patient-centered care with mutual understanding between patients and physicians. </w:t>
       </w:r>
     </w:p>
-    <w:p/>
-    <w:p/>
-    <w:p/>
-    <w:p/>
+    <w:p>
+      <w:pPr>
+        <w:spacing w:after="0"/>
+      </w:pPr>
+    </w:p>
+    <w:p>
+      <w:pPr>
+        <w:spacing w:after="0"/>
+      </w:pPr>
+    </w:p>
+    <w:p>
+      <w:pPr>
+        <w:spacing w:after="0"/>
+      </w:pPr>
+    </w:p>
+    <w:p>
+      <w:pPr>
+        <w:spacing w:after="0"/>
+      </w:pPr>
+    </w:p>
     <w:p>
       <w:pPr>
         <w:pStyle w:val="Heading2"/>
         <w:spacing w:before="0" w:line="276" w:lineRule="auto"/>
       </w:pPr>
       <w:r>
+        <w:t xml:space="preserve">Project Overview </w:t>
+      </w:r>
+    </w:p>
+    <w:p>
+      <w:pPr>
+        <w:spacing w:after="0"/>
+      </w:pPr>
+    </w:p>
+    <w:p>
+      <w:pPr>
+        <w:spacing w:after="0"/>
+      </w:pPr>
+      <w:r>
+        <w:t xml:space="preserve">The main environment this project needs to provide is one that does not produce any realistic events, figures, or images. </w:t>
+      </w:r>
+      <w:r>
+        <w:rPr>
+          <w:b/>
+        </w:rPr>
+        <w:t>The project is to do more good than harm, and our team is being cautious with how we represent the player and symptoms as mechanics.</w:t>
+      </w:r>
+      <w:r>
+        <w:t xml:space="preserve"> We do not want the player to feel too attached to their avatar on the screen. This is because we want the player to feel comfortable engaging in an environment that represents them abstractly. The </w:t>
+      </w:r>
+      <w:r>
         <w:lastRenderedPageBreak/>
-        <w:t xml:space="preserve">Project Overview </w:t>
-      </w:r>
-    </w:p>
-    <w:p/>
-    <w:p>
-      <w:r>
-        <w:t xml:space="preserve">The main environment this project needs to provide is one that does not produce any realistic events, figures, or images. </w:t>
-      </w:r>
-      <w:r>
-        <w:rPr>
-          <w:b/>
-        </w:rPr>
-        <w:t xml:space="preserve">The project is to do </w:t>
-      </w:r>
-      <w:proofErr w:type="gramStart"/>
-      <w:r>
-        <w:rPr>
-          <w:b/>
-        </w:rPr>
-        <w:t>more good</w:t>
-      </w:r>
-      <w:proofErr w:type="gramEnd"/>
-      <w:r>
-        <w:rPr>
-          <w:b/>
-        </w:rPr>
-        <w:t xml:space="preserve"> than harm, and our team is being cautious with how we represent the player and symptoms as mechanics.</w:t>
-      </w:r>
-      <w:r>
-        <w:t xml:space="preserve"> We do not want the player to feel too attached to their avatar on the screen. This is because we want the player to feel comfortable engaging in an environment that represents them abstractly. The player should have no fear of facing any visual or auditory representation that triggers discomfort. </w:t>
-      </w:r>
-    </w:p>
-    <w:p>
-      <w:pPr>
+        <w:t xml:space="preserve">player should have no fear of facing any visual or auditory representation that triggers discomfort. </w:t>
+      </w:r>
+    </w:p>
+    <w:p>
+      <w:pPr>
+        <w:spacing w:after="0"/>
         <w:rPr>
           <w:color w:val="262626"/>
         </w:rPr>
@@ -738,6 +762,7 @@
     </w:p>
     <w:p>
       <w:pPr>
+        <w:spacing w:after="0"/>
         <w:rPr>
           <w:color w:val="262626"/>
         </w:rPr>
@@ -745,6 +770,7 @@
     </w:p>
     <w:p>
       <w:pPr>
+        <w:spacing w:after="0"/>
         <w:rPr>
           <w:color w:val="262626"/>
         </w:rPr>
@@ -752,6 +778,7 @@
     </w:p>
     <w:p>
       <w:pPr>
+        <w:spacing w:after="0"/>
         <w:rPr>
           <w:color w:val="262626"/>
         </w:rPr>
@@ -759,6 +786,7 @@
     </w:p>
     <w:p>
       <w:pPr>
+        <w:spacing w:after="0"/>
         <w:rPr>
           <w:color w:val="1A4CC8"/>
         </w:rPr>
@@ -771,6 +799,9 @@
       </w:r>
     </w:p>
     <w:p>
+      <w:pPr>
+        <w:spacing w:after="0"/>
+      </w:pPr>
       <w:r>
         <w:t xml:space="preserve">The initial prototype is an experimental piece by Katie to get used to developing for mobile. One mobile device control is the </w:t>
       </w:r>
@@ -786,13 +817,13 @@
     </w:p>
     <w:p>
       <w:pPr>
+        <w:spacing w:after="0"/>
         <w:jc w:val="center"/>
       </w:pPr>
       <w:r>
         <w:rPr>
           <w:noProof/>
         </w:rPr>
-        <w:lastRenderedPageBreak/>
         <w:drawing>
           <wp:inline distT="114300" distB="114300" distL="114300" distR="114300" wp14:anchorId="4D22EC85" wp14:editId="4FD88115">
             <wp:extent cx="4841984" cy="2700338"/>
@@ -831,29 +862,34 @@
       </w:r>
     </w:p>
     <w:p>
+      <w:pPr>
+        <w:spacing w:after="0"/>
+      </w:pPr>
       <w:r>
         <w:t xml:space="preserve">There is no set color scheme set for the prototype or game as a whole yet. Here are the items on the screen based on their color: </w:t>
       </w:r>
     </w:p>
     <w:p>
-      <w:r>
+      <w:pPr>
+        <w:spacing w:after="0"/>
+      </w:pPr>
+      <w:r>
+        <w:lastRenderedPageBreak/>
         <w:t xml:space="preserve">white: the player. the player is able to move all around the screen by tilting their device. </w:t>
       </w:r>
     </w:p>
     <w:p>
-      <w:r>
-        <w:t xml:space="preserve">yellow: boundaries. For now, the screen boundaries are visible so when developing the </w:t>
-      </w:r>
-      <w:proofErr w:type="gramStart"/>
-      <w:r>
-        <w:t>prototype</w:t>
-      </w:r>
-      <w:proofErr w:type="gramEnd"/>
-      <w:r>
-        <w:t xml:space="preserve"> it was easier to see where they were. </w:t>
-      </w:r>
-    </w:p>
-    <w:p>
+      <w:pPr>
+        <w:spacing w:after="0"/>
+      </w:pPr>
+      <w:r>
+        <w:t xml:space="preserve">yellow: boundaries. For now, the screen boundaries are visible so when developing the prototype it was easier to see where they were. </w:t>
+      </w:r>
+    </w:p>
+    <w:p>
+      <w:pPr>
+        <w:spacing w:after="0"/>
+      </w:pPr>
       <w:r>
         <w:t xml:space="preserve">dark blue: the </w:t>
       </w:r>
@@ -867,6 +903,9 @@
       </w:r>
     </w:p>
     <w:p>
+      <w:pPr>
+        <w:spacing w:after="0"/>
+      </w:pPr>
       <w:r>
         <w:rPr>
           <w:u w:val="single"/>
@@ -878,6 +917,9 @@
       </w:r>
     </w:p>
     <w:p>
+      <w:pPr>
+        <w:spacing w:after="0"/>
+      </w:pPr>
       <w:r>
         <w:t xml:space="preserve">The player is designed to move the white circle around the screen by tilting their phone in 4 directions. The app is designed to be held horizontally, with the screen facing about 30 degrees upward to the user’s face. </w:t>
       </w:r>
@@ -931,6 +973,9 @@
       </w:r>
     </w:p>
     <w:p>
+      <w:pPr>
+        <w:spacing w:after="0"/>
+      </w:pPr>
       <w:r>
         <w:t xml:space="preserve">As seen in this image, the screen is slightly tilted upwards. This would be the natural ‘resting’ position of the user. The prototype jumps right in and barely moves when the user is in this resting position. When the user begins to tilt the phone </w:t>
       </w:r>
@@ -941,14 +986,14 @@
         <w:t xml:space="preserve">away </w:t>
       </w:r>
       <w:r>
-        <w:t xml:space="preserve">from them, the white ball moves to the top of the </w:t>
-      </w:r>
-      <w:r>
-        <w:lastRenderedPageBreak/>
-        <w:t xml:space="preserve">screen. All directions of the white ball move according to how the user tilts the screen. </w:t>
-      </w:r>
-    </w:p>
-    <w:p/>
+        <w:t xml:space="preserve">from them, the white ball moves to the top of the screen. All directions of the white ball move according to how the user tilts the screen. </w:t>
+      </w:r>
+    </w:p>
+    <w:p>
+      <w:pPr>
+        <w:spacing w:after="0"/>
+      </w:pPr>
+    </w:p>
     <w:p>
       <w:pPr>
         <w:pStyle w:val="Heading2"/>
@@ -959,10 +1004,16 @@
       </w:r>
     </w:p>
     <w:p>
+      <w:pPr>
+        <w:spacing w:after="0"/>
+      </w:pPr>
       <w:bookmarkStart w:id="0" w:name="_kcs5ahd1imyn" w:colFirst="0" w:colLast="0"/>
       <w:bookmarkEnd w:id="0"/>
     </w:p>
     <w:p>
+      <w:pPr>
+        <w:spacing w:after="0"/>
+      </w:pPr>
       <w:bookmarkStart w:id="1" w:name="_q95o8346ejsi" w:colFirst="0" w:colLast="0"/>
       <w:bookmarkEnd w:id="1"/>
       <w:r>
@@ -988,9 +1039,13 @@
       </w:r>
     </w:p>
     <w:p>
+      <w:pPr>
+        <w:spacing w:after="0"/>
+      </w:pPr>
       <w:bookmarkStart w:id="2" w:name="_j4a24shofv22" w:colFirst="0" w:colLast="0"/>
       <w:bookmarkEnd w:id="2"/>
       <w:r>
+        <w:lastRenderedPageBreak/>
         <w:t xml:space="preserve">The game is meant to illustrate in an </w:t>
       </w:r>
       <w:r>
@@ -1003,33 +1058,46 @@
         <w:t xml:space="preserve"> the possible effects of trauma with guided level questions and fun gameplay. While the game will take on a more serious role, the mechanics and actual gameplay will be made to be fun, pleasant, and offer enough distance from specific imagery, subjects, and the like so </w:t>
       </w:r>
       <w:proofErr w:type="spellStart"/>
-      <w:proofErr w:type="gramStart"/>
       <w:r>
         <w:t>player’s</w:t>
       </w:r>
       <w:proofErr w:type="spellEnd"/>
-      <w:proofErr w:type="gramEnd"/>
       <w:r>
         <w:t xml:space="preserve"> are not distraught or uncomfortable. Each level/question segment will have a unique question that stems from the CPSS, a child PTSD questionnaire. </w:t>
       </w:r>
     </w:p>
     <w:p>
+      <w:pPr>
+        <w:spacing w:after="0"/>
+      </w:pPr>
       <w:bookmarkStart w:id="3" w:name="_5lvl2owtyha3" w:colFirst="0" w:colLast="0"/>
       <w:bookmarkEnd w:id="3"/>
     </w:p>
     <w:p>
+      <w:pPr>
+        <w:spacing w:after="0"/>
+      </w:pPr>
       <w:bookmarkStart w:id="4" w:name="_ltirsy9hff55" w:colFirst="0" w:colLast="0"/>
       <w:bookmarkEnd w:id="4"/>
     </w:p>
     <w:p>
+      <w:pPr>
+        <w:spacing w:after="0"/>
+      </w:pPr>
       <w:bookmarkStart w:id="5" w:name="_xe6xzxqv4lw5" w:colFirst="0" w:colLast="0"/>
       <w:bookmarkEnd w:id="5"/>
     </w:p>
     <w:p>
+      <w:pPr>
+        <w:spacing w:after="0"/>
+      </w:pPr>
       <w:bookmarkStart w:id="6" w:name="_y55rhlxjwko0" w:colFirst="0" w:colLast="0"/>
       <w:bookmarkEnd w:id="6"/>
     </w:p>
     <w:p>
+      <w:pPr>
+        <w:spacing w:after="0"/>
+      </w:pPr>
       <w:bookmarkStart w:id="7" w:name="_y8fzm32xd92i" w:colFirst="0" w:colLast="0"/>
       <w:bookmarkEnd w:id="7"/>
     </w:p>
@@ -1039,11 +1107,13 @@
         <w:spacing w:before="0" w:line="276" w:lineRule="auto"/>
       </w:pPr>
       <w:r>
-        <w:lastRenderedPageBreak/>
         <w:t>User Stories</w:t>
       </w:r>
     </w:p>
     <w:p>
+      <w:pPr>
+        <w:spacing w:after="0"/>
+      </w:pPr>
       <w:r>
         <w:t>User stories are a way to write the requirements of software from the perspective of the person who is using it. By writing out the requirements in a statement form from a user’s perspective, it helps keep the focus on the software’s requirements. Here is a list of user stories from the perspective of its users:</w:t>
       </w:r>
@@ -1123,6 +1193,7 @@
           <w:ilvl w:val="0"/>
           <w:numId w:val="1"/>
         </w:numPr>
+        <w:spacing w:after="0"/>
       </w:pPr>
       <w:r>
         <w:t xml:space="preserve">As an adolescent </w:t>
@@ -1138,11 +1209,18 @@
       </w:r>
     </w:p>
     <w:p>
+      <w:pPr>
+        <w:spacing w:after="0"/>
+      </w:pPr>
       <w:r>
         <w:t xml:space="preserve">Overall, regardless of if the adolescent has experienced trauma or not, the game will be educational, fun, and will not provide any specific imagery, and be a calming environment meant to safely educate. </w:t>
       </w:r>
     </w:p>
-    <w:p/>
+    <w:p>
+      <w:pPr>
+        <w:spacing w:after="0"/>
+      </w:pPr>
+    </w:p>
     <w:p>
       <w:pPr>
         <w:pStyle w:val="Heading2"/>
@@ -1154,6 +1232,7 @@
     </w:p>
     <w:p>
       <w:pPr>
+        <w:spacing w:after="0"/>
         <w:rPr>
           <w:rFonts w:ascii="Calibri" w:hAnsi="Calibri" w:cs="Calibri"/>
           <w:b/>
@@ -1189,21 +1268,12 @@
         </w:rPr>
         <w:t xml:space="preserve">controls </w:t>
       </w:r>
-      <w:proofErr w:type="gramStart"/>
       <w:r>
         <w:rPr>
           <w:rFonts w:ascii="Calibri" w:hAnsi="Calibri" w:cs="Calibri"/>
           <w:color w:val="548DD4" w:themeColor="text2" w:themeTint="99"/>
         </w:rPr>
-        <w:t>is</w:t>
-      </w:r>
-      <w:proofErr w:type="gramEnd"/>
-      <w:r>
-        <w:rPr>
-          <w:rFonts w:ascii="Calibri" w:hAnsi="Calibri" w:cs="Calibri"/>
-          <w:color w:val="548DD4" w:themeColor="text2" w:themeTint="99"/>
-        </w:rPr>
-        <w:t xml:space="preserve"> a white ball. The enemies are angry scribbles with the word inputted attached to them. </w:t>
+        <w:t xml:space="preserve">is a white ball. The enemies are angry scribbles with the word inputted attached to them. </w:t>
       </w:r>
       <w:r>
         <w:rPr>
@@ -1222,6 +1292,7 @@
           <w:ilvl w:val="0"/>
           <w:numId w:val="13"/>
         </w:numPr>
+        <w:spacing w:after="0"/>
         <w:rPr>
           <w:rFonts w:ascii="Calibri" w:hAnsi="Calibri" w:cs="Calibri"/>
           <w:color w:val="E36C0A" w:themeColor="accent6" w:themeShade="BF"/>
@@ -1232,6 +1303,7 @@
           <w:rFonts w:ascii="Calibri" w:hAnsi="Calibri" w:cs="Calibri"/>
           <w:color w:val="E36C0A" w:themeColor="accent6" w:themeShade="BF"/>
         </w:rPr>
+        <w:lastRenderedPageBreak/>
         <w:t xml:space="preserve">Branching off of the friends/support NPCs, I think it would be great to add them as ‘cheerleaders’ in the game to encourage the player as well as offer assistance in game. Their assistance could be reducing the number of enemies on screen, slowing time down, speeding up the player, giving them invincibility etc. </w:t>
       </w:r>
       <w:r>
@@ -1405,11 +1477,7 @@
               </w:rPr>
             </w:pPr>
             <w:r>
-              <w:t xml:space="preserve">Type in the first word that comes </w:t>
-            </w:r>
-            <w:r>
-              <w:lastRenderedPageBreak/>
-              <w:t>to your mind when you hear the words</w:t>
+              <w:t>Type in the first word that comes to your mind when you hear the words</w:t>
             </w:r>
             <w:r>
               <w:rPr>
@@ -1437,6 +1505,7 @@
           <w:p>
             <w:pPr>
               <w:pStyle w:val="NormalWeb"/>
+              <w:spacing w:after="0" w:afterAutospacing="0"/>
               <w:rPr>
                 <w:rFonts w:ascii="Calibri" w:hAnsi="Calibri" w:cs="Calibri"/>
                 <w:color w:val="548DD4" w:themeColor="text2" w:themeTint="99"/>
@@ -1492,16 +1561,11 @@
             </w:pPr>
             <w:proofErr w:type="spellStart"/>
             <w:r>
-              <w:lastRenderedPageBreak/>
               <w:t>i</w:t>
             </w:r>
             <w:proofErr w:type="spellEnd"/>
             <w:r>
-              <w:t xml:space="preserve">. Chase away the monster with the word on </w:t>
-            </w:r>
-            <w:r>
-              <w:lastRenderedPageBreak/>
-              <w:t xml:space="preserve">its body </w:t>
+              <w:t xml:space="preserve">. Chase away the monster with the word on its body </w:t>
             </w:r>
           </w:p>
           <w:p>
@@ -1591,15 +1655,7 @@
               <w:spacing w:after="0" w:line="240" w:lineRule="auto"/>
             </w:pPr>
             <w:r>
-              <w:t>Player can chase away enemies from a central target. This would combine the 1st and 3rd ideas! There could be a central ‘tower</w:t>
-            </w:r>
-            <w:proofErr w:type="gramStart"/>
-            <w:r>
-              <w:t>, ’</w:t>
-            </w:r>
-            <w:proofErr w:type="gramEnd"/>
-            <w:r>
-              <w:t xml:space="preserve"> or brain the player would have to defend. The player could then chase away monsters that come too close (with the word on them). The player would be able to tilt the phone to move, then maybe tap a button on the screen to ‘spook’ or force the monsters away! Just being near the monsters isn’t good enough, they need that extra shove from the player!</w:t>
+              <w:t>Player can chase away enemies from a central target. This would combine the 1st and 3rd ideas! There could be a central ‘tower, ’ or brain the player would have to defend. The player could then chase away monsters that come too close (with the word on them). The player would be able to tilt the phone to move, then maybe tap a button on the screen to ‘spook’ or force the monsters away! Just being near the monsters isn’t good enough, they need that extra shove from the player!</w:t>
             </w:r>
           </w:p>
           <w:p>
@@ -1747,7 +1803,6 @@
               <w:spacing w:after="0" w:line="240" w:lineRule="auto"/>
             </w:pPr>
             <w:r>
-              <w:lastRenderedPageBreak/>
               <w:t>Level 2</w:t>
             </w:r>
           </w:p>
@@ -1779,7 +1834,11 @@
               </w:rPr>
             </w:pPr>
             <w:r>
-              <w:t xml:space="preserve">Type in the first word that comes to your mind when you hear the word </w:t>
+              <w:t xml:space="preserve">Type in the first word that comes </w:t>
+            </w:r>
+            <w:r>
+              <w:lastRenderedPageBreak/>
+              <w:t xml:space="preserve">to your mind when you hear the word </w:t>
             </w:r>
             <w:r>
               <w:rPr>
@@ -1807,6 +1866,7 @@
           <w:p>
             <w:pPr>
               <w:pStyle w:val="NormalWeb"/>
+              <w:spacing w:after="0" w:afterAutospacing="0"/>
               <w:rPr>
                 <w:rFonts w:ascii="Calibri" w:hAnsi="Calibri" w:cs="Calibri"/>
                 <w:color w:val="548DD4" w:themeColor="text2" w:themeTint="99"/>
@@ -1865,7 +1925,12 @@
               <w:spacing w:after="0" w:line="240" w:lineRule="auto"/>
             </w:pPr>
             <w:r>
-              <w:t>there may be an opportunity for a transition, to make gameplay based on waves of enemies. add layers of difficulty to the tower defense-</w:t>
+              <w:lastRenderedPageBreak/>
+              <w:t xml:space="preserve">there may be an opportunity for a </w:t>
+            </w:r>
+            <w:r>
+              <w:lastRenderedPageBreak/>
+              <w:t>transition, to make gameplay based on waves of enemies. add layers of difficulty to the tower defense-</w:t>
             </w:r>
             <w:proofErr w:type="spellStart"/>
             <w:r>
@@ -1975,7 +2040,6 @@
                 <w:rFonts w:ascii="Calibri" w:hAnsi="Calibri" w:cs="Calibri"/>
                 <w:color w:val="548DD4" w:themeColor="text2" w:themeTint="99"/>
               </w:rPr>
-              <w:lastRenderedPageBreak/>
               <w:t>T</w:t>
             </w:r>
             <w:r>
@@ -2357,6 +2421,7 @@
           <w:p>
             <w:pPr>
               <w:pStyle w:val="NormalWeb"/>
+              <w:spacing w:after="0" w:afterAutospacing="0"/>
               <w:rPr>
                 <w:rFonts w:ascii="Calibri" w:hAnsi="Calibri" w:cs="Calibri"/>
                 <w:color w:val="548DD4" w:themeColor="text2" w:themeTint="99"/>
@@ -2443,7 +2508,11 @@
               <w:spacing w:after="0" w:line="240" w:lineRule="auto"/>
             </w:pPr>
             <w:r>
-              <w:t>One way to introduce this is to have the player loop in a room with 4 portals at the North, South, East, and West. Any portal brings them back into the same room, just through another portal. With the waves possibly still active, the player will have to push a colored circle that corresponds to a portal color inside of it to destroy it. Once all portals are destroyed the player moves onto the next level</w:t>
+              <w:t xml:space="preserve">One way to introduce this is to have the player loop in a room with 4 portals at the North, South, East, and </w:t>
+            </w:r>
+            <w:r>
+              <w:lastRenderedPageBreak/>
+              <w:t>West. Any portal brings them back into the same room, just through another portal. With the waves possibly still active, the player will have to push a colored circle that corresponds to a portal color inside of it to destroy it. Once all portals are destroyed the player moves onto the next level</w:t>
             </w:r>
           </w:p>
           <w:p>
@@ -2481,15 +2550,7 @@
                 <w:rFonts w:ascii="Calibri" w:hAnsi="Calibri" w:cs="Calibri"/>
                 <w:color w:val="548DD4" w:themeColor="text2" w:themeTint="99"/>
               </w:rPr>
-              <w:t xml:space="preserve">I am wondering if we are able to create identical </w:t>
-            </w:r>
-            <w:r>
-              <w:rPr>
-                <w:rFonts w:ascii="Calibri" w:hAnsi="Calibri" w:cs="Calibri"/>
-                <w:color w:val="548DD4" w:themeColor="text2" w:themeTint="99"/>
-              </w:rPr>
-              <w:lastRenderedPageBreak/>
-              <w:t>rooms so that when the player roll</w:t>
+              <w:t>I am wondering if we are able to create identical rooms so that when the player roll</w:t>
             </w:r>
             <w:r>
               <w:rPr>
@@ -2719,6 +2780,7 @@
           <w:p>
             <w:pPr>
               <w:pStyle w:val="NormalWeb"/>
+              <w:spacing w:after="0" w:afterAutospacing="0"/>
               <w:rPr>
                 <w:rFonts w:ascii="Calibri" w:hAnsi="Calibri" w:cs="Calibri"/>
               </w:rPr>
@@ -2796,6 +2858,7 @@
               <w:rPr>
                 <w:noProof/>
               </w:rPr>
+              <w:lastRenderedPageBreak/>
               <w:drawing>
                 <wp:inline distT="114300" distB="114300" distL="114300" distR="114300" wp14:anchorId="52663811" wp14:editId="3681CD3A">
                   <wp:extent cx="2185988" cy="3255117"/>
@@ -2892,15 +2955,7 @@
                 <w:rFonts w:ascii="Calibri" w:hAnsi="Calibri" w:cs="Calibri"/>
                 <w:color w:val="548DD4" w:themeColor="text2" w:themeTint="99"/>
               </w:rPr>
-              <w:t xml:space="preserve">depicts </w:t>
-            </w:r>
-            <w:r>
-              <w:rPr>
-                <w:rFonts w:ascii="Calibri" w:hAnsi="Calibri" w:cs="Calibri"/>
-                <w:color w:val="548DD4" w:themeColor="text2" w:themeTint="99"/>
-              </w:rPr>
-              <w:lastRenderedPageBreak/>
-              <w:t>feeling upset and shows that players should always look up.</w:t>
+              <w:t>depicts feeling upset and shows that players should always look up.</w:t>
             </w:r>
           </w:p>
           <w:p>
@@ -3018,17 +3073,26 @@
           <w:p>
             <w:pPr>
               <w:pStyle w:val="NormalWeb"/>
-              <w:rPr>
-                <w:rFonts w:ascii="Calibri" w:hAnsi="Calibri" w:cs="Calibri"/>
-                <w:color w:val="548DD4" w:themeColor="text2" w:themeTint="99"/>
-              </w:rPr>
-            </w:pPr>
-            <w:r>
-              <w:rPr>
-                <w:rFonts w:ascii="Calibri" w:hAnsi="Calibri" w:cs="Calibri"/>
-                <w:color w:val="548DD4" w:themeColor="text2" w:themeTint="99"/>
-              </w:rPr>
-              <w:t>Having feelings in your body when you think about or hear about the event (for example, breaking out into a sweat, heart beating fast)</w:t>
+              <w:spacing w:after="0" w:afterAutospacing="0"/>
+              <w:rPr>
+                <w:rFonts w:ascii="Calibri" w:hAnsi="Calibri" w:cs="Calibri"/>
+                <w:color w:val="548DD4" w:themeColor="text2" w:themeTint="99"/>
+              </w:rPr>
+            </w:pPr>
+            <w:r>
+              <w:rPr>
+                <w:rFonts w:ascii="Calibri" w:hAnsi="Calibri" w:cs="Calibri"/>
+                <w:color w:val="548DD4" w:themeColor="text2" w:themeTint="99"/>
+              </w:rPr>
+              <w:t xml:space="preserve">Having feelings in your body when you think about or hear about the event </w:t>
+            </w:r>
+            <w:r>
+              <w:rPr>
+                <w:rFonts w:ascii="Calibri" w:hAnsi="Calibri" w:cs="Calibri"/>
+                <w:color w:val="548DD4" w:themeColor="text2" w:themeTint="99"/>
+              </w:rPr>
+              <w:lastRenderedPageBreak/>
+              <w:t>(for example, breaking out into a sweat, heart beating fast)</w:t>
             </w:r>
           </w:p>
           <w:p>
@@ -3076,6 +3140,7 @@
               <w:spacing w:after="0" w:line="240" w:lineRule="auto"/>
             </w:pPr>
             <w:r>
+              <w:lastRenderedPageBreak/>
               <w:t xml:space="preserve">The transition from the last stage to this level would be the player would pause on screen a second and you would hear the heartbeat, and see some sweat from the avatar.  </w:t>
             </w:r>
           </w:p>
@@ -3096,7 +3161,11 @@
               <w:spacing w:after="0" w:line="240" w:lineRule="auto"/>
             </w:pPr>
             <w:r>
-              <w:t xml:space="preserve">There will be a cartoon heart that is sweating and moving really fast. The players need to collect ice cubes on the screen and place them near it/on it to slow the heart down. </w:t>
+              <w:t xml:space="preserve">There will be a cartoon heart that is sweating and moving really fast. The players need to collect ice cubes on the screen and place them near it/on </w:t>
+            </w:r>
+            <w:r>
+              <w:lastRenderedPageBreak/>
+              <w:t xml:space="preserve">it to slow the heart down. </w:t>
             </w:r>
           </w:p>
           <w:p>
@@ -3292,6 +3361,7 @@
               <w:spacing w:after="0" w:line="240" w:lineRule="auto"/>
             </w:pPr>
             <w:r>
+              <w:lastRenderedPageBreak/>
               <w:t xml:space="preserve">Level 6 </w:t>
             </w:r>
           </w:p>
@@ -3351,17 +3421,17 @@
           <w:p>
             <w:pPr>
               <w:pStyle w:val="NormalWeb"/>
-              <w:rPr>
-                <w:rFonts w:ascii="Calibri" w:hAnsi="Calibri" w:cs="Calibri"/>
-                <w:color w:val="548DD4" w:themeColor="text2" w:themeTint="99"/>
-              </w:rPr>
-            </w:pPr>
-            <w:r>
-              <w:rPr>
-                <w:rFonts w:ascii="Calibri" w:hAnsi="Calibri" w:cs="Calibri"/>
-                <w:color w:val="548DD4" w:themeColor="text2" w:themeTint="99"/>
-              </w:rPr>
-              <w:lastRenderedPageBreak/>
+              <w:spacing w:after="0" w:afterAutospacing="0"/>
+              <w:rPr>
+                <w:rFonts w:ascii="Calibri" w:hAnsi="Calibri" w:cs="Calibri"/>
+                <w:color w:val="548DD4" w:themeColor="text2" w:themeTint="99"/>
+              </w:rPr>
+            </w:pPr>
+            <w:r>
+              <w:rPr>
+                <w:rFonts w:ascii="Calibri" w:hAnsi="Calibri" w:cs="Calibri"/>
+                <w:color w:val="548DD4" w:themeColor="text2" w:themeTint="99"/>
+              </w:rPr>
               <w:t xml:space="preserve">Trying not to think about, talk about, or have feelings about the event </w:t>
             </w:r>
           </w:p>
@@ -3410,7 +3480,6 @@
               <w:spacing w:after="0" w:line="240" w:lineRule="auto"/>
             </w:pPr>
             <w:r>
-              <w:lastRenderedPageBreak/>
               <w:t>once the last mini-game finishes, the heart will be content and happy! The camera pans back up to show the player in a new area. the player will be trying to relax and watch TV</w:t>
             </w:r>
           </w:p>
@@ -3431,190 +3500,194 @@
               <w:spacing w:after="0" w:line="240" w:lineRule="auto"/>
             </w:pPr>
             <w:r>
-              <w:t xml:space="preserve">in this level, the player will be trying to tune a tv (a really old school one with nobs and buttons) to a channel that does not display the word they typed </w:t>
-            </w:r>
-            <w:r>
+              <w:t>in this level, the player will be trying to tune a tv (a really old school one with nobs and buttons) to a channel that does not display the word they typed in. the player will have to turn some nobs and tap the antenna of the TV to get the channels to show clearly. The word will sometimes be on the channels and the player quickly needs to change them.</w:t>
+            </w:r>
+          </w:p>
+          <w:p>
+            <w:pPr>
+              <w:widowControl w:val="0"/>
+              <w:pBdr>
+                <w:top w:val="nil"/>
+                <w:left w:val="nil"/>
+                <w:bottom w:val="nil"/>
+                <w:right w:val="nil"/>
+                <w:between w:val="nil"/>
+              </w:pBdr>
+              <w:spacing w:after="0" w:line="240" w:lineRule="auto"/>
+            </w:pPr>
+            <w:r>
+              <w:t>Does this teach adolescents to avoid the problem instead of confronting it??</w:t>
+            </w:r>
+          </w:p>
+          <w:p>
+            <w:pPr>
+              <w:widowControl w:val="0"/>
+              <w:pBdr>
+                <w:top w:val="nil"/>
+                <w:left w:val="nil"/>
+                <w:bottom w:val="nil"/>
+                <w:right w:val="nil"/>
+                <w:between w:val="nil"/>
+              </w:pBdr>
+              <w:spacing w:after="0" w:line="240" w:lineRule="auto"/>
+            </w:pPr>
+          </w:p>
+          <w:p>
+            <w:pPr>
+              <w:widowControl w:val="0"/>
+              <w:pBdr>
+                <w:top w:val="nil"/>
+                <w:left w:val="nil"/>
+                <w:bottom w:val="nil"/>
+                <w:right w:val="nil"/>
+                <w:between w:val="nil"/>
+              </w:pBdr>
+              <w:spacing w:after="0" w:line="240" w:lineRule="auto"/>
+              <w:rPr>
+                <w:rFonts w:ascii="Calibri" w:hAnsi="Calibri" w:cs="Calibri"/>
+                <w:color w:val="548DD4" w:themeColor="text2" w:themeTint="99"/>
+              </w:rPr>
+            </w:pPr>
+            <w:r>
+              <w:rPr>
+                <w:rFonts w:ascii="Calibri" w:hAnsi="Calibri" w:cs="Calibri"/>
+                <w:color w:val="548DD4" w:themeColor="text2" w:themeTint="99"/>
+              </w:rPr>
+              <w:t xml:space="preserve">I think this is a good idea, but like you said, </w:t>
+            </w:r>
+            <w:r>
+              <w:rPr>
+                <w:rFonts w:ascii="Calibri" w:hAnsi="Calibri" w:cs="Calibri"/>
+                <w:color w:val="548DD4" w:themeColor="text2" w:themeTint="99"/>
+              </w:rPr>
+              <w:t xml:space="preserve">it </w:t>
+            </w:r>
+            <w:r>
+              <w:rPr>
+                <w:rFonts w:ascii="Calibri" w:hAnsi="Calibri" w:cs="Calibri"/>
+                <w:color w:val="548DD4" w:themeColor="text2" w:themeTint="99"/>
+              </w:rPr>
+              <w:t xml:space="preserve">could potentially teach them to avoid the problem. </w:t>
+            </w:r>
+            <w:r>
+              <w:rPr>
+                <w:rFonts w:ascii="Calibri" w:hAnsi="Calibri" w:cs="Calibri"/>
+                <w:color w:val="548DD4" w:themeColor="text2" w:themeTint="99"/>
+              </w:rPr>
+              <w:t xml:space="preserve">I am thinking we could have the </w:t>
+            </w:r>
+            <w:r>
+              <w:rPr>
+                <w:rFonts w:ascii="Calibri" w:hAnsi="Calibri" w:cs="Calibri"/>
+                <w:color w:val="548DD4" w:themeColor="text2" w:themeTint="99"/>
+              </w:rPr>
+              <w:t>player</w:t>
+            </w:r>
+            <w:r>
+              <w:rPr>
+                <w:rFonts w:ascii="Calibri" w:hAnsi="Calibri" w:cs="Calibri"/>
+                <w:color w:val="548DD4" w:themeColor="text2" w:themeTint="99"/>
+              </w:rPr>
+              <w:t xml:space="preserve"> automatically</w:t>
+            </w:r>
+            <w:r>
+              <w:rPr>
+                <w:rFonts w:ascii="Calibri" w:hAnsi="Calibri" w:cs="Calibri"/>
+                <w:color w:val="548DD4" w:themeColor="text2" w:themeTint="99"/>
+              </w:rPr>
+              <w:t xml:space="preserve"> </w:t>
+            </w:r>
+            <w:r>
+              <w:rPr>
+                <w:rFonts w:ascii="Calibri" w:hAnsi="Calibri" w:cs="Calibri"/>
+                <w:color w:val="548DD4" w:themeColor="text2" w:themeTint="99"/>
+              </w:rPr>
+              <w:t>bounce</w:t>
+            </w:r>
+            <w:r>
+              <w:rPr>
+                <w:rFonts w:ascii="Calibri" w:hAnsi="Calibri" w:cs="Calibri"/>
+                <w:color w:val="548DD4" w:themeColor="text2" w:themeTint="99"/>
+              </w:rPr>
+              <w:t xml:space="preserve"> away from </w:t>
+            </w:r>
+            <w:r>
+              <w:rPr>
+                <w:rFonts w:ascii="Calibri" w:hAnsi="Calibri" w:cs="Calibri"/>
+                <w:color w:val="548DD4" w:themeColor="text2" w:themeTint="99"/>
+              </w:rPr>
+              <w:t>enemies</w:t>
+            </w:r>
+            <w:r>
+              <w:rPr>
+                <w:rFonts w:ascii="Calibri" w:hAnsi="Calibri" w:cs="Calibri"/>
+                <w:color w:val="548DD4" w:themeColor="text2" w:themeTint="99"/>
+              </w:rPr>
+              <w:t xml:space="preserve"> whenever player gets close</w:t>
+            </w:r>
+            <w:r>
+              <w:rPr>
+                <w:rFonts w:ascii="Calibri" w:hAnsi="Calibri" w:cs="Calibri"/>
+                <w:color w:val="548DD4" w:themeColor="text2" w:themeTint="99"/>
+              </w:rPr>
+              <w:t xml:space="preserve"> to them</w:t>
+            </w:r>
+            <w:r>
+              <w:rPr>
+                <w:rFonts w:ascii="Calibri" w:hAnsi="Calibri" w:cs="Calibri"/>
+                <w:color w:val="548DD4" w:themeColor="text2" w:themeTint="99"/>
+              </w:rPr>
+              <w:t xml:space="preserve">, so </w:t>
+            </w:r>
+            <w:r>
+              <w:rPr>
+                <w:rFonts w:ascii="Calibri" w:hAnsi="Calibri" w:cs="Calibri"/>
+                <w:color w:val="548DD4" w:themeColor="text2" w:themeTint="99"/>
+              </w:rPr>
+              <w:t xml:space="preserve">the </w:t>
+            </w:r>
+            <w:r>
+              <w:rPr>
+                <w:rFonts w:ascii="Calibri" w:hAnsi="Calibri" w:cs="Calibri"/>
+                <w:color w:val="548DD4" w:themeColor="text2" w:themeTint="99"/>
+              </w:rPr>
+              <w:t>player can’t just destroy enem</w:t>
+            </w:r>
+            <w:r>
+              <w:rPr>
+                <w:rFonts w:ascii="Calibri" w:hAnsi="Calibri" w:cs="Calibri"/>
+                <w:color w:val="548DD4" w:themeColor="text2" w:themeTint="99"/>
+              </w:rPr>
+              <w:t>ies</w:t>
+            </w:r>
+            <w:r>
+              <w:rPr>
+                <w:rFonts w:ascii="Calibri" w:hAnsi="Calibri" w:cs="Calibri"/>
+                <w:color w:val="548DD4" w:themeColor="text2" w:themeTint="99"/>
+              </w:rPr>
+              <w:t xml:space="preserve"> like in level 1. The goal is still to destroy all enemies, so we can place two other balls (one on each side of the screen), and the player can only destroy the enemies when the player </w:t>
+            </w:r>
+            <w:r>
+              <w:rPr>
+                <w:rFonts w:ascii="Calibri" w:hAnsi="Calibri" w:cs="Calibri"/>
+                <w:color w:val="548DD4" w:themeColor="text2" w:themeTint="99"/>
+              </w:rPr>
+              <w:t>is</w:t>
+            </w:r>
+            <w:r>
+              <w:rPr>
+                <w:rFonts w:ascii="Calibri" w:hAnsi="Calibri" w:cs="Calibri"/>
+                <w:color w:val="548DD4" w:themeColor="text2" w:themeTint="99"/>
+              </w:rPr>
+              <w:t xml:space="preserve"> close to the </w:t>
+            </w:r>
+            <w:r>
+              <w:rPr>
+                <w:rFonts w:ascii="Calibri" w:hAnsi="Calibri" w:cs="Calibri"/>
+                <w:color w:val="548DD4" w:themeColor="text2" w:themeTint="99"/>
+              </w:rPr>
               <w:lastRenderedPageBreak/>
-              <w:t>in. the player will have to turn some nobs and tap the antenna of the TV to get the channels to show clearly. The word will sometimes be on the channels and the player quickly needs to change them.</w:t>
-            </w:r>
-          </w:p>
-          <w:p>
-            <w:pPr>
-              <w:widowControl w:val="0"/>
-              <w:pBdr>
-                <w:top w:val="nil"/>
-                <w:left w:val="nil"/>
-                <w:bottom w:val="nil"/>
-                <w:right w:val="nil"/>
-                <w:between w:val="nil"/>
-              </w:pBdr>
-              <w:spacing w:after="0" w:line="240" w:lineRule="auto"/>
-            </w:pPr>
-            <w:r>
-              <w:t>Does this teach adolescents to avoid the problem instead of confronting it??</w:t>
-            </w:r>
-          </w:p>
-          <w:p>
-            <w:pPr>
-              <w:widowControl w:val="0"/>
-              <w:pBdr>
-                <w:top w:val="nil"/>
-                <w:left w:val="nil"/>
-                <w:bottom w:val="nil"/>
-                <w:right w:val="nil"/>
-                <w:between w:val="nil"/>
-              </w:pBdr>
-              <w:spacing w:after="0" w:line="240" w:lineRule="auto"/>
-            </w:pPr>
-          </w:p>
-          <w:p>
-            <w:pPr>
-              <w:widowControl w:val="0"/>
-              <w:pBdr>
-                <w:top w:val="nil"/>
-                <w:left w:val="nil"/>
-                <w:bottom w:val="nil"/>
-                <w:right w:val="nil"/>
-                <w:between w:val="nil"/>
-              </w:pBdr>
-              <w:spacing w:after="0" w:line="240" w:lineRule="auto"/>
-              <w:rPr>
-                <w:rFonts w:ascii="Calibri" w:hAnsi="Calibri" w:cs="Calibri"/>
-                <w:color w:val="548DD4" w:themeColor="text2" w:themeTint="99"/>
-              </w:rPr>
-            </w:pPr>
-            <w:r>
-              <w:rPr>
-                <w:rFonts w:ascii="Calibri" w:hAnsi="Calibri" w:cs="Calibri"/>
-                <w:color w:val="548DD4" w:themeColor="text2" w:themeTint="99"/>
-              </w:rPr>
-              <w:t xml:space="preserve">I think this is a good idea, but like you said, </w:t>
-            </w:r>
-            <w:r>
-              <w:rPr>
-                <w:rFonts w:ascii="Calibri" w:hAnsi="Calibri" w:cs="Calibri"/>
-                <w:color w:val="548DD4" w:themeColor="text2" w:themeTint="99"/>
-              </w:rPr>
-              <w:t xml:space="preserve">it </w:t>
-            </w:r>
-            <w:r>
-              <w:rPr>
-                <w:rFonts w:ascii="Calibri" w:hAnsi="Calibri" w:cs="Calibri"/>
-                <w:color w:val="548DD4" w:themeColor="text2" w:themeTint="99"/>
-              </w:rPr>
-              <w:t xml:space="preserve">could potentially teach them to avoid the problem. </w:t>
-            </w:r>
-            <w:r>
-              <w:rPr>
-                <w:rFonts w:ascii="Calibri" w:hAnsi="Calibri" w:cs="Calibri"/>
-                <w:color w:val="548DD4" w:themeColor="text2" w:themeTint="99"/>
-              </w:rPr>
-              <w:t xml:space="preserve">I am thinking we could have the </w:t>
-            </w:r>
-            <w:r>
-              <w:rPr>
-                <w:rFonts w:ascii="Calibri" w:hAnsi="Calibri" w:cs="Calibri"/>
-                <w:color w:val="548DD4" w:themeColor="text2" w:themeTint="99"/>
-              </w:rPr>
-              <w:t>player</w:t>
-            </w:r>
-            <w:r>
-              <w:rPr>
-                <w:rFonts w:ascii="Calibri" w:hAnsi="Calibri" w:cs="Calibri"/>
-                <w:color w:val="548DD4" w:themeColor="text2" w:themeTint="99"/>
-              </w:rPr>
-              <w:t xml:space="preserve"> automatically</w:t>
-            </w:r>
-            <w:r>
-              <w:rPr>
-                <w:rFonts w:ascii="Calibri" w:hAnsi="Calibri" w:cs="Calibri"/>
-                <w:color w:val="548DD4" w:themeColor="text2" w:themeTint="99"/>
-              </w:rPr>
-              <w:t xml:space="preserve"> </w:t>
-            </w:r>
-            <w:r>
-              <w:rPr>
-                <w:rFonts w:ascii="Calibri" w:hAnsi="Calibri" w:cs="Calibri"/>
-                <w:color w:val="548DD4" w:themeColor="text2" w:themeTint="99"/>
-              </w:rPr>
-              <w:t>bounce</w:t>
-            </w:r>
-            <w:r>
-              <w:rPr>
-                <w:rFonts w:ascii="Calibri" w:hAnsi="Calibri" w:cs="Calibri"/>
-                <w:color w:val="548DD4" w:themeColor="text2" w:themeTint="99"/>
-              </w:rPr>
-              <w:t xml:space="preserve"> away from </w:t>
-            </w:r>
-            <w:r>
-              <w:rPr>
-                <w:rFonts w:ascii="Calibri" w:hAnsi="Calibri" w:cs="Calibri"/>
-                <w:color w:val="548DD4" w:themeColor="text2" w:themeTint="99"/>
-              </w:rPr>
-              <w:t>enemies</w:t>
-            </w:r>
-            <w:r>
-              <w:rPr>
-                <w:rFonts w:ascii="Calibri" w:hAnsi="Calibri" w:cs="Calibri"/>
-                <w:color w:val="548DD4" w:themeColor="text2" w:themeTint="99"/>
-              </w:rPr>
-              <w:t xml:space="preserve"> whenever player gets close</w:t>
-            </w:r>
-            <w:r>
-              <w:rPr>
-                <w:rFonts w:ascii="Calibri" w:hAnsi="Calibri" w:cs="Calibri"/>
-                <w:color w:val="548DD4" w:themeColor="text2" w:themeTint="99"/>
-              </w:rPr>
-              <w:t xml:space="preserve"> to them</w:t>
-            </w:r>
-            <w:r>
-              <w:rPr>
-                <w:rFonts w:ascii="Calibri" w:hAnsi="Calibri" w:cs="Calibri"/>
-                <w:color w:val="548DD4" w:themeColor="text2" w:themeTint="99"/>
-              </w:rPr>
-              <w:t xml:space="preserve">, so </w:t>
-            </w:r>
-            <w:r>
-              <w:rPr>
-                <w:rFonts w:ascii="Calibri" w:hAnsi="Calibri" w:cs="Calibri"/>
-                <w:color w:val="548DD4" w:themeColor="text2" w:themeTint="99"/>
-              </w:rPr>
-              <w:t xml:space="preserve">the </w:t>
-            </w:r>
-            <w:r>
-              <w:rPr>
-                <w:rFonts w:ascii="Calibri" w:hAnsi="Calibri" w:cs="Calibri"/>
-                <w:color w:val="548DD4" w:themeColor="text2" w:themeTint="99"/>
-              </w:rPr>
-              <w:t>player can’t just destroy enem</w:t>
-            </w:r>
-            <w:r>
-              <w:rPr>
-                <w:rFonts w:ascii="Calibri" w:hAnsi="Calibri" w:cs="Calibri"/>
-                <w:color w:val="548DD4" w:themeColor="text2" w:themeTint="99"/>
-              </w:rPr>
-              <w:t>ies</w:t>
-            </w:r>
-            <w:r>
-              <w:rPr>
-                <w:rFonts w:ascii="Calibri" w:hAnsi="Calibri" w:cs="Calibri"/>
-                <w:color w:val="548DD4" w:themeColor="text2" w:themeTint="99"/>
-              </w:rPr>
-              <w:t xml:space="preserve"> like in level 1. The goal is still to destroy all enemies, so we can place two other balls (one on each side of the screen), and the player can only destroy the enemies when the player </w:t>
-            </w:r>
-            <w:r>
-              <w:rPr>
-                <w:rFonts w:ascii="Calibri" w:hAnsi="Calibri" w:cs="Calibri"/>
-                <w:color w:val="548DD4" w:themeColor="text2" w:themeTint="99"/>
-              </w:rPr>
-              <w:t>is</w:t>
-            </w:r>
-            <w:r>
-              <w:rPr>
-                <w:rFonts w:ascii="Calibri" w:hAnsi="Calibri" w:cs="Calibri"/>
-                <w:color w:val="548DD4" w:themeColor="text2" w:themeTint="99"/>
-              </w:rPr>
-              <w:t xml:space="preserve"> close to the two other balls.</w:t>
+              <w:t>two other balls.</w:t>
             </w:r>
           </w:p>
           <w:p>
@@ -3749,6 +3822,7 @@
           <w:p>
             <w:pPr>
               <w:pStyle w:val="NormalWeb"/>
+              <w:spacing w:after="0" w:afterAutospacing="0"/>
               <w:rPr>
                 <w:rFonts w:ascii="Calibri" w:hAnsi="Calibri" w:cs="Calibri"/>
               </w:rPr>
@@ -3887,35 +3961,29 @@
               <w:rPr>
                 <w:b/>
               </w:rPr>
-              <w:t xml:space="preserve">not being able to </w:t>
-            </w:r>
-            <w:r>
+              <w:t>not being able to remember an important part of an event</w:t>
+            </w:r>
+          </w:p>
+          <w:p>
+            <w:pPr>
+              <w:widowControl w:val="0"/>
+              <w:pBdr>
+                <w:top w:val="nil"/>
+                <w:left w:val="nil"/>
+                <w:bottom w:val="nil"/>
+                <w:right w:val="nil"/>
+                <w:between w:val="nil"/>
+              </w:pBdr>
+              <w:spacing w:after="0" w:line="240" w:lineRule="auto"/>
               <w:rPr>
                 <w:b/>
               </w:rPr>
-              <w:lastRenderedPageBreak/>
-              <w:t>remember an important part of an event</w:t>
-            </w:r>
-          </w:p>
-          <w:p>
-            <w:pPr>
-              <w:widowControl w:val="0"/>
-              <w:pBdr>
-                <w:top w:val="nil"/>
-                <w:left w:val="nil"/>
-                <w:bottom w:val="nil"/>
-                <w:right w:val="nil"/>
-                <w:between w:val="nil"/>
-              </w:pBdr>
-              <w:spacing w:after="0" w:line="240" w:lineRule="auto"/>
-              <w:rPr>
-                <w:b/>
-              </w:rPr>
             </w:pPr>
           </w:p>
           <w:p>
             <w:pPr>
               <w:pStyle w:val="NormalWeb"/>
+              <w:spacing w:after="0" w:afterAutospacing="0"/>
               <w:rPr>
                 <w:rFonts w:ascii="Calibri" w:hAnsi="Calibri" w:cs="Calibri"/>
                 <w:color w:val="548DD4" w:themeColor="text2" w:themeTint="99"/>
@@ -3978,7 +4046,6 @@
                 <w:rFonts w:ascii="Calibri" w:hAnsi="Calibri" w:cs="Calibri"/>
                 <w:color w:val="548DD4" w:themeColor="text2" w:themeTint="99"/>
               </w:rPr>
-              <w:lastRenderedPageBreak/>
               <w:t xml:space="preserve">For this level, we can use </w:t>
             </w:r>
             <w:r>
@@ -4021,7 +4088,6 @@
                 <w:rFonts w:ascii="Calibri" w:hAnsi="Calibri" w:cs="Calibri"/>
                 <w:color w:val="548DD4" w:themeColor="text2" w:themeTint="99"/>
               </w:rPr>
-              <w:lastRenderedPageBreak/>
               <w:t>ball that the player controls</w:t>
             </w:r>
             <w:r>
@@ -4170,7 +4236,6 @@
               <w:spacing w:after="0" w:line="240" w:lineRule="auto"/>
             </w:pPr>
             <w:r>
-              <w:lastRenderedPageBreak/>
               <w:t>Level 9</w:t>
             </w:r>
           </w:p>
@@ -4230,6 +4295,7 @@
           <w:p>
             <w:pPr>
               <w:pStyle w:val="NormalWeb"/>
+              <w:spacing w:after="0" w:afterAutospacing="0"/>
               <w:rPr>
                 <w:rFonts w:ascii="Calibri" w:hAnsi="Calibri" w:cs="Calibri"/>
               </w:rPr>
@@ -4274,6 +4340,7 @@
                 <w:rFonts w:ascii="Calibri" w:hAnsi="Calibri" w:cs="Calibri"/>
                 <w:color w:val="548DD4" w:themeColor="text2" w:themeTint="99"/>
               </w:rPr>
+              <w:lastRenderedPageBreak/>
               <w:t>To depict a decrease in interest, I feel that we can make the player</w:t>
             </w:r>
             <w:r>
@@ -4302,7 +4369,15 @@
                 <w:rFonts w:ascii="Calibri" w:hAnsi="Calibri" w:cs="Calibri"/>
                 <w:color w:val="548DD4" w:themeColor="text2" w:themeTint="99"/>
               </w:rPr>
-              <w:t>With the collection of other balls, speed and strength will both slowly go up. Goal is still destroying enemies</w:t>
+              <w:t xml:space="preserve">With the collection of other balls, </w:t>
+            </w:r>
+            <w:r>
+              <w:rPr>
+                <w:rFonts w:ascii="Calibri" w:hAnsi="Calibri" w:cs="Calibri"/>
+                <w:color w:val="548DD4" w:themeColor="text2" w:themeTint="99"/>
+              </w:rPr>
+              <w:lastRenderedPageBreak/>
+              <w:t>speed and strength will both slowly go up. Goal is still destroying enemies</w:t>
             </w:r>
             <w:r>
               <w:rPr>
@@ -4346,6 +4421,7 @@
               <w:spacing w:after="0" w:line="240" w:lineRule="auto"/>
             </w:pPr>
             <w:r>
+              <w:lastRenderedPageBreak/>
               <w:t xml:space="preserve">Level 10 </w:t>
             </w:r>
           </w:p>
@@ -4406,6 +4482,7 @@
           <w:p>
             <w:pPr>
               <w:pStyle w:val="NormalWeb"/>
+              <w:spacing w:after="0" w:afterAutospacing="0"/>
               <w:rPr>
                 <w:rFonts w:ascii="Calibri" w:hAnsi="Calibri" w:cs="Calibri"/>
               </w:rPr>
@@ -4520,14 +4597,7 @@
               <w:rPr>
                 <w:rFonts w:ascii="Calibri" w:hAnsi="Calibri" w:cs="Calibri"/>
               </w:rPr>
-              <w:t xml:space="preserve">I don’t think the level would be challenging if the player is able to destroy the word in this level. If it’s by tapping the word, this level may be too easy since all the player would have to do is tap all over the screen as they roll the ball. But on the other hand, combining the tap feature with the rolling one could be </w:t>
-            </w:r>
-            <w:r>
-              <w:rPr>
-                <w:rFonts w:ascii="Calibri" w:hAnsi="Calibri" w:cs="Calibri"/>
-              </w:rPr>
-              <w:lastRenderedPageBreak/>
-              <w:t xml:space="preserve">tricky and prove a good challenge. </w:t>
+              <w:t xml:space="preserve">I don’t think the level would be challenging if the player is able to destroy the word in this level. If it’s by tapping the word, this level may be too easy since all the player would have to do is tap all over the screen as they roll the ball. But on the other hand, combining the tap feature with the rolling one could be tricky and prove a good challenge. </w:t>
             </w:r>
             <w:r>
               <w:rPr>
@@ -4769,7 +4839,6 @@
               <w:spacing w:after="0" w:line="240" w:lineRule="auto"/>
             </w:pPr>
             <w:r>
-              <w:lastRenderedPageBreak/>
               <w:t>Level 11</w:t>
             </w:r>
           </w:p>
@@ -4807,28 +4876,36 @@
               <w:rPr>
                 <w:b/>
               </w:rPr>
-              <w:t>not being able to have strong feelings (unable to cry or feel happy)</w:t>
-            </w:r>
-          </w:p>
-          <w:p>
-            <w:pPr>
-              <w:widowControl w:val="0"/>
-              <w:pBdr>
-                <w:top w:val="nil"/>
-                <w:left w:val="nil"/>
-                <w:bottom w:val="nil"/>
-                <w:right w:val="nil"/>
-                <w:between w:val="nil"/>
-              </w:pBdr>
-              <w:spacing w:after="0" w:line="240" w:lineRule="auto"/>
+              <w:t xml:space="preserve">not being able to have strong feelings (unable to cry or </w:t>
+            </w:r>
+            <w:r>
               <w:rPr>
                 <w:b/>
               </w:rPr>
+              <w:lastRenderedPageBreak/>
+              <w:t>feel happy)</w:t>
+            </w:r>
+          </w:p>
+          <w:p>
+            <w:pPr>
+              <w:widowControl w:val="0"/>
+              <w:pBdr>
+                <w:top w:val="nil"/>
+                <w:left w:val="nil"/>
+                <w:bottom w:val="nil"/>
+                <w:right w:val="nil"/>
+                <w:between w:val="nil"/>
+              </w:pBdr>
+              <w:spacing w:after="0" w:line="240" w:lineRule="auto"/>
+              <w:rPr>
+                <w:b/>
+              </w:rPr>
             </w:pPr>
           </w:p>
           <w:p>
             <w:pPr>
               <w:pStyle w:val="NormalWeb"/>
+              <w:spacing w:after="0" w:afterAutospacing="0"/>
               <w:rPr>
                 <w:rFonts w:ascii="Calibri" w:hAnsi="Calibri" w:cs="Calibri"/>
                 <w:color w:val="548DD4" w:themeColor="text2" w:themeTint="99"/>
@@ -4891,6 +4968,7 @@
                 <w:rFonts w:ascii="Calibri" w:hAnsi="Calibri" w:cs="Calibri"/>
                 <w:color w:val="548DD4" w:themeColor="text2" w:themeTint="99"/>
               </w:rPr>
+              <w:lastRenderedPageBreak/>
               <w:t>For this level, I think w</w:t>
             </w:r>
             <w:r>
@@ -4919,7 +4997,15 @@
                 <w:rFonts w:ascii="Calibri" w:hAnsi="Calibri" w:cs="Calibri"/>
                 <w:color w:val="548DD4" w:themeColor="text2" w:themeTint="99"/>
               </w:rPr>
-              <w:t>player will have to tap the button to blow them away enough, so the player can sneak in and collect the emoticon. There should be free moving enemies as well. The main goal is not to destroy all enemies but to collect the emoticons.</w:t>
+              <w:t xml:space="preserve">player will </w:t>
+            </w:r>
+            <w:r>
+              <w:rPr>
+                <w:rFonts w:ascii="Calibri" w:hAnsi="Calibri" w:cs="Calibri"/>
+                <w:color w:val="548DD4" w:themeColor="text2" w:themeTint="99"/>
+              </w:rPr>
+              <w:lastRenderedPageBreak/>
+              <w:t>have to tap the button to blow them away enough, so the player can sneak in and collect the emoticon. There should be free moving enemies as well. The main goal is not to destroy all enemies but to collect the emoticons.</w:t>
             </w:r>
           </w:p>
           <w:p>
@@ -4978,6 +5064,7 @@
               <w:spacing w:after="0" w:line="240" w:lineRule="auto"/>
             </w:pPr>
             <w:r>
+              <w:lastRenderedPageBreak/>
               <w:t>Level 12</w:t>
             </w:r>
           </w:p>
@@ -5037,6 +5124,7 @@
           <w:p>
             <w:pPr>
               <w:pStyle w:val="NormalWeb"/>
+              <w:spacing w:after="0" w:afterAutospacing="0"/>
               <w:rPr>
                 <w:rFonts w:ascii="Calibri" w:hAnsi="Calibri" w:cs="Calibri"/>
                 <w:color w:val="548DD4" w:themeColor="text2" w:themeTint="99"/>
@@ -5289,7 +5377,6 @@
               <w:spacing w:after="0" w:line="240" w:lineRule="auto"/>
             </w:pPr>
             <w:r>
-              <w:lastRenderedPageBreak/>
               <w:t>Level 13</w:t>
             </w:r>
           </w:p>
@@ -5349,6 +5436,7 @@
           <w:p>
             <w:pPr>
               <w:pStyle w:val="NormalWeb"/>
+              <w:spacing w:after="0" w:afterAutospacing="0"/>
               <w:rPr>
                 <w:rFonts w:ascii="Calibri" w:hAnsi="Calibri" w:cs="Calibri"/>
                 <w:color w:val="548DD4" w:themeColor="text2" w:themeTint="99"/>
@@ -5490,7 +5578,15 @@
                 <w:rFonts w:ascii="Calibri" w:hAnsi="Calibri" w:cs="Calibri"/>
                 <w:color w:val="548DD4" w:themeColor="text2" w:themeTint="99"/>
               </w:rPr>
-              <w:t xml:space="preserve"> that try to come and tip off the balance, so</w:t>
+              <w:t xml:space="preserve"> that try to </w:t>
+            </w:r>
+            <w:r>
+              <w:rPr>
+                <w:rFonts w:ascii="Calibri" w:hAnsi="Calibri" w:cs="Calibri"/>
+                <w:color w:val="548DD4" w:themeColor="text2" w:themeTint="99"/>
+              </w:rPr>
+              <w:lastRenderedPageBreak/>
+              <w:t>come and tip off the balance, so</w:t>
             </w:r>
             <w:r>
               <w:rPr>
@@ -5569,6 +5665,7 @@
               <w:spacing w:after="0" w:line="240" w:lineRule="auto"/>
             </w:pPr>
             <w:r>
+              <w:lastRenderedPageBreak/>
               <w:t>Level 14</w:t>
             </w:r>
           </w:p>
@@ -5628,6 +5725,7 @@
           <w:p>
             <w:pPr>
               <w:pStyle w:val="NormalWeb"/>
+              <w:spacing w:after="0" w:afterAutospacing="0"/>
               <w:rPr>
                 <w:rFonts w:ascii="Calibri" w:hAnsi="Calibri" w:cs="Calibri"/>
               </w:rPr>
@@ -5872,6 +5970,7 @@
           <w:p>
             <w:pPr>
               <w:pStyle w:val="NormalWeb"/>
+              <w:spacing w:after="0" w:afterAutospacing="0"/>
               <w:rPr>
                 <w:rFonts w:ascii="Calibri" w:hAnsi="Calibri" w:cs="Calibri"/>
                 <w:color w:val="548DD4" w:themeColor="text2" w:themeTint="99"/>
@@ -5957,7 +6056,6 @@
                 <w:rFonts w:ascii="Calibri" w:hAnsi="Calibri" w:cs="Calibri"/>
                 <w:color w:val="548DD4" w:themeColor="text2" w:themeTint="99"/>
               </w:rPr>
-              <w:lastRenderedPageBreak/>
               <w:t>Again, the above is the original plan, but I am thinking to change it to the following for a better flow:</w:t>
             </w:r>
           </w:p>
@@ -6096,7 +6194,6 @@
               <w:spacing w:after="0" w:line="240" w:lineRule="auto"/>
             </w:pPr>
             <w:r>
-              <w:lastRenderedPageBreak/>
               <w:t xml:space="preserve">Level 16 </w:t>
             </w:r>
           </w:p>
@@ -6156,6 +6253,7 @@
           <w:p>
             <w:pPr>
               <w:pStyle w:val="NormalWeb"/>
+              <w:spacing w:after="0" w:afterAutospacing="0"/>
               <w:rPr>
                 <w:rFonts w:ascii="Calibri" w:hAnsi="Calibri" w:cs="Calibri"/>
                 <w:color w:val="548DD4" w:themeColor="text2" w:themeTint="99"/>
@@ -6218,6 +6316,7 @@
                 <w:rFonts w:ascii="Calibri" w:hAnsi="Calibri" w:cs="Calibri"/>
                 <w:color w:val="548DD4" w:themeColor="text2" w:themeTint="99"/>
               </w:rPr>
+              <w:lastRenderedPageBreak/>
               <w:t>Similar setup to level 14, the ball avatar is rolling from left to right towards a goal. However, th</w:t>
             </w:r>
             <w:r>
@@ -6298,6 +6397,7 @@
           <w:p>
             <w:pPr>
               <w:pStyle w:val="NormalWeb"/>
+              <w:spacing w:after="0" w:afterAutospacing="0"/>
               <w:rPr>
                 <w:rFonts w:ascii="Calibri" w:hAnsi="Calibri" w:cs="Calibri"/>
                 <w:color w:val="548DD4" w:themeColor="text2" w:themeTint="99"/>
@@ -6383,9 +6483,14 @@
         </w:tc>
       </w:tr>
     </w:tbl>
-    <w:p/>
-    <w:p>
-      <w:pPr>
+    <w:p>
+      <w:pPr>
+        <w:spacing w:after="0"/>
+      </w:pPr>
+    </w:p>
+    <w:p>
+      <w:pPr>
+        <w:spacing w:after="0"/>
         <w:rPr>
           <w:rFonts w:ascii="Calibri" w:hAnsi="Calibri" w:cs="Calibri"/>
           <w:color w:val="548DD4" w:themeColor="text2" w:themeTint="99"/>
@@ -6401,6 +6506,7 @@
     </w:p>
     <w:p>
       <w:pPr>
+        <w:spacing w:after="0"/>
         <w:rPr>
           <w:rFonts w:ascii="Calibri" w:hAnsi="Calibri" w:cs="Calibri"/>
           <w:color w:val="548DD4" w:themeColor="text2" w:themeTint="99"/>
@@ -6507,7 +6613,6 @@
         <w:spacing w:before="0" w:line="276" w:lineRule="auto"/>
       </w:pPr>
       <w:r>
-        <w:lastRenderedPageBreak/>
         <w:t>Final</w:t>
       </w:r>
       <w:r>
@@ -6529,8 +6634,15 @@
         <w:t>10/5/2020)</w:t>
       </w:r>
     </w:p>
-    <w:p/>
-    <w:p>
+    <w:p>
+      <w:pPr>
+        <w:spacing w:after="0"/>
+      </w:pPr>
+    </w:p>
+    <w:p>
+      <w:pPr>
+        <w:spacing w:after="0"/>
+      </w:pPr>
       <w:r>
         <w:t xml:space="preserve">Our team decided to </w:t>
       </w:r>
@@ -6551,6 +6663,9 @@
       </w:r>
     </w:p>
     <w:p>
+      <w:pPr>
+        <w:spacing w:after="0"/>
+      </w:pPr>
       <w:r>
         <w:t xml:space="preserve">The Child PTSD Symptom Scale is designed to cover 3 categories of PTSD symptoms which </w:t>
       </w:r>
@@ -6816,10 +6931,15 @@
           <w:rFonts w:eastAsia="Times New Roman" w:cs="Calibri"/>
           <w:color w:val="000000"/>
         </w:rPr>
+        <w:lastRenderedPageBreak/>
         <w:t>17. Being jumpy or easily startled</w:t>
       </w:r>
     </w:p>
-    <w:p/>
+    <w:p>
+      <w:pPr>
+        <w:spacing w:after="0"/>
+      </w:pPr>
+    </w:p>
     <w:p>
       <w:pPr>
         <w:pStyle w:val="Heading2"/>
@@ -6835,27 +6955,32 @@
         <w:t>Obstacles</w:t>
       </w:r>
     </w:p>
-    <w:p/>
-    <w:p>
-      <w:r>
-        <w:t xml:space="preserve">The primary obstacles to be faced are program features and ensuring the user has fun in a comfortable environment while still learning about the symptoms of PTSD. So far, the ideas waterfall off of each other meaning after each level, it transitions into the next guided question with ease, then starts a new mini-game. The art and gameplay I </w:t>
-      </w:r>
-      <w:proofErr w:type="gramStart"/>
-      <w:r>
-        <w:t>am</w:t>
-      </w:r>
-      <w:proofErr w:type="gramEnd"/>
-      <w:r>
-        <w:t xml:space="preserve"> trying to keep not so different from the previous level so there is a clear gameplay narrative. Also programming a system that includes all the guided questions, mini-game conditions and pause feature would require planning ahead. </w:t>
-      </w:r>
-    </w:p>
-    <w:p>
-      <w:r>
-        <w:lastRenderedPageBreak/>
+    <w:p>
+      <w:pPr>
+        <w:spacing w:after="0"/>
+      </w:pPr>
+    </w:p>
+    <w:p>
+      <w:pPr>
+        <w:spacing w:after="0"/>
+      </w:pPr>
+      <w:r>
+        <w:t xml:space="preserve">The primary obstacles to be faced are program features and ensuring the user has fun in a comfortable environment while still learning about the symptoms of PTSD. So far, the ideas waterfall off of each other meaning after each level, it transitions into the next guided question with ease, then starts a new mini-game. The art and gameplay I am trying to keep not so different from the previous level so there is a clear gameplay narrative. Also programming a system that includes all the guided questions, mini-game conditions and pause feature would require planning ahead. </w:t>
+      </w:r>
+    </w:p>
+    <w:p>
+      <w:pPr>
+        <w:spacing w:after="0"/>
+      </w:pPr>
+      <w:r>
         <w:t xml:space="preserve">A recent obstacle involves the actual capability of my laptop computer and touchscreen keyboard. My laptop is beginning to act up and freeze when running Unity and testing the game. The touchscreen keyboard does not appear on iOS device when using Unity Remote. Other potential obstacles would be how objects in screen interact with each other and making sure unused objects in the scene are deleted, and making transitions to new mini-game levels clear. </w:t>
       </w:r>
     </w:p>
-    <w:p/>
+    <w:p>
+      <w:pPr>
+        <w:spacing w:after="0"/>
+      </w:pPr>
+    </w:p>
     <w:p>
       <w:pPr>
         <w:pStyle w:val="Heading2"/>
@@ -6865,8 +6990,15 @@
         <w:t>Prototype Requirements</w:t>
       </w:r>
     </w:p>
-    <w:p/>
-    <w:p>
+    <w:p>
+      <w:pPr>
+        <w:spacing w:after="0"/>
+      </w:pPr>
+    </w:p>
+    <w:p>
+      <w:pPr>
+        <w:spacing w:after="0"/>
+      </w:pPr>
       <w:r>
         <w:t xml:space="preserve">The prototype refers to the end state of the programmed levels. There does not need to be an end state, the prototype will be a better version of an MVP. Mostly concentrated on the gameplay and mechanics, the prototype will not have fancy or completed visuals or art assets. The artwork will mostly be placeholder assets but have a cohesive color scheme. The game will be a calm and fun experience that educates. Here is a shortlist of overall development requirements the prototype will need to meet: </w:t>
       </w:r>
@@ -6913,6 +7045,7 @@
           <w:ilvl w:val="0"/>
           <w:numId w:val="2"/>
         </w:numPr>
+        <w:spacing w:after="0"/>
       </w:pPr>
       <w:r>
         <w:t>levels will have a soft color scheme</w:t>
@@ -6924,6 +7057,7 @@
         <w:spacing w:before="0" w:line="276" w:lineRule="auto"/>
       </w:pPr>
       <w:r>
+        <w:lastRenderedPageBreak/>
         <w:t xml:space="preserve"> </w:t>
       </w:r>
     </w:p>
@@ -6936,8 +7070,15 @@
         <w:t>Software</w:t>
       </w:r>
     </w:p>
-    <w:p/>
-    <w:p>
+    <w:p>
+      <w:pPr>
+        <w:spacing w:after="0"/>
+      </w:pPr>
+    </w:p>
+    <w:p>
+      <w:pPr>
+        <w:spacing w:after="0"/>
+      </w:pPr>
       <w:r>
         <w:t xml:space="preserve">The main software we will be using is the Unity engine for the development of the game and Adobe Photoshop/Illustrator for any art assets. In addition, Visual Studio will be the primary method of programming with the help of some Unity assets like Lean Tween (potentially) to help add some small animation and movement details to the UI. </w:t>
       </w:r>
@@ -7032,8 +7173,15 @@
         </w:drawing>
       </w:r>
     </w:p>
-    <w:p/>
-    <w:p>
+    <w:p>
+      <w:pPr>
+        <w:spacing w:after="0"/>
+      </w:pPr>
+    </w:p>
+    <w:p>
+      <w:pPr>
+        <w:spacing w:after="0"/>
+      </w:pPr>
       <w:r>
         <w:t xml:space="preserve">The player will be able to open the </w:t>
       </w:r>
@@ -7044,18 +7192,13 @@
         <w:t>main menu screen</w:t>
       </w:r>
       <w:r>
-        <w:t xml:space="preserve"> from any level to check controls, and read a bit about the game. Later </w:t>
-      </w:r>
-      <w:proofErr w:type="gramStart"/>
-      <w:r>
-        <w:t>on</w:t>
-      </w:r>
-      <w:proofErr w:type="gramEnd"/>
-      <w:r>
-        <w:t xml:space="preserve"> in development, the user would be able to save which level/wave they are on.</w:t>
-      </w:r>
-    </w:p>
-    <w:p>
+        <w:t xml:space="preserve"> from any level to check controls, and read a bit about the game. Later on in development, the user would be able to save which level/wave they are on.</w:t>
+      </w:r>
+    </w:p>
+    <w:p>
+      <w:pPr>
+        <w:spacing w:after="0"/>
+      </w:pPr>
       <w:r>
         <w:t xml:space="preserve">The </w:t>
       </w:r>
@@ -7070,6 +7213,9 @@
       </w:r>
     </w:p>
     <w:p>
+      <w:pPr>
+        <w:spacing w:after="0"/>
+      </w:pPr>
       <w:r>
         <w:rPr>
           <w:u w:val="single"/>
@@ -7077,53 +7223,19 @@
         <w:t>Level Selection</w:t>
       </w:r>
       <w:r>
-        <w:t xml:space="preserve"> allows users to jump back to any level they have saved in. When selecting a </w:t>
-      </w:r>
-      <w:proofErr w:type="gramStart"/>
-      <w:r>
-        <w:t>level</w:t>
-      </w:r>
-      <w:proofErr w:type="gramEnd"/>
-      <w:r>
-        <w:t xml:space="preserve"> the player jumps back in, starting at the beginning of the level and will have to re-enter their word for the guided question from the CPSS. </w:t>
-      </w:r>
-    </w:p>
-    <w:p>
-      <w:r>
-        <w:rPr>
-          <w:u w:val="single"/>
-        </w:rPr>
-        <w:t xml:space="preserve">Instructions and About </w:t>
-      </w:r>
-      <w:r>
-        <w:t xml:space="preserve">screen </w:t>
-      </w:r>
-      <w:proofErr w:type="gramStart"/>
-      <w:r>
-        <w:t>includes</w:t>
-      </w:r>
-      <w:proofErr w:type="gramEnd"/>
-      <w:r>
-        <w:t xml:space="preserve"> the instructions to play the game and the purpose of the game. </w:t>
-      </w:r>
-    </w:p>
-    <w:p>
-      <w:pPr>
+        <w:t xml:space="preserve"> allows users to jump back to any level they have saved in. When selecting a level the player jumps back in, starting at the beginning of the level and will have to re-enter their word for the guided question from the CPSS. </w:t>
+      </w:r>
+    </w:p>
+    <w:p>
+      <w:pPr>
+        <w:spacing w:after="0"/>
         <w:rPr>
           <w:i/>
           <w:color w:val="D54773"/>
         </w:rPr>
       </w:pPr>
       <w:r>
-        <w:t xml:space="preserve">Once the player has completed all </w:t>
-      </w:r>
-      <w:proofErr w:type="gramStart"/>
-      <w:r>
-        <w:t>levels</w:t>
-      </w:r>
-      <w:proofErr w:type="gramEnd"/>
-      <w:r>
-        <w:t xml:space="preserve"> they will be congratulated with a </w:t>
+        <w:t xml:space="preserve">Once the player has completed all levels they will be congratulated with a </w:t>
       </w:r>
       <w:r>
         <w:rPr>
@@ -7132,7 +7244,7 @@
         <w:t>win screen</w:t>
       </w:r>
       <w:r>
-        <w:t xml:space="preserve"> where the credits will roll. </w:t>
+        <w:t>!</w:t>
       </w:r>
     </w:p>
     <w:p>
@@ -7167,6 +7279,7 @@
     </w:p>
     <w:p>
       <w:pPr>
+        <w:spacing w:after="0"/>
         <w:rPr>
           <w:color w:val="D54773"/>
         </w:rPr>
@@ -7222,6 +7335,7 @@
     </w:p>
     <w:p>
       <w:pPr>
+        <w:spacing w:after="0"/>
         <w:rPr>
           <w:color w:val="D54773"/>
         </w:rPr>
@@ -7240,6 +7354,9 @@
       </w:r>
     </w:p>
     <w:p>
+      <w:pPr>
+        <w:spacing w:after="0"/>
+      </w:pPr>
       <w:r>
         <w:rPr>
           <w:noProof/>
@@ -7289,8 +7406,15 @@
         </w:drawing>
       </w:r>
     </w:p>
-    <w:p/>
-    <w:p>
+    <w:p>
+      <w:pPr>
+        <w:spacing w:after="0"/>
+      </w:pPr>
+    </w:p>
+    <w:p>
+      <w:pPr>
+        <w:spacing w:after="0"/>
+      </w:pPr>
       <w:r>
         <w:t xml:space="preserve">In the </w:t>
       </w:r>
@@ -7306,32 +7430,18 @@
     </w:p>
     <w:p>
       <w:pPr>
+        <w:spacing w:after="0"/>
         <w:rPr>
           <w:color w:val="D54773"/>
         </w:rPr>
       </w:pPr>
       <w:r>
-        <w:t xml:space="preserve">The levels will all contain a main menu button on the top left and health blips on the right. As the player comes into contact the words on the angry </w:t>
-      </w:r>
-      <w:proofErr w:type="gramStart"/>
-      <w:r>
-        <w:t>scribbles</w:t>
-      </w:r>
-      <w:proofErr w:type="gramEnd"/>
-      <w:r>
-        <w:t xml:space="preserve"> they will lose health blips. </w:t>
-      </w:r>
-      <w:proofErr w:type="gramStart"/>
-      <w:r>
-        <w:t>Of course</w:t>
-      </w:r>
-      <w:proofErr w:type="gramEnd"/>
-      <w:r>
-        <w:t xml:space="preserve"> the player will be in different levels that look different, so this level is the generic one to show one type of enemy that represents how the word will be in the game. </w:t>
-      </w:r>
-    </w:p>
-    <w:p>
-      <w:pPr>
+        <w:t xml:space="preserve">The levels will all contain a main menu button on the top left and health blips on the right. As the player comes into contact the words on the angry scribbles they will lose health blips. Of course the player will be in different levels that look different, so this level is the generic one to show one type of enemy that represents how the word will be in the game. </w:t>
+      </w:r>
+    </w:p>
+    <w:p>
+      <w:pPr>
+        <w:spacing w:after="0"/>
         <w:rPr>
           <w:i/>
           <w:color w:val="D54773"/>
@@ -7341,7 +7451,6 @@
         <w:rPr>
           <w:noProof/>
         </w:rPr>
-        <w:lastRenderedPageBreak/>
         <w:drawing>
           <wp:anchor distT="114300" distB="114300" distL="114300" distR="114300" simplePos="0" relativeHeight="251662336" behindDoc="0" locked="0" layoutInCell="1" hidden="0" allowOverlap="1" wp14:anchorId="07A61F21" wp14:editId="405941F6">
             <wp:simplePos x="0" y="0"/>
@@ -7411,6 +7520,7 @@
         <w:rPr>
           <w:noProof/>
         </w:rPr>
+        <w:lastRenderedPageBreak/>
         <w:drawing>
           <wp:anchor distT="114300" distB="114300" distL="114300" distR="114300" simplePos="0" relativeHeight="251663360" behindDoc="0" locked="0" layoutInCell="1" hidden="0" allowOverlap="1" wp14:anchorId="54C1A123" wp14:editId="6B813D84">
             <wp:simplePos x="0" y="0"/>
@@ -7513,19 +7623,25 @@
       <w:pPr>
         <w:pStyle w:val="Heading2"/>
       </w:pPr>
-    </w:p>
-    <w:p>
-      <w:pPr>
-        <w:pStyle w:val="Heading2"/>
-      </w:pPr>
       <w:r>
         <w:t xml:space="preserve">Game Flow </w:t>
       </w:r>
     </w:p>
     <w:p>
-      <w:r>
-        <w:t>General Flowchart for Level Progression (subject to change):</w:t>
-      </w:r>
+      <w:pPr>
+        <w:spacing w:after="0"/>
+      </w:pPr>
+      <w:r>
+        <w:t>General Flowchart for Level Progression</w:t>
+      </w:r>
+      <w:r>
+        <w:t>:</w:t>
+      </w:r>
+    </w:p>
+    <w:p>
+      <w:pPr>
+        <w:spacing w:after="0"/>
+      </w:pPr>
     </w:p>
     <w:p>
       <w:pPr>
@@ -7546,7 +7662,6 @@
           <w:i/>
           <w:color w:val="D54773"/>
         </w:rPr>
-        <w:lastRenderedPageBreak/>
         <w:t>The Flow of the Game (simplified)</w:t>
       </w:r>
     </w:p>
@@ -7556,15 +7671,10 @@
         <w:keepLines/>
         <w:spacing w:after="0"/>
         <w:rPr>
-          <w:iCs/>
-        </w:rPr>
-      </w:pPr>
-      <w:r>
-        <w:rPr>
-          <w:iCs/>
-        </w:rPr>
-        <w:t xml:space="preserve">As the gameplay stands now, there are waves of enemies and each layer of difficulty adds onto the last. But with levels that are so different than others, there will need to be transitions made between them, and clear ends to the levels. </w:t>
-      </w:r>
+          <w:i/>
+          <w:color w:val="D54773"/>
+        </w:rPr>
+      </w:pPr>
     </w:p>
     <w:p>
       <w:pPr>
@@ -7575,44 +7685,12 @@
           <w:iCs/>
         </w:rPr>
       </w:pPr>
-    </w:p>
-    <w:p>
-      <w:pPr>
-        <w:keepNext/>
-        <w:keepLines/>
-        <w:spacing w:after="0"/>
+      <w:r>
         <w:rPr>
           <w:iCs/>
         </w:rPr>
-      </w:pPr>
-      <w:r>
-        <w:rPr>
-          <w:iCs/>
-        </w:rPr>
-        <w:t>The transition may be asking the CPSS question prompting the player to type in a word</w:t>
-      </w:r>
-      <w:r>
-        <w:rPr>
-          <w:iCs/>
-        </w:rPr>
-        <w:t xml:space="preserve">, then fading into the new level. </w:t>
-      </w:r>
-      <w:r>
-        <w:rPr>
-          <w:iCs/>
-        </w:rPr>
-        <w:t>Once completing a level, the enemies stop coming in, the screen is cleared, and text on screen appears, “Level (x) Completed!”</w:t>
-      </w:r>
-    </w:p>
-    <w:p>
-      <w:pPr>
-        <w:keepNext/>
-        <w:keepLines/>
-        <w:spacing w:after="0"/>
-        <w:rPr>
-          <w:iCs/>
-        </w:rPr>
-      </w:pPr>
+        <w:t xml:space="preserve">The game begins with a title screen, with three buttons allowing the player to read the instructions, begin the game from the start, or selecting one of the ten levels. Once the player begins a level they are greeted with a CPSS prompt, a type field to input their word, and a brief/vague </w:t>
+      </w:r>
     </w:p>
     <w:p>
       <w:pPr>
@@ -7648,20 +7726,48 @@
       </w:pPr>
     </w:p>
     <w:p>
+      <w:pPr>
+        <w:spacing w:after="0"/>
+      </w:pPr>
       <w:r>
         <w:t>The enemies in the game are</w:t>
       </w:r>
       <w:r>
-        <w:t xml:space="preserve"> the word the player types in, attached to something abstract. Since we don’t want to show any imagery that would trigger a response, the less specific stimulus the better. Representing the words with angry scribbles would allow there to be an animation where the scribble would jitter and move, and let the player know that the scribbles are not friends! In some levels, the scribbles would need to be avoided, chased, bounced away, or other. This is a basic representation of how one enemy (of maybe a couple more, but that’s to be determined) would look in the game. </w:t>
-      </w:r>
-    </w:p>
-    <w:p>
-      <w:r>
-        <w:t xml:space="preserve">Going off the wave idea, if enemies come in waves, every so often the player would be prompted with a CPSS guided question to enter a new word. Then with each question, the enemies will get faster and the player will have new abilities and challenges each level. For instance, the first wave has the normal scribble enemies, and you have to avoid them. They only appear on one side of the screen. Then the second wave will have more enemies from 2 sides, and they get a bit faster. When I tested how many sides became difficult, having enemies appear on two sides was really easy. Then with the third wave, players </w:t>
+        <w:t xml:space="preserve"> the word the player types in</w:t>
+      </w:r>
+      <w:r>
+        <w:t xml:space="preserve">. </w:t>
+      </w:r>
+      <w:r>
+        <w:t xml:space="preserve">Since we don’t want to show any imagery that would trigger a </w:t>
+      </w:r>
+      <w:r>
+        <w:t>negative reaction, there is no specific imagery, only shapes and soft colors</w:t>
+      </w:r>
+      <w:r>
+        <w:t xml:space="preserve">. Representing the words with angry scribbles would allow there to be an animation where the scribble would jitter and move, and let the player know that the scribbles are not friends! In some levels, the scribbles would need to be avoided, chased, bounced away, or other. This is a basic representation of how one enemy (of maybe a couple more, but that’s to be determined) would look in the game. </w:t>
+      </w:r>
+      <w:r>
+        <w:t>We decided to continue with having just the word appear on screen without the angry scribble</w:t>
+      </w:r>
+      <w:r>
+        <w:t>, as that was prototype art in place of the player’s in</w:t>
+      </w:r>
+      <w:r>
+        <w:t>put word</w:t>
+      </w:r>
+      <w:r>
+        <w:t>.</w:t>
+      </w:r>
+      <w:r>
+        <w:t xml:space="preserve"> </w:t>
+      </w:r>
+      <w:r>
+        <w:t xml:space="preserve">Going off the wave idea, if enemies come in waves, every so often the player would be prompted with a CPSS guided question to enter a new word. Then with each question, the enemies will get faster and the player will have new abilities and challenges each level. For instance, the first wave has the normal scribble enemies, and you have to avoid them. They only appear on one side of the </w:t>
       </w:r>
       <w:r>
         <w:lastRenderedPageBreak/>
-        <w:t xml:space="preserve">will have limited visibility - everything will be in ‘black-out mode’ where the </w:t>
+        <w:t xml:space="preserve">screen. Then the second wave will have more enemies from 2 sides, and they get a bit faster. When I tested how many sides became difficult, having enemies appear on two sides was really easy. Then with the third wave, players will have limited visibility - everything will be in ‘black-out mode’ where the </w:t>
       </w:r>
       <w:r>
         <w:rPr>
@@ -7712,30 +7818,66 @@
         </w:drawing>
       </w:r>
       <w:r>
-        <w:t xml:space="preserve">player has a small spot light on them. </w:t>
-      </w:r>
-    </w:p>
-    <w:p>
-      <w:r>
-        <w:t xml:space="preserve">It would look something like this. A spotlight on the player with enemies barely visible from the sides. </w:t>
-      </w:r>
-    </w:p>
-    <w:p/>
+        <w:t>player has a small spot light on them. It would look something like this</w:t>
+      </w:r>
+      <w:r>
+        <w:t xml:space="preserve"> (image above)</w:t>
+      </w:r>
+      <w:r>
+        <w:t xml:space="preserve">. A spotlight on the player with enemies barely visible from the sides. </w:t>
+      </w:r>
+    </w:p>
+    <w:p>
+      <w:pPr>
+        <w:spacing w:after="0"/>
+      </w:pPr>
+    </w:p>
+    <w:p>
+      <w:pPr>
+        <w:spacing w:after="0"/>
+      </w:pPr>
+      <w:r>
+        <w:t xml:space="preserve">In further levels, the wave mechanic does not build off in the same way as it did in Levels 1 and 2. The levels each have their own rules for how the word appears – if the word follows the player’s movement, if the word falls on screen, or moves from the left end of the screen to the right. Since each level has these unique parameters, the player also has their own rules of play. In Level 3 for instance, the player has to move a ball through the portal that matches its color. Here, the player can teleport through these portals! Similarly, Levels 8 and 10 build off of this but add some more layers to basic play. In Level 8 two of the three rooms spin slightly, and there are puzzle pieces the player has to get to bump into one another. Each circular room also has only three portals. </w:t>
+      </w:r>
+    </w:p>
     <w:p>
       <w:pPr>
         <w:pStyle w:val="Heading2"/>
       </w:pPr>
+    </w:p>
+    <w:p>
+      <w:pPr>
+        <w:pStyle w:val="Heading2"/>
+      </w:pPr>
       <w:r>
         <w:t>Gameplay Mechanics</w:t>
       </w:r>
     </w:p>
-    <w:p/>
-    <w:p>
-      <w:r>
-        <w:t xml:space="preserve">The mechanics of each level or ‘wave’ will be slightly different and rely on the capabilities of a mobile device (primarily iOS devices). There are a few key devices that are built into a mobile device that will be used throughout the game: </w:t>
-      </w:r>
-    </w:p>
-    <w:p>
+    <w:p>
+      <w:pPr>
+        <w:spacing w:after="0"/>
+      </w:pPr>
+    </w:p>
+    <w:p>
+      <w:pPr>
+        <w:spacing w:after="0"/>
+      </w:pPr>
+      <w:r>
+        <w:t>The mechanics of each level will be slightly different and rely on the capabilities of a mobile device (primarily iOS devices). There are a few key devices that are built into a mobile device that will be used throughout the game:</w:t>
+      </w:r>
+    </w:p>
+    <w:p>
+      <w:pPr>
+        <w:spacing w:after="0"/>
+      </w:pPr>
+      <w:r>
+        <w:t xml:space="preserve"> </w:t>
+      </w:r>
+    </w:p>
+    <w:p>
+      <w:pPr>
+        <w:spacing w:after="0"/>
+      </w:pPr>
       <w:r>
         <w:rPr>
           <w:b/>
@@ -7744,10 +7886,29 @@
         <w:t xml:space="preserve">Accelerometer: </w:t>
       </w:r>
       <w:r>
-        <w:t xml:space="preserve">This device stores where and how the phone is angled. As seen in the diagram below, there are 3 axis’ that tell the device how it is being tilted and where in 3D space it is in. Axis’ X, Y and Z are used in the game’s code to allow the player to move in 2D space. </w:t>
-      </w:r>
-    </w:p>
-    <w:p>
+        <w:t xml:space="preserve">This device stores where and how the phone is angled. As seen in the diagram below, there are 3 axis’ that tell the device how it is being tilted and where in 3D space it is in. Axis’ X, Y and Z are used in the game’s code to </w:t>
+      </w:r>
+      <w:r>
+        <w:lastRenderedPageBreak/>
+        <w:t>allow the player to move in 2D space.</w:t>
+      </w:r>
+      <w:r>
+        <w:t xml:space="preserve"> In some specific levels, the player will only be able to move in one axis</w:t>
+      </w:r>
+      <w:r>
+        <w:t xml:space="preserve"> - </w:t>
+      </w:r>
+      <w:r>
+        <w:t>ex. Level4 has the player moving in only the X-axis.</w:t>
+      </w:r>
+      <w:r>
+        <w:t xml:space="preserve"> </w:t>
+      </w:r>
+    </w:p>
+    <w:p>
+      <w:pPr>
+        <w:spacing w:after="0"/>
+      </w:pPr>
       <w:r>
         <w:rPr>
           <w:noProof/>
@@ -7790,6 +7951,9 @@
       </w:r>
     </w:p>
     <w:p>
+      <w:pPr>
+        <w:spacing w:after="0"/>
+      </w:pPr>
       <w:proofErr w:type="spellStart"/>
       <w:r>
         <w:rPr>
@@ -7807,37 +7971,94 @@
         <w:t>:</w:t>
       </w:r>
       <w:r>
-        <w:t xml:space="preserve"> the game would allow the user to input a word they associate with one of the questions in the Child PTSD Symptom Scale; ex: “Type </w:t>
+        <w:t xml:space="preserve"> the game would allow the user to input a word they associate with one of the questions in the Child PTSD Symptom Scale; ex: “Type in the first word that comes to your mind when you hear the words having trouble concentrating”. </w:t>
+      </w:r>
+    </w:p>
+    <w:p>
+      <w:pPr>
+        <w:spacing w:after="0"/>
+      </w:pPr>
+      <w:r>
+        <w:t xml:space="preserve">**While Unity does have documentation offering support for GUI </w:t>
+      </w:r>
+      <w:proofErr w:type="spellStart"/>
+      <w:r>
+        <w:t>TypeFields</w:t>
+      </w:r>
+      <w:proofErr w:type="spellEnd"/>
+      <w:r>
+        <w:t xml:space="preserve"> (where you select a box and can type your input) there are no online examples or APIs that offer guidance to how I have my Unity Remote 5 application on my iOS set up. I am still searching for documentation and tutorials for help. Unity Remote 5 allows me to use my laptop, running Windows 10, to connect to my </w:t>
       </w:r>
       <w:r>
         <w:lastRenderedPageBreak/>
-        <w:t xml:space="preserve">in the first word that comes to your mind when you hear the words having trouble concentrating”. </w:t>
-      </w:r>
-    </w:p>
-    <w:p>
-      <w:r>
-        <w:t xml:space="preserve">**While Unity does have documentation offering support for GUI </w:t>
-      </w:r>
-      <w:proofErr w:type="spellStart"/>
-      <w:r>
-        <w:t>TypeFields</w:t>
-      </w:r>
-      <w:proofErr w:type="spellEnd"/>
-      <w:r>
-        <w:t xml:space="preserve"> (where you select a box and can type your input) there are no online examples or APIs that offer guidance to how I have my Unity Remote 5 application on my iOS set up. I am still searching for documentation and tutorials for help. Unity Remote 5 allows me to use my laptop, running Windows 10, to connect to my iPhone X with a USB and emulate the game on the phone. Many of the forums I’ve seen offer solutions for Android developers but none for iOS. </w:t>
+        <w:t xml:space="preserve">iPhone X with a USB and emulate the game on the phone. Many of the forums </w:t>
       </w:r>
       <w:r>
         <w:rPr>
           <w:noProof/>
         </w:rPr>
         <w:drawing>
-          <wp:anchor distT="114300" distB="114300" distL="114300" distR="114300" simplePos="0" relativeHeight="251665408" behindDoc="0" locked="0" layoutInCell="1" hidden="0" allowOverlap="1" wp14:anchorId="37F1BA03" wp14:editId="4F79E4C3">
+          <wp:anchor distT="0" distB="0" distL="114300" distR="114300" simplePos="0" relativeHeight="251667456" behindDoc="0" locked="0" layoutInCell="1" allowOverlap="1" wp14:anchorId="1249FC09" wp14:editId="7EB1CF91">
+            <wp:simplePos x="0" y="0"/>
+            <wp:positionH relativeFrom="margin">
+              <wp:posOffset>1548517</wp:posOffset>
+            </wp:positionH>
+            <wp:positionV relativeFrom="paragraph">
+              <wp:posOffset>484615</wp:posOffset>
+            </wp:positionV>
+            <wp:extent cx="3652520" cy="2060575"/>
+            <wp:effectExtent l="0" t="0" r="5080" b="0"/>
+            <wp:wrapTopAndBottom/>
+            <wp:docPr id="2" name="image11.png"/>
+            <wp:cNvGraphicFramePr/>
+            <a:graphic xmlns:a="http://schemas.openxmlformats.org/drawingml/2006/main">
+              <a:graphicData uri="http://schemas.openxmlformats.org/drawingml/2006/picture">
+                <pic:pic xmlns:pic="http://schemas.openxmlformats.org/drawingml/2006/picture">
+                  <pic:nvPicPr>
+                    <pic:cNvPr id="0" name="image11.png"/>
+                    <pic:cNvPicPr preferRelativeResize="0"/>
+                  </pic:nvPicPr>
+                  <pic:blipFill>
+                    <a:blip r:embed="rId17" cstate="print">
+                      <a:extLst>
+                        <a:ext uri="{28A0092B-C50C-407E-A947-70E740481C1C}">
+                          <a14:useLocalDpi xmlns:a14="http://schemas.microsoft.com/office/drawing/2010/main" val="0"/>
+                        </a:ext>
+                      </a:extLst>
+                    </a:blip>
+                    <a:srcRect/>
+                    <a:stretch>
+                      <a:fillRect/>
+                    </a:stretch>
+                  </pic:blipFill>
+                  <pic:spPr>
+                    <a:xfrm>
+                      <a:off x="0" y="0"/>
+                      <a:ext cx="3652520" cy="2060575"/>
+                    </a:xfrm>
+                    <a:prstGeom prst="rect">
+                      <a:avLst/>
+                    </a:prstGeom>
+                    <a:ln/>
+                  </pic:spPr>
+                </pic:pic>
+              </a:graphicData>
+            </a:graphic>
+          </wp:anchor>
+        </w:drawing>
+      </w:r>
+      <w:r>
+        <w:rPr>
+          <w:noProof/>
+        </w:rPr>
+        <w:drawing>
+          <wp:anchor distT="114300" distB="114300" distL="114300" distR="114300" simplePos="0" relativeHeight="251665408" behindDoc="0" locked="0" layoutInCell="1" hidden="0" allowOverlap="1" wp14:anchorId="37F1BA03" wp14:editId="6A2C2A7C">
             <wp:simplePos x="0" y="0"/>
             <wp:positionH relativeFrom="column">
-              <wp:posOffset>19051</wp:posOffset>
+              <wp:posOffset>-370094</wp:posOffset>
             </wp:positionH>
             <wp:positionV relativeFrom="paragraph">
-              <wp:posOffset>1183309</wp:posOffset>
+              <wp:posOffset>951920</wp:posOffset>
             </wp:positionV>
             <wp:extent cx="1671638" cy="2950541"/>
             <wp:effectExtent l="0" t="0" r="0" b="0"/>
@@ -7852,7 +8073,7 @@
                     <pic:cNvPicPr preferRelativeResize="0"/>
                   </pic:nvPicPr>
                   <pic:blipFill>
-                    <a:blip r:embed="rId17"/>
+                    <a:blip r:embed="rId18"/>
                     <a:srcRect/>
                     <a:stretch>
                       <a:fillRect/>
@@ -7874,78 +8095,22 @@
           </wp:anchor>
         </w:drawing>
       </w:r>
-    </w:p>
-    <w:p>
-      <w:pPr>
-        <w:rPr>
-          <w:sz w:val="18"/>
-          <w:szCs w:val="18"/>
-        </w:rPr>
-      </w:pPr>
       <w:r>
         <w:rPr>
           <w:noProof/>
         </w:rPr>
         <w:drawing>
-          <wp:inline distT="114300" distB="114300" distL="114300" distR="114300" wp14:anchorId="1249FC09" wp14:editId="3B56AE07">
-            <wp:extent cx="3652838" cy="2060575"/>
-            <wp:effectExtent l="0" t="0" r="0" b="0"/>
-            <wp:docPr id="2" name="image11.png"/>
-            <wp:cNvGraphicFramePr/>
-            <a:graphic xmlns:a="http://schemas.openxmlformats.org/drawingml/2006/main">
-              <a:graphicData uri="http://schemas.openxmlformats.org/drawingml/2006/picture">
-                <pic:pic xmlns:pic="http://schemas.openxmlformats.org/drawingml/2006/picture">
-                  <pic:nvPicPr>
-                    <pic:cNvPr id="0" name="image11.png"/>
-                    <pic:cNvPicPr preferRelativeResize="0"/>
-                  </pic:nvPicPr>
-                  <pic:blipFill>
-                    <a:blip r:embed="rId18"/>
-                    <a:srcRect/>
-                    <a:stretch>
-                      <a:fillRect/>
-                    </a:stretch>
-                  </pic:blipFill>
-                  <pic:spPr>
-                    <a:xfrm>
-                      <a:off x="0" y="0"/>
-                      <a:ext cx="3652838" cy="2060575"/>
-                    </a:xfrm>
-                    <a:prstGeom prst="rect">
-                      <a:avLst/>
-                    </a:prstGeom>
-                    <a:ln/>
-                  </pic:spPr>
-                </pic:pic>
-              </a:graphicData>
-            </a:graphic>
-          </wp:inline>
-        </w:drawing>
-      </w:r>
-      <w:proofErr w:type="spellStart"/>
-      <w:r>
-        <w:rPr>
-          <w:sz w:val="18"/>
-          <w:szCs w:val="18"/>
-        </w:rPr>
-        <w:t>TouchscreenKeyboard</w:t>
-      </w:r>
-      <w:proofErr w:type="spellEnd"/>
-      <w:r>
-        <w:rPr>
-          <w:sz w:val="18"/>
-          <w:szCs w:val="18"/>
-        </w:rPr>
-        <w:t xml:space="preserve"> Input test screen </w:t>
-      </w:r>
-      <w:r>
-        <w:rPr>
-          <w:noProof/>
-        </w:rPr>
-        <w:drawing>
-          <wp:inline distT="114300" distB="114300" distL="114300" distR="114300" wp14:anchorId="075F0455" wp14:editId="6335F6C9">
-            <wp:extent cx="1348448" cy="2709863"/>
-            <wp:effectExtent l="0" t="0" r="0" b="0"/>
+          <wp:anchor distT="0" distB="0" distL="114300" distR="114300" simplePos="0" relativeHeight="251668480" behindDoc="0" locked="0" layoutInCell="1" allowOverlap="1" wp14:anchorId="075F0455" wp14:editId="082BBA62">
+            <wp:simplePos x="0" y="0"/>
+            <wp:positionH relativeFrom="column">
+              <wp:posOffset>277854</wp:posOffset>
+            </wp:positionH>
+            <wp:positionV relativeFrom="paragraph">
+              <wp:posOffset>2440553</wp:posOffset>
+            </wp:positionV>
+            <wp:extent cx="1348105" cy="2709545"/>
+            <wp:effectExtent l="0" t="0" r="4445" b="0"/>
+            <wp:wrapSquare wrapText="bothSides"/>
             <wp:docPr id="9" name="image8.png"/>
             <wp:cNvGraphicFramePr/>
             <a:graphic xmlns:a="http://schemas.openxmlformats.org/drawingml/2006/main">
@@ -7956,7 +8121,13 @@
                     <pic:cNvPicPr preferRelativeResize="0"/>
                   </pic:nvPicPr>
                   <pic:blipFill>
-                    <a:blip r:embed="rId19"/>
+                    <a:blip r:embed="rId19" cstate="print">
+                      <a:extLst>
+                        <a:ext uri="{28A0092B-C50C-407E-A947-70E740481C1C}">
+                          <a14:useLocalDpi xmlns:a14="http://schemas.microsoft.com/office/drawing/2010/main" val="0"/>
+                        </a:ext>
+                      </a:extLst>
+                    </a:blip>
                     <a:srcRect/>
                     <a:stretch>
                       <a:fillRect/>
@@ -7965,7 +8136,7 @@
                   <pic:spPr>
                     <a:xfrm>
                       <a:off x="0" y="0"/>
-                      <a:ext cx="1348448" cy="2709863"/>
+                      <a:ext cx="1348105" cy="2709545"/>
                     </a:xfrm>
                     <a:prstGeom prst="rect">
                       <a:avLst/>
@@ -7975,27 +8146,63 @@
                 </pic:pic>
               </a:graphicData>
             </a:graphic>
-          </wp:inline>
+          </wp:anchor>
         </w:drawing>
       </w:r>
       <w:r>
+        <w:t xml:space="preserve">I’ve seen offer solutions for Android developers but none for iOS. </w:t>
+      </w:r>
+    </w:p>
+    <w:p>
+      <w:pPr>
+        <w:spacing w:after="0"/>
         <w:rPr>
           <w:sz w:val="18"/>
           <w:szCs w:val="18"/>
         </w:rPr>
-        <w:t>keyboard</w:t>
-      </w:r>
-    </w:p>
-    <w:p>
-      <w:r>
-        <w:t xml:space="preserve">What is supposed to happen when you click the type field that says “Type here” is the mobile keyboard of the iOS device should pop up and allow the user to type in a word. The problem is the touchscreen keyboard doesn’t actually </w:t>
-      </w:r>
-      <w:r>
-        <w:lastRenderedPageBreak/>
-        <w:t>appear on my iPhone when I’m using Unity Remote. A few Android sources have said that this is because the ‘</w:t>
-      </w:r>
+      </w:pPr>
       <w:proofErr w:type="spellStart"/>
       <w:r>
+        <w:rPr>
+          <w:sz w:val="18"/>
+          <w:szCs w:val="18"/>
+        </w:rPr>
+        <w:t>TouchscreenKeyboard</w:t>
+      </w:r>
+      <w:proofErr w:type="spellEnd"/>
+      <w:r>
+        <w:rPr>
+          <w:sz w:val="18"/>
+          <w:szCs w:val="18"/>
+        </w:rPr>
+        <w:t xml:space="preserve"> Input test screen keyboard</w:t>
+      </w:r>
+      <w:r>
+        <w:rPr>
+          <w:sz w:val="18"/>
+          <w:szCs w:val="18"/>
+        </w:rPr>
+        <w:t xml:space="preserve"> (now deleted, not needed)</w:t>
+      </w:r>
+    </w:p>
+    <w:p>
+      <w:pPr>
+        <w:spacing w:after="0"/>
+        <w:rPr>
+          <w:sz w:val="18"/>
+          <w:szCs w:val="18"/>
+        </w:rPr>
+      </w:pPr>
+    </w:p>
+    <w:p>
+      <w:pPr>
+        <w:spacing w:after="0"/>
+      </w:pPr>
+      <w:r>
+        <w:t>What is supposed to happen when you click the type field that says “Type here” is the mobile keyboard of the iOS device should pop up and allow the user to type in a word. The problem is the touchscreen keyboard doesn’t actually appear on my iPhone when I’m using Unity Remote. A few Android sources have said that this is because the ‘</w:t>
+      </w:r>
+      <w:proofErr w:type="spellStart"/>
+      <w:r>
         <w:t>TouchScreenKeyboard.Open</w:t>
       </w:r>
       <w:proofErr w:type="spellEnd"/>
@@ -8008,10 +8215,27 @@
       </w:r>
       <w:proofErr w:type="spellEnd"/>
       <w:r>
-        <w:t xml:space="preserve">, false, false, true);’ opens the default keyboard of the device, but since the Remote app just emulates the game it isn’t quite connected to the device’s keyboard itself. The keyboard command does not work in the Unity Editor using Remote. But the application will work when building the app to the device itself. However, because building to iOS requires a Mac which I do not have, I will build to Android and test on my sister’s Android phone to see if the keyboard pops up. </w:t>
-      </w:r>
-    </w:p>
-    <w:p>
+        <w:t>, false, false, true);’ opens the default keyboard of the device, but since the Remote app just emulates the game it isn’t quite connected to the device’s keyboard itself. The keyboard command does not work in the Unity Editor using Remote</w:t>
+      </w:r>
+      <w:r>
+        <w:t>, since a mobile keyboard does not exist</w:t>
+      </w:r>
+      <w:r>
+        <w:t>, just the physical one</w:t>
+      </w:r>
+      <w:r>
+        <w:t xml:space="preserve">. But the application will work when building the app to the device itself. </w:t>
+      </w:r>
+    </w:p>
+    <w:p>
+      <w:pPr>
+        <w:spacing w:after="0"/>
+      </w:pPr>
+    </w:p>
+    <w:p>
+      <w:pPr>
+        <w:spacing w:after="0"/>
+      </w:pPr>
       <w:r>
         <w:rPr>
           <w:b/>
@@ -8020,41 +8244,75 @@
         <w:t xml:space="preserve">Touch Controls: </w:t>
       </w:r>
       <w:r>
-        <w:t xml:space="preserve">mobile devices can easily detect touch input. Touch input can be used to activate abilities, move objects, or interact with them, or interact with any UI buttons like a Main Menu button. </w:t>
-      </w:r>
-    </w:p>
-    <w:p/>
-    <w:p>
-      <w:r>
-        <w:t xml:space="preserve">Resources: </w:t>
-      </w:r>
-    </w:p>
-    <w:p>
-      <w:pPr>
+        <w:t>mobile devices can easily detect touch input. Touch input</w:t>
+      </w:r>
+      <w:r>
+        <w:t xml:space="preserve"> is used primarily to interact with the UI of the game like buttons for opening a pause menu or selecting which level to start at.</w:t>
+      </w:r>
+      <w:r>
+        <w:t xml:space="preserve"> </w:t>
+      </w:r>
+      <w:r>
+        <w:t xml:space="preserve">In Level10 the player is able to destroy all the words on screen temporarily as a helpful tool. </w:t>
+      </w:r>
+    </w:p>
+    <w:p>
+      <w:pPr>
+        <w:spacing w:after="0"/>
+      </w:pPr>
+    </w:p>
+    <w:p>
+      <w:pPr>
+        <w:spacing w:after="0"/>
+      </w:pPr>
+    </w:p>
+    <w:p>
+      <w:pPr>
+        <w:spacing w:after="0"/>
+      </w:pPr>
+    </w:p>
+    <w:p>
+      <w:pPr>
+        <w:spacing w:after="0"/>
+      </w:pPr>
+    </w:p>
+    <w:p>
+      <w:pPr>
+        <w:spacing w:after="0"/>
+      </w:pPr>
+      <w:r>
+        <w:lastRenderedPageBreak/>
+        <w:t>Resources</w:t>
+      </w:r>
+      <w:r>
+        <w:t xml:space="preserve"> and Helpful Development Links</w:t>
+      </w:r>
+      <w:r>
+        <w:t xml:space="preserve">: </w:t>
+      </w:r>
+    </w:p>
+    <w:p>
+      <w:pPr>
+        <w:pStyle w:val="ListParagraph"/>
         <w:numPr>
           <w:ilvl w:val="0"/>
           <w:numId w:val="4"/>
         </w:numPr>
         <w:spacing w:after="0"/>
-      </w:pPr>
-      <w:r>
-        <w:t xml:space="preserve">Android </w:t>
-      </w:r>
-      <w:proofErr w:type="spellStart"/>
-      <w:r>
-        <w:t>TouchscreenKeyboard</w:t>
-      </w:r>
-      <w:proofErr w:type="spellEnd"/>
-      <w:r>
-        <w:t xml:space="preserve"> does not show up in Unity Remote - </w:t>
-      </w:r>
-      <w:hyperlink r:id="rId20">
+        <w:rPr>
+          <w:color w:val="95B3D7" w:themeColor="accent1" w:themeTint="99"/>
+        </w:rPr>
+      </w:pPr>
+      <w:r>
+        <w:t xml:space="preserve">Unity Remote basics and compatibility with iPhone: </w:t>
+      </w:r>
+      <w:hyperlink r:id="rId20" w:history="1">
         <w:r>
           <w:rPr>
-            <w:color w:val="1155CC"/>
-            <w:u w:val="single"/>
+            <w:rStyle w:val="Hyperlink"/>
+            <w:color w:val="95B3D7" w:themeColor="accent1" w:themeTint="99"/>
           </w:rPr>
-          <w:t>https://stackoverflow.com/questions/36046136/unity-android-touchscreenkeyboard-does-not-appear</w:t>
+          <w:t>https://docs.unity3d.com/Manual/UnityRemote5.html#:~:text=Unity%20Remote%20currently%20supports%20Android%20devices%20%28on%20Windows,the%20device%20screen%2C%20but%20at%20a%20reduced%20framerate</w:t>
         </w:r>
       </w:hyperlink>
     </w:p>
@@ -8065,6 +8323,9 @@
           <w:numId w:val="4"/>
         </w:numPr>
         <w:spacing w:after="0"/>
+        <w:rPr>
+          <w:color w:val="95B3D7" w:themeColor="accent1" w:themeTint="99"/>
+        </w:rPr>
       </w:pPr>
       <w:r>
         <w:t xml:space="preserve">Unity Manual, </w:t>
@@ -8080,7 +8341,7 @@
       <w:hyperlink r:id="rId21">
         <w:r>
           <w:rPr>
-            <w:color w:val="1155CC"/>
+            <w:color w:val="95B3D7" w:themeColor="accent1" w:themeTint="99"/>
             <w:u w:val="single"/>
           </w:rPr>
           <w:t>https://docs.unity3d.com/2018.4/Documentation/ScriptReference/TouchScreenKeyboard.html</w:t>
@@ -8094,6 +8355,9 @@
           <w:numId w:val="4"/>
         </w:numPr>
         <w:spacing w:after="0"/>
+        <w:rPr>
+          <w:color w:val="95B3D7" w:themeColor="accent1" w:themeTint="99"/>
+        </w:rPr>
       </w:pPr>
       <w:r>
         <w:t xml:space="preserve">Unity Manual, </w:t>
@@ -8109,12 +8373,18 @@
       <w:hyperlink r:id="rId22">
         <w:r>
           <w:rPr>
-            <w:color w:val="1155CC"/>
+            <w:color w:val="95B3D7" w:themeColor="accent1" w:themeTint="99"/>
             <w:u w:val="single"/>
           </w:rPr>
           <w:t>https://docs.unity3d.com/2018.4/Documentation/ScriptReference/TouchScreenKeyboard.Open.html</w:t>
         </w:r>
       </w:hyperlink>
+      <w:r>
+        <w:rPr>
+          <w:color w:val="95B3D7" w:themeColor="accent1" w:themeTint="99"/>
+        </w:rPr>
+        <w:t xml:space="preserve"> </w:t>
+      </w:r>
     </w:p>
     <w:p>
       <w:pPr>
@@ -8123,9 +8393,12 @@
           <w:numId w:val="4"/>
         </w:numPr>
         <w:spacing w:after="0"/>
-      </w:pPr>
-      <w:r>
-        <w:t xml:space="preserve">Unity Scripting, </w:t>
+        <w:rPr>
+          <w:color w:val="95B3D7" w:themeColor="accent1" w:themeTint="99"/>
+        </w:rPr>
+      </w:pPr>
+      <w:r>
+        <w:t xml:space="preserve">Unity Manual, </w:t>
       </w:r>
       <w:proofErr w:type="spellStart"/>
       <w:r>
@@ -8138,36 +8411,7 @@
       <w:hyperlink r:id="rId23">
         <w:r>
           <w:rPr>
-            <w:color w:val="1155CC"/>
-            <w:u w:val="single"/>
-          </w:rPr>
-          <w:t>https://docs.unity3d.com/2019.1/Documentation/ScriptReference/UI.InputField.html</w:t>
-        </w:r>
-      </w:hyperlink>
-    </w:p>
-    <w:p>
-      <w:pPr>
-        <w:numPr>
-          <w:ilvl w:val="0"/>
-          <w:numId w:val="4"/>
-        </w:numPr>
-        <w:spacing w:after="0"/>
-      </w:pPr>
-      <w:r>
-        <w:t xml:space="preserve">Unity Manual, </w:t>
-      </w:r>
-      <w:proofErr w:type="spellStart"/>
-      <w:r>
-        <w:t>InputField</w:t>
-      </w:r>
-      <w:proofErr w:type="spellEnd"/>
-      <w:r>
-        <w:t xml:space="preserve"> - </w:t>
-      </w:r>
-      <w:hyperlink r:id="rId24">
-        <w:r>
-          <w:rPr>
-            <w:color w:val="1155CC"/>
+            <w:color w:val="95B3D7" w:themeColor="accent1" w:themeTint="99"/>
             <w:u w:val="single"/>
           </w:rPr>
           <w:t>http://stalhandske.dk/UnityDocs/Manual/script-InputField.html</w:t>
@@ -8181,19 +8425,28 @@
           <w:numId w:val="4"/>
         </w:numPr>
         <w:spacing w:after="0"/>
+        <w:rPr>
+          <w:color w:val="95B3D7" w:themeColor="accent1" w:themeTint="99"/>
+        </w:rPr>
       </w:pPr>
       <w:r>
         <w:t xml:space="preserve">Unity Manual, Mobile Keyboard - </w:t>
       </w:r>
-      <w:hyperlink r:id="rId25">
+      <w:hyperlink r:id="rId24">
         <w:r>
           <w:rPr>
-            <w:color w:val="1155CC"/>
+            <w:color w:val="95B3D7" w:themeColor="accent1" w:themeTint="99"/>
             <w:u w:val="single"/>
           </w:rPr>
           <w:t>https://docs.unity3d.com/Manual/MobileKeyboard.html</w:t>
         </w:r>
       </w:hyperlink>
+      <w:r>
+        <w:rPr>
+          <w:color w:val="95B3D7" w:themeColor="accent1" w:themeTint="99"/>
+        </w:rPr>
+        <w:t xml:space="preserve"> </w:t>
+      </w:r>
     </w:p>
     <w:p>
       <w:pPr>
@@ -8201,40 +8454,25 @@
           <w:ilvl w:val="0"/>
           <w:numId w:val="4"/>
         </w:numPr>
-      </w:pPr>
-      <w:r>
-        <w:t xml:space="preserve">DIY UI Keyboard - </w:t>
-      </w:r>
-      <w:hyperlink r:id="rId26">
+        <w:spacing w:after="0"/>
+        <w:rPr>
+          <w:rStyle w:val="Hyperlink"/>
+          <w:color w:val="95B3D7" w:themeColor="accent1" w:themeTint="99"/>
+          <w:u w:val="none"/>
+        </w:rPr>
+      </w:pPr>
+      <w:r>
+        <w:t xml:space="preserve">Iterate over an array, foreach loop: </w:t>
+      </w:r>
+      <w:hyperlink r:id="rId25" w:history="1">
         <w:r>
           <w:rPr>
-            <w:color w:val="1155CC"/>
-            <w:u w:val="single"/>
+            <w:rStyle w:val="Hyperlink"/>
+            <w:color w:val="95B3D7" w:themeColor="accent1" w:themeTint="99"/>
           </w:rPr>
-          <w:t>https://www.youtube.com/watch?v=8324jUUYbKk</w:t>
+          <w:t>https://stuartspixelgames.com/2017/03/27/how-to-do-for-each-loops-in-unity-c/</w:t>
         </w:r>
       </w:hyperlink>
-    </w:p>
-    <w:p>
-      <w:pPr>
-        <w:ind w:left="360"/>
-      </w:pPr>
-      <w:r>
-        <w:t xml:space="preserve">I will most likely have to create a GUI keyboard like in resource #7 if the Android build does not display the mobile keyboard. If the Android build on </w:t>
-      </w:r>
-      <w:r>
-        <w:lastRenderedPageBreak/>
-        <w:t xml:space="preserve">the Android phone </w:t>
-      </w:r>
-      <w:r>
-        <w:rPr>
-          <w:i/>
-        </w:rPr>
-        <w:t xml:space="preserve">does work and display the keyboard, </w:t>
-      </w:r>
-      <w:r>
-        <w:t xml:space="preserve">I can most likely assume it will work for iOS devices as well. </w:t>
-      </w:r>
     </w:p>
     <w:p>
       <w:pPr>
@@ -8242,20 +8480,133 @@
           <w:ilvl w:val="0"/>
           <w:numId w:val="4"/>
         </w:numPr>
-      </w:pPr>
-      <w:r>
-        <w:t xml:space="preserve">Iterate over an array, foreach loop: </w:t>
+        <w:spacing w:after="0"/>
+        <w:rPr>
+          <w:color w:val="95B3D7" w:themeColor="accent1" w:themeTint="99"/>
+        </w:rPr>
+      </w:pPr>
+      <w:r>
+        <w:t xml:space="preserve">Particle System for making rain and simple sparkles: </w:t>
+      </w:r>
+      <w:hyperlink r:id="rId26" w:history="1">
+        <w:r>
+          <w:rPr>
+            <w:rStyle w:val="Hyperlink"/>
+            <w:color w:val="95B3D7" w:themeColor="accent1" w:themeTint="99"/>
+          </w:rPr>
+          <w:t>https://docs.unity3d.com/ScriptReference/ParticleSystem.html</w:t>
+        </w:r>
+      </w:hyperlink>
+    </w:p>
+    <w:p>
+      <w:pPr>
+        <w:numPr>
+          <w:ilvl w:val="0"/>
+          <w:numId w:val="4"/>
+        </w:numPr>
+        <w:spacing w:after="0"/>
+      </w:pPr>
+      <w:r>
+        <w:t xml:space="preserve">How </w:t>
+      </w:r>
+      <w:proofErr w:type="spellStart"/>
+      <w:r>
+        <w:t>OnTriggerEnter</w:t>
+      </w:r>
+      <w:proofErr w:type="spellEnd"/>
+      <w:r>
+        <w:t xml:space="preserve">(Collision collider) works; used for </w:t>
+      </w:r>
+      <w:proofErr w:type="spellStart"/>
+      <w:r>
+        <w:t>WordText</w:t>
+      </w:r>
+      <w:proofErr w:type="spellEnd"/>
+      <w:r>
+        <w:t xml:space="preserve"> object: </w:t>
       </w:r>
       <w:hyperlink r:id="rId27" w:history="1">
         <w:r>
           <w:rPr>
             <w:rStyle w:val="Hyperlink"/>
+            <w:color w:val="95B3D7" w:themeColor="accent1" w:themeTint="99"/>
           </w:rPr>
-          <w:t>https://stuartspixelgames.com/2017/03/27/how-to-do-for-each-loops-in-unity-c/</w:t>
+          <w:t>https://docs.unity3d.com/ScriptReference/Collider.OnTriggerEnter.html</w:t>
         </w:r>
       </w:hyperlink>
     </w:p>
-    <w:p/>
+    <w:p>
+      <w:pPr>
+        <w:numPr>
+          <w:ilvl w:val="0"/>
+          <w:numId w:val="4"/>
+        </w:numPr>
+        <w:spacing w:after="0"/>
+        <w:rPr>
+          <w:color w:val="95B3D7" w:themeColor="accent1" w:themeTint="99"/>
+        </w:rPr>
+      </w:pPr>
+      <w:r>
+        <w:t xml:space="preserve">Using a Canvas for the Text on screen; also for the </w:t>
+      </w:r>
+      <w:proofErr w:type="spellStart"/>
+      <w:r>
+        <w:t>WordText</w:t>
+      </w:r>
+      <w:proofErr w:type="spellEnd"/>
+      <w:r>
+        <w:t xml:space="preserve"> object: </w:t>
+      </w:r>
+      <w:hyperlink r:id="rId28" w:history="1">
+        <w:r>
+          <w:rPr>
+            <w:rStyle w:val="Hyperlink"/>
+            <w:color w:val="95B3D7" w:themeColor="accent1" w:themeTint="99"/>
+          </w:rPr>
+          <w:t>https://stackoverflow.com/questions/34562690/how-to-use-ui-text-as-a-prefab-in-unity</w:t>
+        </w:r>
+      </w:hyperlink>
+    </w:p>
+    <w:p>
+      <w:pPr>
+        <w:numPr>
+          <w:ilvl w:val="0"/>
+          <w:numId w:val="4"/>
+        </w:numPr>
+        <w:spacing w:after="0"/>
+      </w:pPr>
+      <w:r>
+        <w:t xml:space="preserve"> Instantiating the </w:t>
+      </w:r>
+      <w:proofErr w:type="spellStart"/>
+      <w:r>
+        <w:t>WordText</w:t>
+      </w:r>
+      <w:proofErr w:type="spellEnd"/>
+      <w:r>
+        <w:t xml:space="preserve"> prefab: </w:t>
+      </w:r>
+      <w:hyperlink r:id="rId29" w:history="1">
+        <w:r>
+          <w:rPr>
+            <w:rStyle w:val="Hyperlink"/>
+            <w:color w:val="95B3D7" w:themeColor="accent1" w:themeTint="99"/>
+          </w:rPr>
+          <w:t>https://docs.unity3d.com/ScriptReference/Object.Instantiate.html</w:t>
+        </w:r>
+      </w:hyperlink>
+    </w:p>
+    <w:p>
+      <w:pPr>
+        <w:spacing w:after="0"/>
+        <w:ind w:left="360"/>
+      </w:pPr>
+    </w:p>
+    <w:p>
+      <w:pPr>
+        <w:spacing w:after="0"/>
+      </w:pPr>
+    </w:p>
     <w:p>
       <w:pPr>
         <w:pStyle w:val="Heading2"/>
@@ -8265,17 +8616,20 @@
       </w:r>
     </w:p>
     <w:p>
+      <w:pPr>
+        <w:spacing w:after="0"/>
+      </w:pPr>
       <w:r>
         <w:t xml:space="preserve">to be filled out when the game is approaching or is completed. </w:t>
       </w:r>
     </w:p>
     <w:p>
       <w:pPr>
-        <w:spacing w:line="240" w:lineRule="auto"/>
+        <w:spacing w:after="0" w:line="240" w:lineRule="auto"/>
       </w:pPr>
     </w:p>
     <w:sectPr>
-      <w:footerReference w:type="default" r:id="rId28"/>
+      <w:footerReference w:type="default" r:id="rId30"/>
       <w:pgSz w:w="12240" w:h="15840"/>
       <w:pgMar w:top="1440" w:right="1440" w:bottom="1440" w:left="1440" w:header="720" w:footer="720" w:gutter="0"/>
       <w:pgNumType w:start="1"/>

</xml_diff>

<commit_message>
Gameplay Video and Design Document added
- updated design document
</commit_message>
<xml_diff>
--- a/PTSD edu/PTSD-Edu_DesignDocument.docx
+++ b/PTSD edu/PTSD-Edu_DesignDocument.docx
@@ -345,6 +345,12 @@
           <w:rFonts w:ascii="Montserrat" w:eastAsia="Montserrat" w:hAnsi="Montserrat" w:cs="Montserrat"/>
         </w:rPr>
       </w:pPr>
+      <w:r>
+        <w:rPr>
+          <w:rFonts w:ascii="Montserrat" w:eastAsia="Montserrat" w:hAnsi="Montserrat" w:cs="Montserrat"/>
+        </w:rPr>
+        <w:t>By Wan Hsiang Chen and Katherine Rosell</w:t>
+      </w:r>
     </w:p>
     <w:p>
       <w:pPr>
@@ -554,20 +560,7 @@
               <w:rPr>
                 <w:rFonts w:ascii="Montserrat" w:eastAsia="Montserrat" w:hAnsi="Montserrat" w:cs="Montserrat"/>
               </w:rPr>
-              <w:t>Obstacles</w:t>
-            </w:r>
-          </w:p>
-          <w:p>
-            <w:pPr>
-              <w:rPr>
-                <w:rFonts w:ascii="Montserrat" w:eastAsia="Montserrat" w:hAnsi="Montserrat" w:cs="Montserrat"/>
-              </w:rPr>
-            </w:pPr>
-            <w:r>
-              <w:rPr>
-                <w:rFonts w:ascii="Montserrat" w:eastAsia="Montserrat" w:hAnsi="Montserrat" w:cs="Montserrat"/>
-              </w:rPr>
-              <w:t xml:space="preserve">Prototype Requirements </w:t>
+              <w:t xml:space="preserve">Obstacles </w:t>
             </w:r>
           </w:p>
         </w:tc>
@@ -602,6 +595,65 @@
               <w:t>Software</w:t>
             </w:r>
           </w:p>
+          <w:p>
+            <w:pPr>
+              <w:rPr>
+                <w:rFonts w:ascii="Montserrat" w:eastAsia="Montserrat" w:hAnsi="Montserrat" w:cs="Montserrat"/>
+              </w:rPr>
+            </w:pPr>
+            <w:r>
+              <w:rPr>
+                <w:rFonts w:ascii="Montserrat" w:eastAsia="Montserrat" w:hAnsi="Montserrat" w:cs="Montserrat"/>
+              </w:rPr>
+              <w:t>User Interface Design</w:t>
+            </w:r>
+          </w:p>
+          <w:p>
+            <w:pPr>
+              <w:rPr>
+                <w:rFonts w:ascii="Montserrat" w:eastAsia="Montserrat" w:hAnsi="Montserrat" w:cs="Montserrat"/>
+              </w:rPr>
+            </w:pPr>
+            <w:r>
+              <w:rPr>
+                <w:rFonts w:ascii="Montserrat" w:eastAsia="Montserrat" w:hAnsi="Montserrat" w:cs="Montserrat"/>
+              </w:rPr>
+              <w:t>Game Flow</w:t>
+            </w:r>
+          </w:p>
+          <w:p>
+            <w:pPr>
+              <w:rPr>
+                <w:rFonts w:ascii="Montserrat" w:eastAsia="Montserrat" w:hAnsi="Montserrat" w:cs="Montserrat"/>
+              </w:rPr>
+            </w:pPr>
+            <w:r>
+              <w:rPr>
+                <w:rFonts w:ascii="Montserrat" w:eastAsia="Montserrat" w:hAnsi="Montserrat" w:cs="Montserrat"/>
+              </w:rPr>
+              <w:t>Conclusion</w:t>
+            </w:r>
+          </w:p>
+          <w:p>
+            <w:pPr>
+              <w:rPr>
+                <w:rFonts w:ascii="Montserrat" w:eastAsia="Montserrat" w:hAnsi="Montserrat" w:cs="Montserrat"/>
+              </w:rPr>
+            </w:pPr>
+            <w:r>
+              <w:rPr>
+                <w:rFonts w:ascii="Montserrat" w:eastAsia="Montserrat" w:hAnsi="Montserrat" w:cs="Montserrat"/>
+              </w:rPr>
+              <w:t>Development Resources</w:t>
+            </w:r>
+          </w:p>
+          <w:p>
+            <w:pPr>
+              <w:rPr>
+                <w:rFonts w:ascii="Montserrat" w:eastAsia="Montserrat" w:hAnsi="Montserrat" w:cs="Montserrat"/>
+              </w:rPr>
+            </w:pPr>
+          </w:p>
         </w:tc>
         <w:tc>
           <w:tcPr>
@@ -732,11 +784,11 @@
         <w:t xml:space="preserve"> than harm, and our team is being cautious with how we represent the player and symptoms as mechanics.</w:t>
       </w:r>
       <w:r>
-        <w:t xml:space="preserve"> We do not want the player to feel too attached to their avatar on the screen. This is because we want the player to feel comfortable engaging in an environment that represents them abstractly. The </w:t>
+        <w:t xml:space="preserve"> We do not want the player to feel too attached </w:t>
       </w:r>
       <w:r>
         <w:lastRenderedPageBreak/>
-        <w:t xml:space="preserve">player should have no fear of facing any visual or auditory representation that triggers discomfort. </w:t>
+        <w:t xml:space="preserve">to their avatar on the screen. This is because we want the player to feel comfortable engaging in an environment that represents them abstractly. The player should have no fear of facing any visual or auditory representation that triggers discomfort. </w:t>
       </w:r>
     </w:p>
     <w:p>
@@ -886,6 +938,7 @@
         <w:spacing w:after="0"/>
       </w:pPr>
       <w:r>
+        <w:lastRenderedPageBreak/>
         <w:t xml:space="preserve">white: the player. the player is able to move all around the screen by tilting their device. </w:t>
       </w:r>
     </w:p>
@@ -894,7 +947,6 @@
         <w:spacing w:after="0"/>
       </w:pPr>
       <w:r>
-        <w:lastRenderedPageBreak/>
         <w:t xml:space="preserve">yellow: boundaries. For now, the screen boundaries are visible so when developing the </w:t>
       </w:r>
       <w:proofErr w:type="gramStart"/>
@@ -1065,6 +1117,7 @@
       <w:bookmarkStart w:id="2" w:name="_j4a24shofv22" w:colFirst="0" w:colLast="0"/>
       <w:bookmarkEnd w:id="2"/>
       <w:r>
+        <w:lastRenderedPageBreak/>
         <w:t xml:space="preserve">The game is meant to illustrate in an </w:t>
       </w:r>
       <w:r>
@@ -1074,11 +1127,7 @@
         <w:t>abstract way</w:t>
       </w:r>
       <w:r>
-        <w:t xml:space="preserve"> the possible effects of trauma with guided level questions and fun gameplay. While the game will take on a </w:t>
-      </w:r>
-      <w:r>
-        <w:lastRenderedPageBreak/>
-        <w:t xml:space="preserve">more serious role, the mechanics and actual gameplay will be made to be fun, pleasant, and offer enough distance from specific imagery, subjects, and the like so </w:t>
+        <w:t xml:space="preserve"> the possible effects of trauma with guided level questions and fun gameplay. While the game will take on a more serious role, the mechanics and actual gameplay will be made to be fun, pleasant, and offer enough distance from specific imagery, subjects, and the like so </w:t>
       </w:r>
       <w:proofErr w:type="spellStart"/>
       <w:proofErr w:type="gramStart"/>
@@ -1246,6 +1295,66 @@
       </w:r>
     </w:p>
     <w:p>
+      <w:r>
+        <w:t xml:space="preserve">Here we discuss the levels laid out in the Capstone </w:t>
+      </w:r>
+      <w:r>
+        <w:t>Report (written by Winnie)</w:t>
+      </w:r>
+      <w:r>
+        <w:t xml:space="preserve"> and brainstorm what kind of gameplay each level will have. Originally there are 17 levels outlines, since there are 17 questions in the CPSS. However, due to time constraints our team decided to condense the number of levels down to 10. Underneath this table is a section of the final list of levels</w:t>
+      </w:r>
+      <w:r>
+        <w:t xml:space="preserve">. </w:t>
+      </w:r>
+    </w:p>
+    <w:p>
+      <w:r>
+        <w:lastRenderedPageBreak/>
+        <w:t xml:space="preserve">As we worked on the document asynchronously, </w:t>
+      </w:r>
+      <w:r>
+        <w:rPr>
+          <w:b/>
+          <w:bCs/>
+          <w:color w:val="548DD4" w:themeColor="text2" w:themeTint="99"/>
+        </w:rPr>
+        <w:t>Winnie</w:t>
+      </w:r>
+      <w:r>
+        <w:rPr>
+          <w:b/>
+          <w:bCs/>
+          <w:color w:val="548DD4" w:themeColor="text2" w:themeTint="99"/>
+        </w:rPr>
+        <w:t xml:space="preserve"> </w:t>
+      </w:r>
+      <w:r>
+        <w:t xml:space="preserve">added her notes and edits in blue and </w:t>
+      </w:r>
+      <w:r>
+        <w:rPr>
+          <w:b/>
+          <w:bCs/>
+        </w:rPr>
+        <w:t>Katherine</w:t>
+      </w:r>
+      <w:r>
+        <w:t xml:space="preserve">’s notes and edits are in black or </w:t>
+      </w:r>
+      <w:r>
+        <w:rPr>
+          <w:b/>
+          <w:bCs/>
+          <w:color w:val="E36C0A" w:themeColor="accent6" w:themeShade="BF"/>
+        </w:rPr>
+        <w:t>orange</w:t>
+      </w:r>
+      <w:r>
+        <w:t xml:space="preserve">.  </w:t>
+      </w:r>
+    </w:p>
+    <w:p>
       <w:pPr>
         <w:spacing w:after="0"/>
         <w:rPr>
@@ -1327,15 +1436,7 @@
           <w:rFonts w:ascii="Calibri" w:hAnsi="Calibri" w:cs="Calibri"/>
           <w:color w:val="E36C0A" w:themeColor="accent6" w:themeShade="BF"/>
         </w:rPr>
-        <w:t xml:space="preserve">Branching off of the friends/support NPCs, I think it would be great to add them as ‘cheerleaders’ in the game to encourage the player as well as offer assistance in game. Their assistance could be reducing the number of enemies on screen, slowing time </w:t>
-      </w:r>
-      <w:r>
-        <w:rPr>
-          <w:rFonts w:ascii="Calibri" w:hAnsi="Calibri" w:cs="Calibri"/>
-          <w:color w:val="E36C0A" w:themeColor="accent6" w:themeShade="BF"/>
-        </w:rPr>
-        <w:lastRenderedPageBreak/>
-        <w:t xml:space="preserve">down, speeding up the player, giving them invincibility etc. </w:t>
+        <w:t xml:space="preserve">Branching off of the friends/support NPCs, I think it would be great to add them as ‘cheerleaders’ in the game to encourage the player as well as offer assistance in game. Their assistance could be reducing the number of enemies on screen, slowing time down, speeding up the player, giving them invincibility etc. </w:t>
       </w:r>
       <w:r>
         <w:rPr>
@@ -1842,6 +1943,7 @@
               <w:spacing w:after="0" w:line="240" w:lineRule="auto"/>
             </w:pPr>
             <w:r>
+              <w:lastRenderedPageBreak/>
               <w:t>Level 2</w:t>
             </w:r>
           </w:p>
@@ -1912,7 +2014,6 @@
                 <w:rFonts w:ascii="Calibri" w:hAnsi="Calibri" w:cs="Calibri"/>
                 <w:color w:val="548DD4" w:themeColor="text2" w:themeTint="99"/>
               </w:rPr>
-              <w:lastRenderedPageBreak/>
               <w:t xml:space="preserve">Having bad dreams or nightmares </w:t>
             </w:r>
           </w:p>
@@ -1961,7 +2062,6 @@
               <w:spacing w:after="0" w:line="240" w:lineRule="auto"/>
             </w:pPr>
             <w:r>
-              <w:lastRenderedPageBreak/>
               <w:t>there may be an opportunity for a transition, to make gameplay based on waves of enemies. add layers of difficulty to the tower defense-</w:t>
             </w:r>
             <w:proofErr w:type="spellStart"/>
@@ -1970,11 +2070,7 @@
             </w:r>
             <w:proofErr w:type="spellEnd"/>
             <w:r>
-              <w:t xml:space="preserve"> first level, then because the player now </w:t>
-            </w:r>
-            <w:r>
-              <w:lastRenderedPageBreak/>
-              <w:t xml:space="preserve">associates the word with nightmares, the player has a limited field of view as the level has grown dark. </w:t>
+              <w:t xml:space="preserve"> first level, then because the player now associates the word with nightmares, the player has a limited field of view as the level has grown dark. </w:t>
             </w:r>
           </w:p>
           <w:p>
@@ -2397,7 +2493,6 @@
               <w:spacing w:after="0" w:line="240" w:lineRule="auto"/>
             </w:pPr>
             <w:r>
-              <w:lastRenderedPageBreak/>
               <w:t xml:space="preserve">Level 3 </w:t>
             </w:r>
           </w:p>
@@ -2468,6 +2563,7 @@
                 <w:rFonts w:ascii="Calibri" w:hAnsi="Calibri" w:cs="Calibri"/>
                 <w:color w:val="548DD4" w:themeColor="text2" w:themeTint="99"/>
               </w:rPr>
+              <w:lastRenderedPageBreak/>
               <w:t xml:space="preserve">Acting or feeling as if the event was happening again (hearing something or seeing a picture about it and feeling as if I am there again) </w:t>
             </w:r>
           </w:p>
@@ -2516,7 +2612,12 @@
               <w:spacing w:after="0" w:line="240" w:lineRule="auto"/>
             </w:pPr>
             <w:r>
-              <w:t xml:space="preserve">as a stand-alone mini-game, the player could be encountered with a never-ending ‘time loop’, meaning the section they are in will allow them to move forward but they will loop back to the start. The theme of the mini-game would have to do with repetition or </w:t>
+              <w:lastRenderedPageBreak/>
+              <w:t xml:space="preserve">as a stand-alone mini-game, the player could be encountered with a never-ending ‘time loop’, meaning the section they are in will allow them to move forward but they will loop </w:t>
+            </w:r>
+            <w:r>
+              <w:lastRenderedPageBreak/>
+              <w:t xml:space="preserve">back to the start. The theme of the mini-game would have to do with repetition or </w:t>
             </w:r>
             <w:proofErr w:type="spellStart"/>
             <w:r>
@@ -2544,11 +2645,7 @@
               <w:spacing w:after="0" w:line="240" w:lineRule="auto"/>
             </w:pPr>
             <w:r>
-              <w:t xml:space="preserve">One way to introduce this is to have the player loop in a room with 4 portals at the North, South, East, and West. Any portal brings them back into the same room, just through another portal. With the waves possibly still active, the player will have to push a </w:t>
-            </w:r>
-            <w:r>
-              <w:lastRenderedPageBreak/>
-              <w:t>colored circle that corresponds to a portal color inside of it to destroy it. Once all portals are destroyed the player moves onto the next level</w:t>
+              <w:t>One way to introduce this is to have the player loop in a room with 4 portals at the North, South, East, and West. Any portal brings them back into the same room, just through another portal. With the waves possibly still active, the player will have to push a colored circle that corresponds to a portal color inside of it to destroy it. Once all portals are destroyed the player moves onto the next level</w:t>
             </w:r>
           </w:p>
           <w:p>
@@ -2894,9 +2991,10 @@
               <w:rPr>
                 <w:noProof/>
               </w:rPr>
+              <w:lastRenderedPageBreak/>
               <w:drawing>
-                <wp:inline distT="114300" distB="114300" distL="114300" distR="114300" wp14:anchorId="52663811" wp14:editId="3681CD3A">
-                  <wp:extent cx="2185988" cy="3255117"/>
+                <wp:inline distT="114300" distB="114300" distL="114300" distR="114300" wp14:anchorId="52663811" wp14:editId="7D83E25A">
+                  <wp:extent cx="1265275" cy="1722474"/>
                   <wp:effectExtent l="0" t="0" r="0" b="0"/>
                   <wp:docPr id="10" name="image13.png"/>
                   <wp:cNvGraphicFramePr/>
@@ -2917,7 +3015,7 @@
                         <pic:spPr>
                           <a:xfrm>
                             <a:off x="0" y="0"/>
-                            <a:ext cx="2185988" cy="3255117"/>
+                            <a:ext cx="1276855" cy="1738239"/>
                           </a:xfrm>
                           <a:prstGeom prst="rect">
                             <a:avLst/>
@@ -2951,7 +3049,6 @@
               <w:spacing w:after="0" w:line="240" w:lineRule="auto"/>
             </w:pPr>
             <w:r>
-              <w:lastRenderedPageBreak/>
               <w:t xml:space="preserve">The player will have to avoid the word otherwise they will fall a bit lower in the stage. The player has to jump to the top as fast as they can as the camera pans up. </w:t>
             </w:r>
           </w:p>
@@ -3298,7 +3395,15 @@
                 <w:rFonts w:ascii="Calibri" w:hAnsi="Calibri" w:cs="Calibri"/>
                 <w:color w:val="548DD4" w:themeColor="text2" w:themeTint="99"/>
               </w:rPr>
-              <w:t>the ball that the player control</w:t>
+              <w:t xml:space="preserve">the ball </w:t>
+            </w:r>
+            <w:r>
+              <w:rPr>
+                <w:rFonts w:ascii="Calibri" w:hAnsi="Calibri" w:cs="Calibri"/>
+                <w:color w:val="548DD4" w:themeColor="text2" w:themeTint="99"/>
+              </w:rPr>
+              <w:lastRenderedPageBreak/>
+              <w:t>that the player control</w:t>
             </w:r>
             <w:r>
               <w:rPr>
@@ -3384,6 +3489,7 @@
               <w:spacing w:after="0" w:line="240" w:lineRule="auto"/>
             </w:pPr>
             <w:r>
+              <w:lastRenderedPageBreak/>
               <w:t xml:space="preserve">Level 6 </w:t>
             </w:r>
           </w:p>
@@ -3421,14 +3527,7 @@
               <w:rPr>
                 <w:b/>
               </w:rPr>
-              <w:t xml:space="preserve">trying not to think about, </w:t>
-            </w:r>
-            <w:r>
-              <w:rPr>
-                <w:b/>
-              </w:rPr>
-              <w:lastRenderedPageBreak/>
-              <w:t>talk about, or have feelings about an event</w:t>
+              <w:t>trying not to think about, talk about, or have feelings about an event</w:t>
             </w:r>
           </w:p>
           <w:p>
@@ -3509,12 +3608,7 @@
               <w:spacing w:after="0" w:line="240" w:lineRule="auto"/>
             </w:pPr>
             <w:r>
-              <w:lastRenderedPageBreak/>
-              <w:t xml:space="preserve">once the last mini-game finishes, the heart will be content and happy! The camera pans back up to show the </w:t>
-            </w:r>
-            <w:r>
-              <w:lastRenderedPageBreak/>
-              <w:t>player in a new area. the player will be trying to relax and watch TV</w:t>
+              <w:t>once the last mini-game finishes, the heart will be content and happy! The camera pans back up to show the player in a new area. the player will be trying to relax and watch TV</w:t>
             </w:r>
           </w:p>
           <w:p>
@@ -3788,7 +3882,6 @@
               <w:spacing w:after="0" w:line="240" w:lineRule="auto"/>
             </w:pPr>
             <w:r>
-              <w:lastRenderedPageBreak/>
               <w:t xml:space="preserve">Level 7 </w:t>
             </w:r>
           </w:p>
@@ -3858,6 +3951,7 @@
                 <w:rFonts w:ascii="Calibri" w:hAnsi="Calibri" w:cs="Calibri"/>
                 <w:color w:val="548DD4" w:themeColor="text2" w:themeTint="99"/>
               </w:rPr>
+              <w:lastRenderedPageBreak/>
               <w:t xml:space="preserve">Trying to avoid activities, people, or places that remind you of the traumatic event </w:t>
             </w:r>
           </w:p>
@@ -3890,7 +3984,12 @@
               <w:spacing w:after="0" w:line="240" w:lineRule="auto"/>
             </w:pPr>
             <w:r>
-              <w:t>the player could be using a map to navigate around the stage and be constantly encouraged and praised for exploring/trying new things? This could be with dialogue from NPCs (non-playable characters, and they will just be shapes)</w:t>
+              <w:lastRenderedPageBreak/>
+              <w:t xml:space="preserve">the player could be using a map to navigate around the stage and be constantly encouraged and praised for exploring/trying new things? This could be with dialogue from NPCs (non-playable characters, and they </w:t>
+            </w:r>
+            <w:r>
+              <w:lastRenderedPageBreak/>
+              <w:t>will just be shapes)</w:t>
             </w:r>
           </w:p>
           <w:p>
@@ -3920,15 +4019,7 @@
                 <w:rFonts w:ascii="Calibri" w:hAnsi="Calibri" w:cs="Calibri"/>
                 <w:color w:val="548DD4" w:themeColor="text2" w:themeTint="99"/>
               </w:rPr>
-              <w:t xml:space="preserve">similar to level 6, except this time the player doesn’t move away from the enemies, but the player moves away from the two other balls. The goal here is still trying to defeat all enemies, but the player will have to maneuver in such a way that allows the enemy to be right between the player and one of the two other balls in order to destroy the enemy. With each enemy </w:t>
-            </w:r>
-            <w:r>
-              <w:rPr>
-                <w:rFonts w:ascii="Calibri" w:hAnsi="Calibri" w:cs="Calibri"/>
-                <w:color w:val="548DD4" w:themeColor="text2" w:themeTint="99"/>
-              </w:rPr>
-              <w:lastRenderedPageBreak/>
-              <w:t>defeat, it gets easier to get closer to the two other balls.</w:t>
+              <w:t>similar to level 6, except this time the player doesn’t move away from the enemies, but the player moves away from the two other balls. The goal here is still trying to defeat all enemies, but the player will have to maneuver in such a way that allows the enemy to be right between the player and one of the two other balls in order to destroy the enemy. With each enemy defeat, it gets easier to get closer to the two other balls.</w:t>
             </w:r>
           </w:p>
         </w:tc>
@@ -4241,7 +4332,7 @@
               <w:rPr>
                 <w:rFonts w:ascii="Calibri" w:hAnsi="Calibri" w:cs="Calibri"/>
               </w:rPr>
-              <w:t xml:space="preserve">The player has to make the pieces touch another in order to complete a part of the puzzle. 2 pieces collide and reappear outside the circle rooms to show the player is putting pieces together. </w:t>
+              <w:t xml:space="preserve">The player has to make the pieces touch another in order to complete a part of the puzzle </w:t>
             </w:r>
           </w:p>
         </w:tc>
@@ -4313,22 +4404,6 @@
           </w:p>
           <w:p>
             <w:pPr>
-              <w:widowControl w:val="0"/>
-              <w:pBdr>
-                <w:top w:val="nil"/>
-                <w:left w:val="nil"/>
-                <w:bottom w:val="nil"/>
-                <w:right w:val="nil"/>
-                <w:between w:val="nil"/>
-              </w:pBdr>
-              <w:spacing w:after="0" w:line="240" w:lineRule="auto"/>
-              <w:rPr>
-                <w:b/>
-              </w:rPr>
-            </w:pPr>
-          </w:p>
-          <w:p>
-            <w:pPr>
               <w:pStyle w:val="NormalWeb"/>
               <w:spacing w:after="0" w:afterAutospacing="0"/>
               <w:rPr>
@@ -4417,7 +4492,7 @@
                 <w:rFonts w:ascii="Calibri" w:hAnsi="Calibri" w:cs="Calibri"/>
                 <w:color w:val="548DD4" w:themeColor="text2" w:themeTint="99"/>
               </w:rPr>
-              <w:t xml:space="preserve">. </w:t>
+              <w:t>.</w:t>
             </w:r>
           </w:p>
         </w:tc>
@@ -4595,7 +4670,14 @@
               <w:rPr>
                 <w:rFonts w:ascii="Calibri" w:hAnsi="Calibri" w:cs="Calibri"/>
               </w:rPr>
-              <w:t xml:space="preserve"> Maybe after the player pushes each orb into their corresponding portal two times, that orb will disappear meaning the player has completed that orb task. </w:t>
+              <w:t xml:space="preserve"> Maybe after the player </w:t>
+            </w:r>
+            <w:r>
+              <w:rPr>
+                <w:rFonts w:ascii="Calibri" w:hAnsi="Calibri" w:cs="Calibri"/>
+              </w:rPr>
+              <w:lastRenderedPageBreak/>
+              <w:t xml:space="preserve">pushes each orb into their corresponding portal two times, that orb will disappear meaning the player has completed that orb task. </w:t>
             </w:r>
           </w:p>
           <w:p>
@@ -4622,14 +4704,7 @@
               <w:rPr>
                 <w:rFonts w:ascii="Calibri" w:hAnsi="Calibri" w:cs="Calibri"/>
               </w:rPr>
-              <w:t xml:space="preserve">I don’t think the level would be challenging if the player is able to destroy the word in this </w:t>
-            </w:r>
-            <w:r>
-              <w:rPr>
-                <w:rFonts w:ascii="Calibri" w:hAnsi="Calibri" w:cs="Calibri"/>
-              </w:rPr>
-              <w:lastRenderedPageBreak/>
-              <w:t xml:space="preserve">level. If it’s by tapping the word, this level may be too easy since all the player would have to do is tap all over the screen as they roll the ball. But on the other hand, combining the tap feature with the rolling one could be tricky and prove a good challenge. </w:t>
+              <w:t xml:space="preserve">I don’t think the level would be challenging if the player is able to destroy the word in this level. If it’s by tapping the word, this level may be too easy since all the player would have to do is tap all over the screen as they roll the ball. But on the other hand, combining the tap feature with the rolling one could be tricky and prove a good challenge. </w:t>
             </w:r>
             <w:r>
               <w:rPr>
@@ -4796,52 +4871,6 @@
                 <w:color w:val="548DD4" w:themeColor="text2" w:themeTint="99"/>
               </w:rPr>
               <w:t>, and stay at wherever the player leaves them.</w:t>
-            </w:r>
-          </w:p>
-          <w:p>
-            <w:pPr>
-              <w:widowControl w:val="0"/>
-              <w:pBdr>
-                <w:top w:val="nil"/>
-                <w:left w:val="nil"/>
-                <w:bottom w:val="nil"/>
-                <w:right w:val="nil"/>
-                <w:between w:val="nil"/>
-              </w:pBdr>
-              <w:spacing w:after="0" w:line="240" w:lineRule="auto"/>
-              <w:rPr>
-                <w:rFonts w:ascii="Calibri" w:hAnsi="Calibri" w:cs="Calibri"/>
-                <w:color w:val="548DD4" w:themeColor="text2" w:themeTint="99"/>
-              </w:rPr>
-            </w:pPr>
-          </w:p>
-          <w:p>
-            <w:pPr>
-              <w:pStyle w:val="ListParagraph"/>
-              <w:widowControl w:val="0"/>
-              <w:numPr>
-                <w:ilvl w:val="0"/>
-                <w:numId w:val="16"/>
-              </w:numPr>
-              <w:pBdr>
-                <w:top w:val="nil"/>
-                <w:left w:val="nil"/>
-                <w:bottom w:val="nil"/>
-                <w:right w:val="nil"/>
-                <w:between w:val="nil"/>
-              </w:pBdr>
-              <w:spacing w:after="0" w:line="240" w:lineRule="auto"/>
-              <w:rPr>
-                <w:rFonts w:ascii="Calibri" w:hAnsi="Calibri" w:cs="Calibri"/>
-                <w:color w:val="548DD4" w:themeColor="text2" w:themeTint="99"/>
-              </w:rPr>
-            </w:pPr>
-            <w:r>
-              <w:rPr>
-                <w:rFonts w:ascii="Calibri" w:hAnsi="Calibri" w:cs="Calibri"/>
-                <w:color w:val="548DD4" w:themeColor="text2" w:themeTint="99"/>
-              </w:rPr>
-              <w:t>Similar to level 3 and 8</w:t>
             </w:r>
           </w:p>
         </w:tc>
@@ -5118,7 +5147,14 @@
               <w:rPr>
                 <w:b/>
               </w:rPr>
-              <w:t>feeling as if your future plans or hopes will not come true</w:t>
+              <w:t xml:space="preserve">feeling as if your future plans or hopes will not come </w:t>
+            </w:r>
+            <w:r>
+              <w:rPr>
+                <w:b/>
+              </w:rPr>
+              <w:lastRenderedPageBreak/>
+              <w:t>true</w:t>
             </w:r>
           </w:p>
           <w:p>
@@ -5151,25 +5187,8 @@
                 <w:rFonts w:ascii="Calibri" w:hAnsi="Calibri" w:cs="Calibri"/>
                 <w:color w:val="548DD4" w:themeColor="text2" w:themeTint="99"/>
               </w:rPr>
-              <w:lastRenderedPageBreak/>
               <w:t xml:space="preserve">Feeling as if your future plans or hopes will not come true (for example, you will not have a job or getting married or having kids) </w:t>
             </w:r>
-          </w:p>
-          <w:p>
-            <w:pPr>
-              <w:widowControl w:val="0"/>
-              <w:pBdr>
-                <w:top w:val="nil"/>
-                <w:left w:val="nil"/>
-                <w:bottom w:val="nil"/>
-                <w:right w:val="nil"/>
-                <w:between w:val="nil"/>
-              </w:pBdr>
-              <w:spacing w:after="0" w:line="240" w:lineRule="auto"/>
-              <w:rPr>
-                <w:b/>
-              </w:rPr>
-            </w:pPr>
           </w:p>
         </w:tc>
         <w:tc>
@@ -5295,7 +5314,15 @@
                 <w:rFonts w:ascii="Calibri" w:hAnsi="Calibri" w:cs="Calibri"/>
                 <w:color w:val="548DD4" w:themeColor="text2" w:themeTint="99"/>
               </w:rPr>
-              <w:t xml:space="preserve"> will regain </w:t>
+              <w:t xml:space="preserve"> </w:t>
+            </w:r>
+            <w:r>
+              <w:rPr>
+                <w:rFonts w:ascii="Calibri" w:hAnsi="Calibri" w:cs="Calibri"/>
+                <w:color w:val="548DD4" w:themeColor="text2" w:themeTint="99"/>
+              </w:rPr>
+              <w:lastRenderedPageBreak/>
+              <w:t xml:space="preserve">will regain </w:t>
             </w:r>
             <w:r>
               <w:rPr>
@@ -5395,6 +5422,7 @@
               <w:spacing w:after="0" w:line="240" w:lineRule="auto"/>
             </w:pPr>
             <w:r>
+              <w:lastRenderedPageBreak/>
               <w:t>Level 13</w:t>
             </w:r>
           </w:p>
@@ -6042,11 +6070,11 @@
             </w:r>
             <w:proofErr w:type="spellEnd"/>
             <w:r>
-              <w:t xml:space="preserve">. The avatar on screen will be trying to make a to-do list, but keeps on stopping, so the player needs to remove distractors (such as music, phone, etc.) 1. Can let them try to </w:t>
+              <w:t xml:space="preserve">. The avatar on screen will be trying to make a to-do list, but keeps on stopping, so the player needs to remove distractors (such as music, </w:t>
             </w:r>
             <w:r>
               <w:lastRenderedPageBreak/>
-              <w:t xml:space="preserve">figure out what needs to be removed instead of giving them instructions on which ones to remove a. Give them hints after 5 seconds if they are unable to figure out which ones need to be removed </w:t>
+              <w:t xml:space="preserve">phone, etc.) 1. Can let them try to figure out what needs to be removed instead of giving them instructions on which ones to remove a. Give them hints after 5 seconds if they are unable to figure out which ones need to be removed </w:t>
             </w:r>
           </w:p>
           <w:p>
@@ -6252,22 +6280,6 @@
           </w:p>
           <w:p>
             <w:pPr>
-              <w:widowControl w:val="0"/>
-              <w:pBdr>
-                <w:top w:val="nil"/>
-                <w:left w:val="nil"/>
-                <w:bottom w:val="nil"/>
-                <w:right w:val="nil"/>
-                <w:between w:val="nil"/>
-              </w:pBdr>
-              <w:spacing w:after="0" w:line="240" w:lineRule="auto"/>
-              <w:rPr>
-                <w:b/>
-              </w:rPr>
-            </w:pPr>
-          </w:p>
-          <w:p>
-            <w:pPr>
               <w:pStyle w:val="NormalWeb"/>
               <w:spacing w:after="0" w:afterAutospacing="0"/>
               <w:rPr>
@@ -6282,22 +6294,6 @@
               </w:rPr>
               <w:t xml:space="preserve">Being overly careful (for example, checking to see who is around you and what is around you) </w:t>
             </w:r>
-          </w:p>
-          <w:p>
-            <w:pPr>
-              <w:widowControl w:val="0"/>
-              <w:pBdr>
-                <w:top w:val="nil"/>
-                <w:left w:val="nil"/>
-                <w:bottom w:val="nil"/>
-                <w:right w:val="nil"/>
-                <w:between w:val="nil"/>
-              </w:pBdr>
-              <w:spacing w:after="0" w:line="240" w:lineRule="auto"/>
-              <w:rPr>
-                <w:b/>
-              </w:rPr>
-            </w:pPr>
           </w:p>
         </w:tc>
         <w:tc>
@@ -6515,19 +6511,7 @@
         <w:t xml:space="preserve"> List of</w:t>
       </w:r>
       <w:r>
-        <w:t xml:space="preserve"> Included Levels </w:t>
-      </w:r>
-      <w:r>
-        <w:t>(</w:t>
-      </w:r>
-      <w:r>
-        <w:t>updated</w:t>
-      </w:r>
-      <w:r>
-        <w:t xml:space="preserve"> </w:t>
-      </w:r>
-      <w:r>
-        <w:t>10/5/2020)</w:t>
+        <w:t xml:space="preserve"> Included Levels</w:t>
       </w:r>
     </w:p>
     <w:p>
@@ -6636,13 +6620,16 @@
           <w:color w:val="000000"/>
         </w:rPr>
       </w:pPr>
-      <w:r>
+    </w:p>
+    <w:p>
+      <w:pPr>
+        <w:shd w:val="clear" w:color="auto" w:fill="FFFFFF"/>
+        <w:spacing w:after="0" w:line="240" w:lineRule="auto"/>
         <w:rPr>
           <w:rFonts w:eastAsia="Times New Roman" w:cs="Calibri"/>
           <w:color w:val="000000"/>
         </w:rPr>
-        <w:t>1. Upsetting thoughts/images</w:t>
-      </w:r>
+      </w:pPr>
     </w:p>
     <w:p>
       <w:pPr>
@@ -6658,7 +6645,7 @@
           <w:rFonts w:eastAsia="Times New Roman" w:cs="Calibri"/>
           <w:color w:val="000000"/>
         </w:rPr>
-        <w:t>2. Nightmares</w:t>
+        <w:t>1. Upsetting thoughts/images</w:t>
       </w:r>
     </w:p>
     <w:p>
@@ -6675,7 +6662,41 @@
           <w:rFonts w:eastAsia="Times New Roman" w:cs="Calibri"/>
           <w:color w:val="000000"/>
         </w:rPr>
-        <w:t>3. Recurring events/reexperiencing</w:t>
+        <w:drawing>
+          <wp:inline distT="0" distB="0" distL="0" distR="0" wp14:anchorId="79CDF2DA" wp14:editId="4431B009">
+            <wp:extent cx="4167963" cy="2030546"/>
+            <wp:effectExtent l="0" t="0" r="4445" b="8255"/>
+            <wp:docPr id="8" name="Picture 8"/>
+            <wp:cNvGraphicFramePr>
+              <a:graphicFrameLocks xmlns:a="http://schemas.openxmlformats.org/drawingml/2006/main" noChangeAspect="1"/>
+            </wp:cNvGraphicFramePr>
+            <a:graphic xmlns:a="http://schemas.openxmlformats.org/drawingml/2006/main">
+              <a:graphicData uri="http://schemas.openxmlformats.org/drawingml/2006/picture">
+                <pic:pic xmlns:pic="http://schemas.openxmlformats.org/drawingml/2006/picture">
+                  <pic:nvPicPr>
+                    <pic:cNvPr id="1" name=""/>
+                    <pic:cNvPicPr/>
+                  </pic:nvPicPr>
+                  <pic:blipFill>
+                    <a:blip r:embed="rId10"/>
+                    <a:stretch>
+                      <a:fillRect/>
+                    </a:stretch>
+                  </pic:blipFill>
+                  <pic:spPr>
+                    <a:xfrm>
+                      <a:off x="0" y="0"/>
+                      <a:ext cx="4174985" cy="2033967"/>
+                    </a:xfrm>
+                    <a:prstGeom prst="rect">
+                      <a:avLst/>
+                    </a:prstGeom>
+                  </pic:spPr>
+                </pic:pic>
+              </a:graphicData>
+            </a:graphic>
+          </wp:inline>
+        </w:drawing>
       </w:r>
     </w:p>
     <w:p>
@@ -6687,12 +6708,29 @@
           <w:color w:val="000000"/>
         </w:rPr>
       </w:pPr>
-      <w:r>
+    </w:p>
+    <w:p>
+      <w:pPr>
+        <w:shd w:val="clear" w:color="auto" w:fill="FFFFFF"/>
+        <w:spacing w:after="0" w:line="240" w:lineRule="auto"/>
         <w:rPr>
           <w:rFonts w:eastAsia="Times New Roman" w:cs="Calibri"/>
           <w:color w:val="000000"/>
         </w:rPr>
-        <w:t>4. Feeling upset</w:t>
+      </w:pPr>
+      <w:r>
+        <w:rPr>
+          <w:rFonts w:eastAsia="Times New Roman" w:cs="Calibri"/>
+          <w:color w:val="000000"/>
+        </w:rPr>
+        <w:t xml:space="preserve">As the first level, the player is introduced the waves of enemies appearing from all four sides of the screen. The blip points are in the top right corner, with Pause button in the top left, allowing the player to resume, restart, quit, or return to the title screen. </w:t>
+      </w:r>
+      <w:r>
+        <w:rPr>
+          <w:rFonts w:eastAsia="Times New Roman" w:cs="Calibri"/>
+          <w:color w:val="000000"/>
+        </w:rPr>
+        <w:t xml:space="preserve">If the player is hit 3 times by the word the player restarts the level. </w:t>
       </w:r>
     </w:p>
     <w:p>
@@ -6704,12 +6742,22 @@
           <w:color w:val="000000"/>
         </w:rPr>
       </w:pPr>
-      <w:r>
+    </w:p>
+    <w:p>
+      <w:pPr>
+        <w:shd w:val="clear" w:color="auto" w:fill="FFFFFF"/>
+        <w:spacing w:after="0" w:line="240" w:lineRule="auto"/>
         <w:rPr>
           <w:rFonts w:eastAsia="Times New Roman" w:cs="Calibri"/>
           <w:color w:val="000000"/>
         </w:rPr>
-        <w:t>---------------------</w:t>
+      </w:pPr>
+      <w:r>
+        <w:rPr>
+          <w:rFonts w:eastAsia="Times New Roman" w:cs="Calibri"/>
+          <w:color w:val="000000"/>
+        </w:rPr>
+        <w:t>2. Nightmares</w:t>
       </w:r>
     </w:p>
     <w:p>
@@ -6726,7 +6774,41 @@
           <w:rFonts w:eastAsia="Times New Roman" w:cs="Calibri"/>
           <w:color w:val="000000"/>
         </w:rPr>
-        <w:t>7. Trying to avoid activities people, or places that remind you of an event</w:t>
+        <w:drawing>
+          <wp:inline distT="0" distB="0" distL="0" distR="0" wp14:anchorId="6CE662E3" wp14:editId="0548D7D3">
+            <wp:extent cx="4093535" cy="2294304"/>
+            <wp:effectExtent l="0" t="0" r="2540" b="0"/>
+            <wp:docPr id="16" name="Picture 16"/>
+            <wp:cNvGraphicFramePr>
+              <a:graphicFrameLocks xmlns:a="http://schemas.openxmlformats.org/drawingml/2006/main" noChangeAspect="1"/>
+            </wp:cNvGraphicFramePr>
+            <a:graphic xmlns:a="http://schemas.openxmlformats.org/drawingml/2006/main">
+              <a:graphicData uri="http://schemas.openxmlformats.org/drawingml/2006/picture">
+                <pic:pic xmlns:pic="http://schemas.openxmlformats.org/drawingml/2006/picture">
+                  <pic:nvPicPr>
+                    <pic:cNvPr id="1" name=""/>
+                    <pic:cNvPicPr/>
+                  </pic:nvPicPr>
+                  <pic:blipFill>
+                    <a:blip r:embed="rId11"/>
+                    <a:stretch>
+                      <a:fillRect/>
+                    </a:stretch>
+                  </pic:blipFill>
+                  <pic:spPr>
+                    <a:xfrm>
+                      <a:off x="0" y="0"/>
+                      <a:ext cx="4108351" cy="2302608"/>
+                    </a:xfrm>
+                    <a:prstGeom prst="rect">
+                      <a:avLst/>
+                    </a:prstGeom>
+                  </pic:spPr>
+                </pic:pic>
+              </a:graphicData>
+            </a:graphic>
+          </wp:inline>
+        </w:drawing>
       </w:r>
     </w:p>
     <w:p>
@@ -6738,12 +6820,68 @@
           <w:color w:val="000000"/>
         </w:rPr>
       </w:pPr>
-      <w:r>
+    </w:p>
+    <w:p>
+      <w:pPr>
+        <w:shd w:val="clear" w:color="auto" w:fill="FFFFFF"/>
+        <w:spacing w:after="0" w:line="240" w:lineRule="auto"/>
         <w:rPr>
           <w:rFonts w:eastAsia="Times New Roman" w:cs="Calibri"/>
           <w:color w:val="000000"/>
         </w:rPr>
-        <w:t>8. Not being able to remember an important part of an event</w:t>
+      </w:pPr>
+      <w:r>
+        <w:rPr>
+          <w:rFonts w:eastAsia="Times New Roman" w:cs="Calibri"/>
+          <w:color w:val="000000"/>
+        </w:rPr>
+        <w:t xml:space="preserve">Levels 1-2 blended into each other nicely </w:t>
+      </w:r>
+      <w:proofErr w:type="gramStart"/>
+      <w:r>
+        <w:rPr>
+          <w:rFonts w:eastAsia="Times New Roman" w:cs="Calibri"/>
+          <w:color w:val="000000"/>
+        </w:rPr>
+        <w:t>( briefly</w:t>
+      </w:r>
+      <w:proofErr w:type="gramEnd"/>
+      <w:r>
+        <w:rPr>
+          <w:rFonts w:eastAsia="Times New Roman" w:cs="Calibri"/>
+          <w:color w:val="000000"/>
+        </w:rPr>
+        <w:t xml:space="preserve"> outlined in Gameplay </w:t>
+      </w:r>
+      <w:proofErr w:type="spellStart"/>
+      <w:r>
+        <w:rPr>
+          <w:rFonts w:eastAsia="Times New Roman" w:cs="Calibri"/>
+          <w:color w:val="000000"/>
+        </w:rPr>
+        <w:t>part.d</w:t>
+      </w:r>
+      <w:proofErr w:type="spellEnd"/>
+      <w:r>
+        <w:rPr>
+          <w:rFonts w:eastAsia="Times New Roman" w:cs="Calibri"/>
+          <w:color w:val="000000"/>
+        </w:rPr>
+        <w:t>) since the enemies appear in waves, and their appearance adds layers of difficulty. As the words appear all around the screen, the player has to avoid them otherwise their ‘blip points’, or little squares on the top right of the screen will deplete. The blip points represent what games normally refer to as the “health bar.” But as we wanted to distance the player from associating this game with their actual mental/physical health we refer to the squares as blip points. If the player is hit, a blip point will go grey indicating that t</w:t>
+      </w:r>
+      <w:r>
+        <w:rPr>
+          <w:rFonts w:eastAsia="Times New Roman" w:cs="Calibri"/>
+          <w:color w:val="000000"/>
+        </w:rPr>
+        <w:t xml:space="preserve">hey have come in contact with the word. </w:t>
+      </w:r>
+      <w:r>
+        <w:rPr>
+          <w:rFonts w:eastAsia="Times New Roman" w:cs="Calibri"/>
+          <w:color w:val="000000"/>
+        </w:rPr>
+        <w:t>After a certain amount of time, the player moves on to Level2, which is specially connected to Level1. The waves of enemies appearing from all sides is still active, but now the player’s visibility is limited!</w:t>
       </w:r>
     </w:p>
     <w:p>
@@ -6755,12 +6893,22 @@
           <w:color w:val="000000"/>
         </w:rPr>
       </w:pPr>
-      <w:r>
+    </w:p>
+    <w:p>
+      <w:pPr>
+        <w:shd w:val="clear" w:color="auto" w:fill="FFFFFF"/>
+        <w:spacing w:after="0" w:line="240" w:lineRule="auto"/>
         <w:rPr>
           <w:rFonts w:eastAsia="Times New Roman" w:cs="Calibri"/>
           <w:color w:val="000000"/>
         </w:rPr>
-        <w:t>10. Not feeling close to people around you</w:t>
+      </w:pPr>
+      <w:r>
+        <w:rPr>
+          <w:rFonts w:eastAsia="Times New Roman" w:cs="Calibri"/>
+          <w:color w:val="000000"/>
+        </w:rPr>
+        <w:t>3. Recurring events/reexperiencing</w:t>
       </w:r>
     </w:p>
     <w:p>
@@ -6777,7 +6925,7 @@
           <w:rFonts w:eastAsia="Times New Roman" w:cs="Calibri"/>
           <w:color w:val="000000"/>
         </w:rPr>
-        <w:t>---------------------</w:t>
+        <w:t>As outlined in the table above, there are 2 identical rooms the player can travel to and from through the doorways, or ‘portals.’ The player has to push the orb through the portal with the corresponding color. The player still has to avoid the word in this level as well.</w:t>
       </w:r>
     </w:p>
     <w:p>
@@ -6789,12 +6937,56 @@
           <w:color w:val="000000"/>
         </w:rPr>
       </w:pPr>
-      <w:r>
+    </w:p>
+    <w:p>
+      <w:pPr>
+        <w:shd w:val="clear" w:color="auto" w:fill="FFFFFF"/>
+        <w:spacing w:after="0" w:line="240" w:lineRule="auto"/>
         <w:rPr>
           <w:rFonts w:eastAsia="Times New Roman" w:cs="Calibri"/>
           <w:color w:val="000000"/>
         </w:rPr>
-        <w:t>14. Feeling irritable or having fits of anger</w:t>
+      </w:pPr>
+      <w:r>
+        <w:rPr>
+          <w:rFonts w:eastAsia="Times New Roman" w:cs="Calibri"/>
+          <w:color w:val="000000"/>
+        </w:rPr>
+        <w:drawing>
+          <wp:inline distT="0" distB="0" distL="0" distR="0" wp14:anchorId="1116E02F" wp14:editId="40F41BC8">
+            <wp:extent cx="4369981" cy="2029520"/>
+            <wp:effectExtent l="0" t="0" r="0" b="8890"/>
+            <wp:docPr id="17" name="Picture 17"/>
+            <wp:cNvGraphicFramePr>
+              <a:graphicFrameLocks xmlns:a="http://schemas.openxmlformats.org/drawingml/2006/main" noChangeAspect="1"/>
+            </wp:cNvGraphicFramePr>
+            <a:graphic xmlns:a="http://schemas.openxmlformats.org/drawingml/2006/main">
+              <a:graphicData uri="http://schemas.openxmlformats.org/drawingml/2006/picture">
+                <pic:pic xmlns:pic="http://schemas.openxmlformats.org/drawingml/2006/picture">
+                  <pic:nvPicPr>
+                    <pic:cNvPr id="1" name=""/>
+                    <pic:cNvPicPr/>
+                  </pic:nvPicPr>
+                  <pic:blipFill>
+                    <a:blip r:embed="rId12"/>
+                    <a:stretch>
+                      <a:fillRect/>
+                    </a:stretch>
+                  </pic:blipFill>
+                  <pic:spPr>
+                    <a:xfrm>
+                      <a:off x="0" y="0"/>
+                      <a:ext cx="4380365" cy="2034343"/>
+                    </a:xfrm>
+                    <a:prstGeom prst="rect">
+                      <a:avLst/>
+                    </a:prstGeom>
+                  </pic:spPr>
+                </pic:pic>
+              </a:graphicData>
+            </a:graphic>
+          </wp:inline>
+        </w:drawing>
       </w:r>
     </w:p>
     <w:p>
@@ -6811,7 +7003,7 @@
           <w:rFonts w:eastAsia="Times New Roman" w:cs="Calibri"/>
           <w:color w:val="000000"/>
         </w:rPr>
-        <w:t>16. Being overly careful</w:t>
+        <w:t>4. Feeling upset</w:t>
       </w:r>
     </w:p>
     <w:p>
@@ -6828,6 +7020,767 @@
           <w:rFonts w:eastAsia="Times New Roman" w:cs="Calibri"/>
           <w:color w:val="000000"/>
         </w:rPr>
+        <w:drawing>
+          <wp:inline distT="0" distB="0" distL="0" distR="0" wp14:anchorId="67DE35F9" wp14:editId="7E5DB763">
+            <wp:extent cx="4486940" cy="2253537"/>
+            <wp:effectExtent l="0" t="0" r="0" b="0"/>
+            <wp:docPr id="18" name="Picture 18"/>
+            <wp:cNvGraphicFramePr>
+              <a:graphicFrameLocks xmlns:a="http://schemas.openxmlformats.org/drawingml/2006/main" noChangeAspect="1"/>
+            </wp:cNvGraphicFramePr>
+            <a:graphic xmlns:a="http://schemas.openxmlformats.org/drawingml/2006/main">
+              <a:graphicData uri="http://schemas.openxmlformats.org/drawingml/2006/picture">
+                <pic:pic xmlns:pic="http://schemas.openxmlformats.org/drawingml/2006/picture">
+                  <pic:nvPicPr>
+                    <pic:cNvPr id="1" name=""/>
+                    <pic:cNvPicPr/>
+                  </pic:nvPicPr>
+                  <pic:blipFill>
+                    <a:blip r:embed="rId13"/>
+                    <a:stretch>
+                      <a:fillRect/>
+                    </a:stretch>
+                  </pic:blipFill>
+                  <pic:spPr>
+                    <a:xfrm>
+                      <a:off x="0" y="0"/>
+                      <a:ext cx="4497268" cy="2258724"/>
+                    </a:xfrm>
+                    <a:prstGeom prst="rect">
+                      <a:avLst/>
+                    </a:prstGeom>
+                  </pic:spPr>
+                </pic:pic>
+              </a:graphicData>
+            </a:graphic>
+          </wp:inline>
+        </w:drawing>
+      </w:r>
+    </w:p>
+    <w:p>
+      <w:pPr>
+        <w:shd w:val="clear" w:color="auto" w:fill="FFFFFF"/>
+        <w:spacing w:after="0" w:line="240" w:lineRule="auto"/>
+        <w:rPr>
+          <w:rFonts w:eastAsia="Times New Roman" w:cs="Calibri"/>
+          <w:color w:val="000000"/>
+        </w:rPr>
+      </w:pPr>
+    </w:p>
+    <w:p>
+      <w:pPr>
+        <w:shd w:val="clear" w:color="auto" w:fill="FFFFFF"/>
+        <w:spacing w:after="0" w:line="240" w:lineRule="auto"/>
+        <w:rPr>
+          <w:rFonts w:eastAsia="Times New Roman" w:cs="Calibri"/>
+          <w:color w:val="000000"/>
+        </w:rPr>
+      </w:pPr>
+      <w:r>
+        <w:rPr>
+          <w:rFonts w:eastAsia="Times New Roman" w:cs="Calibri"/>
+          <w:color w:val="000000"/>
+        </w:rPr>
+        <w:lastRenderedPageBreak/>
+        <w:t xml:space="preserve">At first, we thought about making a jumper level, where you have to get to the top of the screen and avoid the word. But having a </w:t>
+      </w:r>
+      <w:r>
+        <w:rPr>
+          <w:rFonts w:eastAsia="Times New Roman" w:cs="Calibri"/>
+          <w:color w:val="000000"/>
+        </w:rPr>
+        <w:t xml:space="preserve">level that felt ‘greyer’ was more in theme with the prompt. The player has to keep the word from reaching the ground in the </w:t>
+      </w:r>
+      <w:r>
+        <w:rPr>
+          <w:rFonts w:eastAsia="Times New Roman" w:cs="Calibri"/>
+          <w:color w:val="000000"/>
+        </w:rPr>
+        <w:t>rainy-day</w:t>
+      </w:r>
+      <w:r>
+        <w:rPr>
+          <w:rFonts w:eastAsia="Times New Roman" w:cs="Calibri"/>
+          <w:color w:val="000000"/>
+        </w:rPr>
+        <w:t xml:space="preserve"> level by using their umbrella to destroy the</w:t>
+      </w:r>
+      <w:r>
+        <w:rPr>
+          <w:rFonts w:eastAsia="Times New Roman" w:cs="Calibri"/>
+          <w:color w:val="000000"/>
+        </w:rPr>
+        <w:t>m</w:t>
+      </w:r>
+      <w:r>
+        <w:rPr>
+          <w:rFonts w:eastAsia="Times New Roman" w:cs="Calibri"/>
+          <w:color w:val="000000"/>
+        </w:rPr>
+        <w:t xml:space="preserve">. </w:t>
+      </w:r>
+      <w:r>
+        <w:rPr>
+          <w:rFonts w:eastAsia="Times New Roman" w:cs="Calibri"/>
+          <w:color w:val="000000"/>
+        </w:rPr>
+        <w:t>The player wins the level by lasting for a certain amount of time.</w:t>
+      </w:r>
+    </w:p>
+    <w:p>
+      <w:pPr>
+        <w:shd w:val="clear" w:color="auto" w:fill="FFFFFF"/>
+        <w:spacing w:after="0" w:line="240" w:lineRule="auto"/>
+        <w:rPr>
+          <w:rFonts w:eastAsia="Times New Roman" w:cs="Calibri"/>
+          <w:color w:val="000000"/>
+        </w:rPr>
+      </w:pPr>
+      <w:r>
+        <w:rPr>
+          <w:rFonts w:eastAsia="Times New Roman" w:cs="Calibri"/>
+          <w:color w:val="000000"/>
+        </w:rPr>
+        <w:t>---------------------</w:t>
+      </w:r>
+    </w:p>
+    <w:p>
+      <w:pPr>
+        <w:shd w:val="clear" w:color="auto" w:fill="FFFFFF"/>
+        <w:spacing w:after="0" w:line="240" w:lineRule="auto"/>
+        <w:rPr>
+          <w:rFonts w:eastAsia="Times New Roman" w:cs="Calibri"/>
+          <w:color w:val="000000"/>
+        </w:rPr>
+      </w:pPr>
+      <w:r>
+        <w:rPr>
+          <w:rFonts w:eastAsia="Times New Roman" w:cs="Calibri"/>
+          <w:color w:val="000000"/>
+        </w:rPr>
+        <w:t>7. Trying to avoid activities people, or places that remind you of an event</w:t>
+      </w:r>
+    </w:p>
+    <w:p>
+      <w:pPr>
+        <w:shd w:val="clear" w:color="auto" w:fill="FFFFFF"/>
+        <w:spacing w:after="0" w:line="240" w:lineRule="auto"/>
+        <w:rPr>
+          <w:rFonts w:eastAsia="Times New Roman" w:cs="Calibri"/>
+          <w:color w:val="000000"/>
+        </w:rPr>
+      </w:pPr>
+      <w:r>
+        <w:rPr>
+          <w:rFonts w:eastAsia="Times New Roman" w:cs="Calibri"/>
+          <w:color w:val="000000"/>
+        </w:rPr>
+        <w:drawing>
+          <wp:inline distT="0" distB="0" distL="0" distR="0" wp14:anchorId="7423ECF3" wp14:editId="11F5F624">
+            <wp:extent cx="4550735" cy="2159654"/>
+            <wp:effectExtent l="0" t="0" r="2540" b="0"/>
+            <wp:docPr id="19" name="Picture 19"/>
+            <wp:cNvGraphicFramePr>
+              <a:graphicFrameLocks xmlns:a="http://schemas.openxmlformats.org/drawingml/2006/main" noChangeAspect="1"/>
+            </wp:cNvGraphicFramePr>
+            <a:graphic xmlns:a="http://schemas.openxmlformats.org/drawingml/2006/main">
+              <a:graphicData uri="http://schemas.openxmlformats.org/drawingml/2006/picture">
+                <pic:pic xmlns:pic="http://schemas.openxmlformats.org/drawingml/2006/picture">
+                  <pic:nvPicPr>
+                    <pic:cNvPr id="1" name=""/>
+                    <pic:cNvPicPr/>
+                  </pic:nvPicPr>
+                  <pic:blipFill>
+                    <a:blip r:embed="rId14"/>
+                    <a:stretch>
+                      <a:fillRect/>
+                    </a:stretch>
+                  </pic:blipFill>
+                  <pic:spPr>
+                    <a:xfrm>
+                      <a:off x="0" y="0"/>
+                      <a:ext cx="4569528" cy="2168573"/>
+                    </a:xfrm>
+                    <a:prstGeom prst="rect">
+                      <a:avLst/>
+                    </a:prstGeom>
+                  </pic:spPr>
+                </pic:pic>
+              </a:graphicData>
+            </a:graphic>
+          </wp:inline>
+        </w:drawing>
+      </w:r>
+    </w:p>
+    <w:p>
+      <w:pPr>
+        <w:shd w:val="clear" w:color="auto" w:fill="FFFFFF"/>
+        <w:spacing w:after="0" w:line="240" w:lineRule="auto"/>
+        <w:rPr>
+          <w:rFonts w:eastAsia="Times New Roman" w:cs="Calibri"/>
+          <w:color w:val="000000"/>
+        </w:rPr>
+      </w:pPr>
+    </w:p>
+    <w:p>
+      <w:pPr>
+        <w:shd w:val="clear" w:color="auto" w:fill="FFFFFF"/>
+        <w:spacing w:after="0" w:line="240" w:lineRule="auto"/>
+        <w:rPr>
+          <w:rFonts w:eastAsia="Times New Roman" w:cs="Calibri"/>
+          <w:color w:val="000000"/>
+        </w:rPr>
+      </w:pPr>
+      <w:r>
+        <w:rPr>
+          <w:rFonts w:eastAsia="Times New Roman" w:cs="Calibri"/>
+          <w:color w:val="000000"/>
+        </w:rPr>
+        <w:t>This level allows players to destroy words that are near the ‘pillars’ or squares on screen by bumping into them. The pillar will move to a new location if the player bumps into them so they have to stay on their toes!</w:t>
+      </w:r>
+      <w:r>
+        <w:rPr>
+          <w:rFonts w:eastAsia="Times New Roman" w:cs="Calibri"/>
+          <w:color w:val="000000"/>
+        </w:rPr>
+        <w:t xml:space="preserve"> The player wins after they play a certain amount of time.</w:t>
+      </w:r>
+    </w:p>
+    <w:p>
+      <w:pPr>
+        <w:shd w:val="clear" w:color="auto" w:fill="FFFFFF"/>
+        <w:spacing w:after="0" w:line="240" w:lineRule="auto"/>
+        <w:rPr>
+          <w:rFonts w:eastAsia="Times New Roman" w:cs="Calibri"/>
+          <w:color w:val="000000"/>
+        </w:rPr>
+      </w:pPr>
+    </w:p>
+    <w:p>
+      <w:pPr>
+        <w:shd w:val="clear" w:color="auto" w:fill="FFFFFF"/>
+        <w:spacing w:after="0" w:line="240" w:lineRule="auto"/>
+        <w:rPr>
+          <w:rFonts w:eastAsia="Times New Roman" w:cs="Calibri"/>
+          <w:color w:val="000000"/>
+        </w:rPr>
+      </w:pPr>
+      <w:r>
+        <w:rPr>
+          <w:rFonts w:eastAsia="Times New Roman" w:cs="Calibri"/>
+          <w:color w:val="000000"/>
+        </w:rPr>
+        <w:t>8. Not being able to remember an important part of an event</w:t>
+      </w:r>
+      <w:r>
+        <w:rPr>
+          <w:rFonts w:eastAsia="Times New Roman" w:cs="Calibri"/>
+          <w:color w:val="000000"/>
+        </w:rPr>
+        <w:t xml:space="preserve"> </w:t>
+      </w:r>
+    </w:p>
+    <w:p>
+      <w:pPr>
+        <w:shd w:val="clear" w:color="auto" w:fill="FFFFFF"/>
+        <w:spacing w:after="0" w:line="240" w:lineRule="auto"/>
+        <w:rPr>
+          <w:rFonts w:eastAsia="Times New Roman" w:cs="Calibri"/>
+          <w:color w:val="000000"/>
+        </w:rPr>
+      </w:pPr>
+      <w:r>
+        <w:rPr>
+          <w:rFonts w:eastAsia="Times New Roman" w:cs="Calibri"/>
+          <w:color w:val="000000"/>
+        </w:rPr>
+        <w:drawing>
+          <wp:inline distT="0" distB="0" distL="0" distR="0" wp14:anchorId="522B095F" wp14:editId="76A85ACE">
+            <wp:extent cx="5151373" cy="2558075"/>
+            <wp:effectExtent l="0" t="0" r="0" b="0"/>
+            <wp:docPr id="20" name="Picture 20"/>
+            <wp:cNvGraphicFramePr>
+              <a:graphicFrameLocks xmlns:a="http://schemas.openxmlformats.org/drawingml/2006/main" noChangeAspect="1"/>
+            </wp:cNvGraphicFramePr>
+            <a:graphic xmlns:a="http://schemas.openxmlformats.org/drawingml/2006/main">
+              <a:graphicData uri="http://schemas.openxmlformats.org/drawingml/2006/picture">
+                <pic:pic xmlns:pic="http://schemas.openxmlformats.org/drawingml/2006/picture">
+                  <pic:nvPicPr>
+                    <pic:cNvPr id="1" name=""/>
+                    <pic:cNvPicPr/>
+                  </pic:nvPicPr>
+                  <pic:blipFill>
+                    <a:blip r:embed="rId15"/>
+                    <a:stretch>
+                      <a:fillRect/>
+                    </a:stretch>
+                  </pic:blipFill>
+                  <pic:spPr>
+                    <a:xfrm>
+                      <a:off x="0" y="0"/>
+                      <a:ext cx="5221972" cy="2593133"/>
+                    </a:xfrm>
+                    <a:prstGeom prst="rect">
+                      <a:avLst/>
+                    </a:prstGeom>
+                  </pic:spPr>
+                </pic:pic>
+              </a:graphicData>
+            </a:graphic>
+          </wp:inline>
+        </w:drawing>
+      </w:r>
+    </w:p>
+    <w:p>
+      <w:pPr>
+        <w:shd w:val="clear" w:color="auto" w:fill="FFFFFF"/>
+        <w:spacing w:after="0" w:line="240" w:lineRule="auto"/>
+        <w:rPr>
+          <w:rFonts w:eastAsia="Times New Roman" w:cs="Calibri"/>
+          <w:color w:val="000000"/>
+        </w:rPr>
+      </w:pPr>
+    </w:p>
+    <w:p>
+      <w:pPr>
+        <w:shd w:val="clear" w:color="auto" w:fill="FFFFFF"/>
+        <w:spacing w:after="0" w:line="240" w:lineRule="auto"/>
+        <w:rPr>
+          <w:rFonts w:eastAsia="Times New Roman" w:cs="Calibri"/>
+          <w:color w:val="000000"/>
+        </w:rPr>
+      </w:pPr>
+      <w:r>
+        <w:rPr>
+          <w:rFonts w:eastAsia="Times New Roman" w:cs="Calibri"/>
+          <w:color w:val="000000"/>
+        </w:rPr>
+        <w:t xml:space="preserve">Here, the level simulates collecting scattered pieces of their memory. The puzzle pieces are in different rooms, with the danger of the word still present too. </w:t>
+      </w:r>
+      <w:r>
+        <w:rPr>
+          <w:rFonts w:eastAsia="Times New Roman" w:cs="Calibri"/>
+          <w:color w:val="000000"/>
+        </w:rPr>
+        <w:t xml:space="preserve">The </w:t>
+      </w:r>
+      <w:r>
+        <w:rPr>
+          <w:rFonts w:eastAsia="Times New Roman" w:cs="Calibri"/>
+          <w:color w:val="000000"/>
+        </w:rPr>
+        <w:lastRenderedPageBreak/>
+        <w:t xml:space="preserve">portals are a bit convoluted, some trial and error </w:t>
+      </w:r>
+      <w:proofErr w:type="gramStart"/>
+      <w:r>
+        <w:rPr>
+          <w:rFonts w:eastAsia="Times New Roman" w:cs="Calibri"/>
+          <w:color w:val="000000"/>
+        </w:rPr>
+        <w:t>is</w:t>
+      </w:r>
+      <w:proofErr w:type="gramEnd"/>
+      <w:r>
+        <w:rPr>
+          <w:rFonts w:eastAsia="Times New Roman" w:cs="Calibri"/>
+          <w:color w:val="000000"/>
+        </w:rPr>
+        <w:t xml:space="preserve"> necessary. </w:t>
+      </w:r>
+      <w:r>
+        <w:rPr>
+          <w:rFonts w:eastAsia="Times New Roman" w:cs="Calibri"/>
+          <w:color w:val="000000"/>
+        </w:rPr>
+        <w:t>The player completes the level when they push all the pieces together.</w:t>
+      </w:r>
+    </w:p>
+    <w:p>
+      <w:pPr>
+        <w:shd w:val="clear" w:color="auto" w:fill="FFFFFF"/>
+        <w:spacing w:after="0" w:line="240" w:lineRule="auto"/>
+        <w:rPr>
+          <w:rFonts w:eastAsia="Times New Roman" w:cs="Calibri"/>
+          <w:color w:val="000000"/>
+        </w:rPr>
+      </w:pPr>
+    </w:p>
+    <w:p>
+      <w:pPr>
+        <w:shd w:val="clear" w:color="auto" w:fill="FFFFFF"/>
+        <w:spacing w:after="0" w:line="240" w:lineRule="auto"/>
+        <w:rPr>
+          <w:rFonts w:eastAsia="Times New Roman" w:cs="Calibri"/>
+          <w:color w:val="000000"/>
+        </w:rPr>
+      </w:pPr>
+      <w:r>
+        <w:rPr>
+          <w:rFonts w:eastAsia="Times New Roman" w:cs="Calibri"/>
+          <w:color w:val="000000"/>
+        </w:rPr>
+        <w:t>10. Not feeling close to people around you</w:t>
+      </w:r>
+    </w:p>
+    <w:p>
+      <w:pPr>
+        <w:shd w:val="clear" w:color="auto" w:fill="FFFFFF"/>
+        <w:spacing w:after="0" w:line="240" w:lineRule="auto"/>
+        <w:rPr>
+          <w:rFonts w:eastAsia="Times New Roman" w:cs="Calibri"/>
+          <w:color w:val="000000"/>
+        </w:rPr>
+      </w:pPr>
+      <w:r>
+        <w:rPr>
+          <w:rFonts w:eastAsia="Times New Roman" w:cs="Calibri"/>
+          <w:color w:val="000000"/>
+        </w:rPr>
+        <w:drawing>
+          <wp:inline distT="0" distB="0" distL="0" distR="0" wp14:anchorId="6C0B8C29" wp14:editId="1BA2BBC2">
+            <wp:extent cx="5261221" cy="2623303"/>
+            <wp:effectExtent l="0" t="0" r="0" b="5715"/>
+            <wp:docPr id="21" name="Picture 21"/>
+            <wp:cNvGraphicFramePr>
+              <a:graphicFrameLocks xmlns:a="http://schemas.openxmlformats.org/drawingml/2006/main" noChangeAspect="1"/>
+            </wp:cNvGraphicFramePr>
+            <a:graphic xmlns:a="http://schemas.openxmlformats.org/drawingml/2006/main">
+              <a:graphicData uri="http://schemas.openxmlformats.org/drawingml/2006/picture">
+                <pic:pic xmlns:pic="http://schemas.openxmlformats.org/drawingml/2006/picture">
+                  <pic:nvPicPr>
+                    <pic:cNvPr id="1" name=""/>
+                    <pic:cNvPicPr/>
+                  </pic:nvPicPr>
+                  <pic:blipFill>
+                    <a:blip r:embed="rId16"/>
+                    <a:stretch>
+                      <a:fillRect/>
+                    </a:stretch>
+                  </pic:blipFill>
+                  <pic:spPr>
+                    <a:xfrm>
+                      <a:off x="0" y="0"/>
+                      <a:ext cx="5286613" cy="2635964"/>
+                    </a:xfrm>
+                    <a:prstGeom prst="rect">
+                      <a:avLst/>
+                    </a:prstGeom>
+                  </pic:spPr>
+                </pic:pic>
+              </a:graphicData>
+            </a:graphic>
+          </wp:inline>
+        </w:drawing>
+      </w:r>
+    </w:p>
+    <w:p>
+      <w:pPr>
+        <w:shd w:val="clear" w:color="auto" w:fill="FFFFFF"/>
+        <w:spacing w:after="0" w:line="240" w:lineRule="auto"/>
+        <w:rPr>
+          <w:rFonts w:eastAsia="Times New Roman" w:cs="Calibri"/>
+          <w:color w:val="000000"/>
+        </w:rPr>
+      </w:pPr>
+    </w:p>
+    <w:p>
+      <w:pPr>
+        <w:shd w:val="clear" w:color="auto" w:fill="FFFFFF"/>
+        <w:spacing w:after="0" w:line="240" w:lineRule="auto"/>
+        <w:rPr>
+          <w:rFonts w:eastAsia="Times New Roman" w:cs="Calibri"/>
+          <w:color w:val="000000"/>
+        </w:rPr>
+      </w:pPr>
+      <w:r>
+        <w:rPr>
+          <w:rFonts w:eastAsia="Times New Roman" w:cs="Calibri"/>
+          <w:color w:val="000000"/>
+        </w:rPr>
+        <w:t>In a similar fashion to Level3 and Level8, Level10 has portals, identical rooms, and objects that need to be pushed. The player must gather all the balls and push them onto the glowing yellow light in the bottom left room to win!</w:t>
+      </w:r>
+      <w:r>
+        <w:rPr>
+          <w:rFonts w:eastAsia="Times New Roman" w:cs="Calibri"/>
+          <w:color w:val="000000"/>
+        </w:rPr>
+        <w:t xml:space="preserve"> The balls in this level represent the family and friends that are not close to the player, therefore they have to bring them all together in order to complete the level.</w:t>
+      </w:r>
+      <w:r>
+        <w:rPr>
+          <w:rFonts w:eastAsia="Times New Roman" w:cs="Calibri"/>
+          <w:color w:val="000000"/>
+        </w:rPr>
+        <w:t xml:space="preserve"> Despite the words appearing in the scene, the player can use the ‘Destroy Words!’ button to clear all the words from the screen momentarily. The button deactivates for a random interval of time</w:t>
+      </w:r>
+      <w:r>
+        <w:rPr>
+          <w:rFonts w:eastAsia="Times New Roman" w:cs="Calibri"/>
+          <w:color w:val="000000"/>
+        </w:rPr>
+        <w:t xml:space="preserve"> before it becomes usable again. </w:t>
+      </w:r>
+    </w:p>
+    <w:p>
+      <w:pPr>
+        <w:shd w:val="clear" w:color="auto" w:fill="FFFFFF"/>
+        <w:spacing w:after="0" w:line="240" w:lineRule="auto"/>
+        <w:rPr>
+          <w:rFonts w:eastAsia="Times New Roman" w:cs="Calibri"/>
+          <w:color w:val="000000"/>
+        </w:rPr>
+      </w:pPr>
+      <w:r>
+        <w:rPr>
+          <w:rFonts w:eastAsia="Times New Roman" w:cs="Calibri"/>
+          <w:color w:val="000000"/>
+        </w:rPr>
+        <w:t>14. Feeling irritable or having fits of anger</w:t>
+      </w:r>
+    </w:p>
+    <w:p>
+      <w:pPr>
+        <w:shd w:val="clear" w:color="auto" w:fill="FFFFFF"/>
+        <w:spacing w:after="0" w:line="240" w:lineRule="auto"/>
+        <w:rPr>
+          <w:rFonts w:eastAsia="Times New Roman" w:cs="Calibri"/>
+          <w:color w:val="000000"/>
+        </w:rPr>
+      </w:pPr>
+    </w:p>
+    <w:p>
+      <w:pPr>
+        <w:shd w:val="clear" w:color="auto" w:fill="FFFFFF"/>
+        <w:spacing w:after="0" w:line="240" w:lineRule="auto"/>
+        <w:rPr>
+          <w:rFonts w:eastAsia="Times New Roman" w:cs="Calibri"/>
+          <w:color w:val="000000"/>
+        </w:rPr>
+      </w:pPr>
+      <w:r>
+        <w:rPr>
+          <w:rFonts w:eastAsia="Times New Roman" w:cs="Calibri"/>
+          <w:color w:val="000000"/>
+        </w:rPr>
+        <w:drawing>
+          <wp:inline distT="0" distB="0" distL="0" distR="0" wp14:anchorId="522152FF" wp14:editId="3299E62C">
+            <wp:extent cx="4880737" cy="2538922"/>
+            <wp:effectExtent l="0" t="0" r="0" b="0"/>
+            <wp:docPr id="22" name="Picture 22"/>
+            <wp:cNvGraphicFramePr>
+              <a:graphicFrameLocks xmlns:a="http://schemas.openxmlformats.org/drawingml/2006/main" noChangeAspect="1"/>
+            </wp:cNvGraphicFramePr>
+            <a:graphic xmlns:a="http://schemas.openxmlformats.org/drawingml/2006/main">
+              <a:graphicData uri="http://schemas.openxmlformats.org/drawingml/2006/picture">
+                <pic:pic xmlns:pic="http://schemas.openxmlformats.org/drawingml/2006/picture">
+                  <pic:nvPicPr>
+                    <pic:cNvPr id="1" name=""/>
+                    <pic:cNvPicPr/>
+                  </pic:nvPicPr>
+                  <pic:blipFill>
+                    <a:blip r:embed="rId17"/>
+                    <a:stretch>
+                      <a:fillRect/>
+                    </a:stretch>
+                  </pic:blipFill>
+                  <pic:spPr>
+                    <a:xfrm>
+                      <a:off x="0" y="0"/>
+                      <a:ext cx="4903375" cy="2550698"/>
+                    </a:xfrm>
+                    <a:prstGeom prst="rect">
+                      <a:avLst/>
+                    </a:prstGeom>
+                  </pic:spPr>
+                </pic:pic>
+              </a:graphicData>
+            </a:graphic>
+          </wp:inline>
+        </w:drawing>
+      </w:r>
+    </w:p>
+    <w:p>
+      <w:pPr>
+        <w:shd w:val="clear" w:color="auto" w:fill="FFFFFF"/>
+        <w:spacing w:after="0" w:line="240" w:lineRule="auto"/>
+        <w:rPr>
+          <w:rFonts w:eastAsia="Times New Roman" w:cs="Calibri"/>
+          <w:color w:val="000000"/>
+        </w:rPr>
+      </w:pPr>
+    </w:p>
+    <w:p>
+      <w:pPr>
+        <w:shd w:val="clear" w:color="auto" w:fill="FFFFFF"/>
+        <w:spacing w:after="0" w:line="240" w:lineRule="auto"/>
+        <w:rPr>
+          <w:rFonts w:eastAsia="Times New Roman" w:cs="Calibri"/>
+          <w:color w:val="000000"/>
+        </w:rPr>
+      </w:pPr>
+      <w:r>
+        <w:rPr>
+          <w:rFonts w:eastAsia="Times New Roman" w:cs="Calibri"/>
+          <w:color w:val="000000"/>
+        </w:rPr>
+        <w:lastRenderedPageBreak/>
+        <w:t xml:space="preserve">The player must travel upwards in order to get to the finish line. The word falls down the screen, but this time when they touch the player, they turn red to represent anger/irritability, and their movement becomes unstable. To remedy their instability, the player can collect the breezes that also fall down the screen. </w:t>
+      </w:r>
+    </w:p>
+    <w:p>
+      <w:pPr>
+        <w:shd w:val="clear" w:color="auto" w:fill="FFFFFF"/>
+        <w:spacing w:after="0" w:line="240" w:lineRule="auto"/>
+        <w:rPr>
+          <w:rFonts w:eastAsia="Times New Roman" w:cs="Calibri"/>
+          <w:color w:val="000000"/>
+        </w:rPr>
+      </w:pPr>
+    </w:p>
+    <w:p>
+      <w:pPr>
+        <w:shd w:val="clear" w:color="auto" w:fill="FFFFFF"/>
+        <w:spacing w:after="0" w:line="240" w:lineRule="auto"/>
+        <w:rPr>
+          <w:rFonts w:eastAsia="Times New Roman" w:cs="Calibri"/>
+          <w:color w:val="000000"/>
+        </w:rPr>
+      </w:pPr>
+      <w:r>
+        <w:rPr>
+          <w:rFonts w:eastAsia="Times New Roman" w:cs="Calibri"/>
+          <w:color w:val="000000"/>
+        </w:rPr>
+        <w:t>16. Being overly careful</w:t>
+      </w:r>
+    </w:p>
+    <w:p>
+      <w:pPr>
+        <w:shd w:val="clear" w:color="auto" w:fill="FFFFFF"/>
+        <w:spacing w:after="0" w:line="240" w:lineRule="auto"/>
+        <w:rPr>
+          <w:rFonts w:eastAsia="Times New Roman" w:cs="Calibri"/>
+          <w:color w:val="000000"/>
+        </w:rPr>
+      </w:pPr>
+    </w:p>
+    <w:p>
+      <w:pPr>
+        <w:shd w:val="clear" w:color="auto" w:fill="FFFFFF"/>
+        <w:spacing w:after="0" w:line="240" w:lineRule="auto"/>
+        <w:rPr>
+          <w:rFonts w:eastAsia="Times New Roman" w:cs="Calibri"/>
+          <w:color w:val="000000"/>
+        </w:rPr>
+      </w:pPr>
+      <w:r>
+        <w:rPr>
+          <w:rFonts w:eastAsia="Times New Roman" w:cs="Calibri"/>
+          <w:color w:val="000000"/>
+        </w:rPr>
+        <w:drawing>
+          <wp:inline distT="0" distB="0" distL="0" distR="0" wp14:anchorId="4D7FBCBE" wp14:editId="75997475">
+            <wp:extent cx="4958246" cy="2675122"/>
+            <wp:effectExtent l="0" t="0" r="0" b="0"/>
+            <wp:docPr id="23" name="Picture 23"/>
+            <wp:cNvGraphicFramePr>
+              <a:graphicFrameLocks xmlns:a="http://schemas.openxmlformats.org/drawingml/2006/main" noChangeAspect="1"/>
+            </wp:cNvGraphicFramePr>
+            <a:graphic xmlns:a="http://schemas.openxmlformats.org/drawingml/2006/main">
+              <a:graphicData uri="http://schemas.openxmlformats.org/drawingml/2006/picture">
+                <pic:pic xmlns:pic="http://schemas.openxmlformats.org/drawingml/2006/picture">
+                  <pic:nvPicPr>
+                    <pic:cNvPr id="1" name=""/>
+                    <pic:cNvPicPr/>
+                  </pic:nvPicPr>
+                  <pic:blipFill>
+                    <a:blip r:embed="rId18"/>
+                    <a:stretch>
+                      <a:fillRect/>
+                    </a:stretch>
+                  </pic:blipFill>
+                  <pic:spPr>
+                    <a:xfrm>
+                      <a:off x="0" y="0"/>
+                      <a:ext cx="4989698" cy="2692091"/>
+                    </a:xfrm>
+                    <a:prstGeom prst="rect">
+                      <a:avLst/>
+                    </a:prstGeom>
+                  </pic:spPr>
+                </pic:pic>
+              </a:graphicData>
+            </a:graphic>
+          </wp:inline>
+        </w:drawing>
+      </w:r>
+    </w:p>
+    <w:p>
+      <w:pPr>
+        <w:shd w:val="clear" w:color="auto" w:fill="FFFFFF"/>
+        <w:spacing w:after="0" w:line="240" w:lineRule="auto"/>
+        <w:rPr>
+          <w:rFonts w:eastAsia="Times New Roman" w:cs="Calibri"/>
+          <w:color w:val="000000"/>
+        </w:rPr>
+      </w:pPr>
+    </w:p>
+    <w:p>
+      <w:pPr>
+        <w:shd w:val="clear" w:color="auto" w:fill="FFFFFF"/>
+        <w:spacing w:after="0" w:line="240" w:lineRule="auto"/>
+        <w:rPr>
+          <w:rFonts w:eastAsia="Times New Roman" w:cs="Calibri"/>
+          <w:color w:val="000000"/>
+        </w:rPr>
+      </w:pPr>
+      <w:r>
+        <w:rPr>
+          <w:rFonts w:eastAsia="Times New Roman" w:cs="Calibri"/>
+          <w:color w:val="000000"/>
+        </w:rPr>
+        <w:t>Similar to level14, the player travels upwards</w:t>
+      </w:r>
+      <w:r>
+        <w:rPr>
+          <w:rFonts w:eastAsia="Times New Roman" w:cs="Calibri"/>
+          <w:color w:val="000000"/>
+        </w:rPr>
+        <w:t xml:space="preserve"> to the finish line. Only this time the word is working to block the path for the player! By creating these narrow passages, the player will have to exercise caution and focus to beat the level. But if the player touches a word, like in Level14, their movement will become unstable!</w:t>
+      </w:r>
+      <w:r>
+        <w:rPr>
+          <w:rFonts w:eastAsia="Times New Roman" w:cs="Calibri"/>
+          <w:color w:val="000000"/>
+        </w:rPr>
+        <w:t xml:space="preserve"> The breezes also pop up to help out!</w:t>
+      </w:r>
+    </w:p>
+    <w:p>
+      <w:pPr>
+        <w:shd w:val="clear" w:color="auto" w:fill="FFFFFF"/>
+        <w:spacing w:after="0" w:line="240" w:lineRule="auto"/>
+        <w:rPr>
+          <w:rFonts w:eastAsia="Times New Roman" w:cs="Calibri"/>
+          <w:color w:val="000000"/>
+        </w:rPr>
+      </w:pPr>
+    </w:p>
+    <w:p>
+      <w:pPr>
+        <w:shd w:val="clear" w:color="auto" w:fill="FFFFFF"/>
+        <w:spacing w:after="0" w:line="240" w:lineRule="auto"/>
+        <w:rPr>
+          <w:rFonts w:eastAsia="Times New Roman" w:cs="Calibri"/>
+          <w:color w:val="000000"/>
+        </w:rPr>
+      </w:pPr>
+      <w:r>
+        <w:rPr>
+          <w:rFonts w:eastAsia="Times New Roman" w:cs="Calibri"/>
+          <w:color w:val="000000"/>
+        </w:rPr>
         <w:t>17. Being jumpy or easily startled</w:t>
       </w:r>
     </w:p>
@@ -6835,6 +7788,64 @@
       <w:pPr>
         <w:spacing w:after="0"/>
       </w:pPr>
+    </w:p>
+    <w:p>
+      <w:pPr>
+        <w:spacing w:after="0"/>
+      </w:pPr>
+      <w:r>
+        <w:drawing>
+          <wp:inline distT="0" distB="0" distL="0" distR="0" wp14:anchorId="1A5FC0B7" wp14:editId="49D02A0D">
+            <wp:extent cx="4731488" cy="2382426"/>
+            <wp:effectExtent l="0" t="0" r="0" b="0"/>
+            <wp:docPr id="24" name="Picture 24"/>
+            <wp:cNvGraphicFramePr>
+              <a:graphicFrameLocks xmlns:a="http://schemas.openxmlformats.org/drawingml/2006/main" noChangeAspect="1"/>
+            </wp:cNvGraphicFramePr>
+            <a:graphic xmlns:a="http://schemas.openxmlformats.org/drawingml/2006/main">
+              <a:graphicData uri="http://schemas.openxmlformats.org/drawingml/2006/picture">
+                <pic:pic xmlns:pic="http://schemas.openxmlformats.org/drawingml/2006/picture">
+                  <pic:nvPicPr>
+                    <pic:cNvPr id="1" name=""/>
+                    <pic:cNvPicPr/>
+                  </pic:nvPicPr>
+                  <pic:blipFill>
+                    <a:blip r:embed="rId19"/>
+                    <a:stretch>
+                      <a:fillRect/>
+                    </a:stretch>
+                  </pic:blipFill>
+                  <pic:spPr>
+                    <a:xfrm>
+                      <a:off x="0" y="0"/>
+                      <a:ext cx="4760039" cy="2396802"/>
+                    </a:xfrm>
+                    <a:prstGeom prst="rect">
+                      <a:avLst/>
+                    </a:prstGeom>
+                  </pic:spPr>
+                </pic:pic>
+              </a:graphicData>
+            </a:graphic>
+          </wp:inline>
+        </w:drawing>
+      </w:r>
+    </w:p>
+    <w:p>
+      <w:pPr>
+        <w:spacing w:after="0"/>
+      </w:pPr>
+    </w:p>
+    <w:p>
+      <w:pPr>
+        <w:spacing w:after="0"/>
+      </w:pPr>
+      <w:r>
+        <w:t xml:space="preserve">Moving left to right the player has to jump over words coming in their direction using the jump button in the bottom right corner. But if they touch the word, they will also turn redder and become more unstable to control. </w:t>
+      </w:r>
+      <w:r>
+        <w:t>The player slowly gains speed moving forward, but they have to be careful because it’s not easy to slow down.</w:t>
+      </w:r>
     </w:p>
     <w:p>
       <w:pPr>
@@ -6877,12 +7888,14 @@
         <w:spacing w:after="0"/>
       </w:pPr>
       <w:r>
-        <w:t xml:space="preserve">A recent obstacle involves the actual capability of my laptop computer and touchscreen keyboard. My laptop is beginning to act up and freeze when running Unity and testing the game. The touchscreen keyboard does not appear on iOS device when using Unity Remote. Other potential obstacles would be how objects in screen interact with each other and making sure </w:t>
-      </w:r>
-      <w:r>
-        <w:lastRenderedPageBreak/>
-        <w:t xml:space="preserve">unused objects in the scene are deleted, and making transitions to new mini-game levels clear. </w:t>
-      </w:r>
+        <w:t xml:space="preserve">A recent obstacle involves the actual capability of my laptop computer and touchscreen keyboard. My laptop is beginning to act up and freeze when running Unity and testing the game. The touchscreen keyboard does not appear on iOS device when using Unity Remote. Other potential obstacles would be how objects in screen interact with each other and making sure unused objects in the scene are deleted, and making transitions to new mini-game levels clear. </w:t>
+      </w:r>
+    </w:p>
+    <w:p>
+      <w:pPr>
+        <w:pStyle w:val="Heading2"/>
+        <w:spacing w:before="0" w:line="276" w:lineRule="auto"/>
+      </w:pPr>
     </w:p>
     <w:p>
       <w:pPr>
@@ -6995,7 +8008,7 @@
                     </pic:cNvPicPr>
                   </pic:nvPicPr>
                   <pic:blipFill>
-                    <a:blip r:embed="rId10">
+                    <a:blip r:embed="rId20">
                       <a:extLst>
                         <a:ext uri="{28A0092B-C50C-407E-A947-70E740481C1C}">
                           <a14:useLocalDpi xmlns:a14="http://schemas.microsoft.com/office/drawing/2010/main" val="0"/>
@@ -7210,7 +8223,7 @@
                     <pic:cNvPicPr preferRelativeResize="0"/>
                   </pic:nvPicPr>
                   <pic:blipFill>
-                    <a:blip r:embed="rId11"/>
+                    <a:blip r:embed="rId21"/>
                     <a:srcRect/>
                     <a:stretch>
                       <a:fillRect/>
@@ -7283,7 +8296,7 @@
                     <pic:cNvPicPr preferRelativeResize="0"/>
                   </pic:nvPicPr>
                   <pic:blipFill>
-                    <a:blip r:embed="rId12"/>
+                    <a:blip r:embed="rId22"/>
                     <a:srcRect/>
                     <a:stretch>
                       <a:fillRect/>
@@ -7389,7 +8402,7 @@
                     <pic:cNvPicPr preferRelativeResize="0"/>
                   </pic:nvPicPr>
                   <pic:blipFill>
-                    <a:blip r:embed="rId13"/>
+                    <a:blip r:embed="rId23"/>
                     <a:srcRect/>
                     <a:stretch>
                       <a:fillRect/>
@@ -7462,7 +8475,7 @@
                     <pic:cNvPicPr preferRelativeResize="0"/>
                   </pic:nvPicPr>
                   <pic:blipFill>
-                    <a:blip r:embed="rId14"/>
+                    <a:blip r:embed="rId24"/>
                     <a:srcRect/>
                     <a:stretch>
                       <a:fillRect/>
@@ -7581,7 +8594,7 @@
                     </pic:cNvPicPr>
                   </pic:nvPicPr>
                   <pic:blipFill>
-                    <a:blip r:embed="rId15">
+                    <a:blip r:embed="rId25">
                       <a:extLst>
                         <a:ext uri="{28A0092B-C50C-407E-A947-70E740481C1C}">
                           <a14:useLocalDpi xmlns:a14="http://schemas.microsoft.com/office/drawing/2010/main" val="0"/>
@@ -7804,7 +8817,7 @@
                     <pic:cNvPicPr preferRelativeResize="0"/>
                   </pic:nvPicPr>
                   <pic:blipFill>
-                    <a:blip r:embed="rId16"/>
+                    <a:blip r:embed="rId26"/>
                     <a:srcRect/>
                     <a:stretch>
                       <a:fillRect/>
@@ -7936,7 +8949,7 @@
                     <pic:cNvPicPr preferRelativeResize="0"/>
                   </pic:nvPicPr>
                   <pic:blipFill>
-                    <a:blip r:embed="rId17"/>
+                    <a:blip r:embed="rId27"/>
                     <a:srcRect/>
                     <a:stretch>
                       <a:fillRect/>
@@ -8028,7 +9041,7 @@
                     <pic:cNvPicPr preferRelativeResize="0"/>
                   </pic:nvPicPr>
                   <pic:blipFill>
-                    <a:blip r:embed="rId18" cstate="print">
+                    <a:blip r:embed="rId28" cstate="print">
                       <a:extLst>
                         <a:ext uri="{28A0092B-C50C-407E-A947-70E740481C1C}">
                           <a14:useLocalDpi xmlns:a14="http://schemas.microsoft.com/office/drawing/2010/main" val="0"/>
@@ -8082,7 +9095,7 @@
                     <pic:cNvPicPr preferRelativeResize="0"/>
                   </pic:nvPicPr>
                   <pic:blipFill>
-                    <a:blip r:embed="rId19"/>
+                    <a:blip r:embed="rId29"/>
                     <a:srcRect/>
                     <a:stretch>
                       <a:fillRect/>
@@ -8130,7 +9143,7 @@
                     <pic:cNvPicPr preferRelativeResize="0"/>
                   </pic:nvPicPr>
                   <pic:blipFill>
-                    <a:blip r:embed="rId20" cstate="print">
+                    <a:blip r:embed="rId30" cstate="print">
                       <a:extLst>
                         <a:ext uri="{28A0092B-C50C-407E-A947-70E740481C1C}">
                           <a14:useLocalDpi xmlns:a14="http://schemas.microsoft.com/office/drawing/2010/main" val="0"/>
@@ -8277,6 +9290,19 @@
     </w:p>
     <w:p>
       <w:pPr>
+        <w:pStyle w:val="Heading2"/>
+      </w:pPr>
+    </w:p>
+    <w:p>
+      <w:pPr>
+        <w:pStyle w:val="Heading2"/>
+      </w:pPr>
+      <w:r>
+        <w:t xml:space="preserve">Conclusion </w:t>
+      </w:r>
+    </w:p>
+    <w:p>
+      <w:pPr>
         <w:spacing w:after="0"/>
       </w:pPr>
     </w:p>
@@ -8284,20 +9310,196 @@
       <w:pPr>
         <w:spacing w:after="0"/>
       </w:pPr>
+      <w:r>
+        <w:t>In conclusion, this game</w:t>
+      </w:r>
+      <w:r>
+        <w:t xml:space="preserve"> creates a safe space for players to engage with their thoughts digitally. As the player inputs a word they associate with the given prompt, that allows them to understand themselves more. We hope the game encourages those who have experienced trauma to seek help from a health professional, plus give players the confidence to communicate how they respond to certain triggers to said health professionals</w:t>
+      </w:r>
+      <w:r>
+        <w:t xml:space="preserve">. </w:t>
+      </w:r>
+      <w:r>
+        <w:t xml:space="preserve">The game </w:t>
+      </w:r>
+      <w:r>
+        <w:t>still has room to grow. Because of COVID-19 and our different time schedules we were not able to playtest the game, as that also required approval of human test subjects. The games are simple and reflect the hard work and research of the Capstone Report</w:t>
+      </w:r>
+      <w:r>
+        <w:t xml:space="preserve">. Each level corresponds to one of the CPSS questions, and falls into one of three categories </w:t>
+      </w:r>
+      <w:r>
+        <w:t xml:space="preserve">of PTSD symptoms </w:t>
+      </w:r>
+      <w:r>
+        <w:t>-</w:t>
+      </w:r>
+      <w:r>
+        <w:t xml:space="preserve"> </w:t>
+      </w:r>
+      <w:r>
+        <w:rPr>
+          <w:u w:val="single"/>
+        </w:rPr>
+        <w:t>diving into or re-experiencing</w:t>
+      </w:r>
+      <w:r>
+        <w:t xml:space="preserve">, </w:t>
+      </w:r>
+      <w:r>
+        <w:rPr>
+          <w:u w:val="single"/>
+        </w:rPr>
+        <w:t>moves into avoidance</w:t>
+      </w:r>
+      <w:r>
+        <w:t xml:space="preserve">, and lastly </w:t>
+      </w:r>
+      <w:r>
+        <w:rPr>
+          <w:u w:val="single"/>
+        </w:rPr>
+        <w:t>hyperarousal</w:t>
+      </w:r>
+      <w:r>
+        <w:t>.</w:t>
+      </w:r>
+      <w:r>
+        <w:t xml:space="preserve"> </w:t>
+      </w:r>
+    </w:p>
+    <w:p>
+      <w:pPr>
+        <w:spacing w:after="0" w:line="240" w:lineRule="auto"/>
+      </w:pPr>
+    </w:p>
+    <w:p>
+      <w:pPr>
+        <w:spacing w:after="0" w:line="240" w:lineRule="auto"/>
+      </w:pPr>
+    </w:p>
+    <w:p>
+      <w:pPr>
+        <w:spacing w:after="0" w:line="240" w:lineRule="auto"/>
+      </w:pPr>
+    </w:p>
+    <w:p>
+      <w:pPr>
+        <w:spacing w:after="0" w:line="240" w:lineRule="auto"/>
+      </w:pPr>
+    </w:p>
+    <w:p>
+      <w:pPr>
+        <w:spacing w:after="0" w:line="240" w:lineRule="auto"/>
+      </w:pPr>
+    </w:p>
+    <w:p>
+      <w:pPr>
+        <w:spacing w:after="0" w:line="240" w:lineRule="auto"/>
+      </w:pPr>
+    </w:p>
+    <w:p>
+      <w:pPr>
+        <w:spacing w:after="0" w:line="240" w:lineRule="auto"/>
+      </w:pPr>
+    </w:p>
+    <w:p>
+      <w:pPr>
+        <w:spacing w:after="0" w:line="240" w:lineRule="auto"/>
+      </w:pPr>
+    </w:p>
+    <w:p>
+      <w:pPr>
+        <w:spacing w:after="0" w:line="240" w:lineRule="auto"/>
+      </w:pPr>
+    </w:p>
+    <w:p>
+      <w:pPr>
+        <w:spacing w:after="0" w:line="240" w:lineRule="auto"/>
+      </w:pPr>
+    </w:p>
+    <w:p>
+      <w:pPr>
+        <w:spacing w:after="0" w:line="240" w:lineRule="auto"/>
+      </w:pPr>
+    </w:p>
+    <w:p>
+      <w:pPr>
+        <w:spacing w:after="0" w:line="240" w:lineRule="auto"/>
+      </w:pPr>
+    </w:p>
+    <w:p>
+      <w:pPr>
+        <w:spacing w:after="0" w:line="240" w:lineRule="auto"/>
+      </w:pPr>
+    </w:p>
+    <w:p>
+      <w:pPr>
+        <w:spacing w:after="0" w:line="240" w:lineRule="auto"/>
+      </w:pPr>
+    </w:p>
+    <w:p>
+      <w:pPr>
+        <w:spacing w:after="0" w:line="240" w:lineRule="auto"/>
+      </w:pPr>
+    </w:p>
+    <w:p>
+      <w:pPr>
+        <w:spacing w:after="0" w:line="240" w:lineRule="auto"/>
+      </w:pPr>
+    </w:p>
+    <w:p>
+      <w:pPr>
+        <w:spacing w:after="0" w:line="240" w:lineRule="auto"/>
+      </w:pPr>
+    </w:p>
+    <w:p>
+      <w:pPr>
+        <w:spacing w:after="0" w:line="240" w:lineRule="auto"/>
+      </w:pPr>
+    </w:p>
+    <w:p>
+      <w:pPr>
+        <w:spacing w:after="0" w:line="240" w:lineRule="auto"/>
+      </w:pPr>
+    </w:p>
+    <w:p>
+      <w:pPr>
+        <w:spacing w:after="0" w:line="240" w:lineRule="auto"/>
+      </w:pPr>
+    </w:p>
+    <w:p>
+      <w:pPr>
+        <w:spacing w:after="0" w:line="240" w:lineRule="auto"/>
+      </w:pPr>
+    </w:p>
+    <w:p>
+      <w:pPr>
+        <w:spacing w:after="0" w:line="240" w:lineRule="auto"/>
+      </w:pPr>
+    </w:p>
+    <w:p>
+      <w:pPr>
+        <w:spacing w:after="0" w:line="240" w:lineRule="auto"/>
+      </w:pPr>
+    </w:p>
+    <w:p>
+      <w:pPr>
+        <w:spacing w:after="0" w:line="240" w:lineRule="auto"/>
+      </w:pPr>
     </w:p>
     <w:p>
       <w:pPr>
         <w:spacing w:after="0"/>
       </w:pPr>
+    </w:p>
+    <w:p>
+      <w:pPr>
+        <w:spacing w:after="0"/>
+      </w:pPr>
       <w:r>
         <w:lastRenderedPageBreak/>
-        <w:t>Resources</w:t>
-      </w:r>
-      <w:r>
-        <w:t xml:space="preserve"> and Helpful Development Links</w:t>
-      </w:r>
-      <w:r>
-        <w:t xml:space="preserve">: </w:t>
+        <w:t xml:space="preserve">Resources and Helpful Development Links: </w:t>
       </w:r>
     </w:p>
     <w:p>
@@ -8315,7 +9517,7 @@
       <w:r>
         <w:t xml:space="preserve">Unity Remote basics and compatibility with iPhone: </w:t>
       </w:r>
-      <w:hyperlink r:id="rId21" w:anchor=":~:text=Unity%20Remote%20currently%20supports%20Android%20devices%20%28on%20Windows,the%20device%20screen%2C%20but%20at%20a%20reduced%20framerate" w:history="1">
+      <w:hyperlink r:id="rId31" w:anchor=":~:text=Unity%20Remote%20currently%20supports%20Android%20devices%20%28on%20Windows,the%20device%20screen%2C%20but%20at%20a%20reduced%20framerate" w:history="1">
         <w:r>
           <w:rPr>
             <w:rStyle w:val="Hyperlink"/>
@@ -8347,7 +9549,7 @@
       <w:r>
         <w:t xml:space="preserve"> - </w:t>
       </w:r>
-      <w:hyperlink r:id="rId22">
+      <w:hyperlink r:id="rId32">
         <w:r>
           <w:rPr>
             <w:color w:val="95B3D7" w:themeColor="accent1" w:themeTint="99"/>
@@ -8356,6 +9558,12 @@
           <w:t>https://docs.unity3d.com/2018.4/Documentation/ScriptReference/TouchScreenKeyboard.html</w:t>
         </w:r>
       </w:hyperlink>
+      <w:r>
+        <w:rPr>
+          <w:color w:val="95B3D7" w:themeColor="accent1" w:themeTint="99"/>
+        </w:rPr>
+        <w:t xml:space="preserve"> </w:t>
+      </w:r>
     </w:p>
     <w:p>
       <w:pPr>
@@ -8373,51 +9581,13 @@
       </w:r>
       <w:proofErr w:type="spellStart"/>
       <w:r>
-        <w:t>TouchScreenKeyboard</w:t>
+        <w:t>InputField</w:t>
       </w:r>
       <w:proofErr w:type="spellEnd"/>
       <w:r>
-        <w:t xml:space="preserve"> OPEN - </w:t>
-      </w:r>
-      <w:hyperlink r:id="rId23">
-        <w:r>
-          <w:rPr>
-            <w:color w:val="95B3D7" w:themeColor="accent1" w:themeTint="99"/>
-            <w:u w:val="single"/>
-          </w:rPr>
-          <w:t>https://docs.unity3d.com/2018.4/Documentation/ScriptReference/TouchScreenKeyboard.Open.html</w:t>
-        </w:r>
-      </w:hyperlink>
-      <w:r>
-        <w:rPr>
-          <w:color w:val="95B3D7" w:themeColor="accent1" w:themeTint="99"/>
-        </w:rPr>
-        <w:t xml:space="preserve"> </w:t>
-      </w:r>
-    </w:p>
-    <w:p>
-      <w:pPr>
-        <w:numPr>
-          <w:ilvl w:val="0"/>
-          <w:numId w:val="4"/>
-        </w:numPr>
-        <w:spacing w:after="0"/>
-        <w:rPr>
-          <w:color w:val="95B3D7" w:themeColor="accent1" w:themeTint="99"/>
-        </w:rPr>
-      </w:pPr>
-      <w:r>
-        <w:t xml:space="preserve">Unity Manual, </w:t>
-      </w:r>
-      <w:proofErr w:type="spellStart"/>
-      <w:r>
-        <w:t>InputField</w:t>
-      </w:r>
-      <w:proofErr w:type="spellEnd"/>
-      <w:r>
         <w:t xml:space="preserve"> - </w:t>
       </w:r>
-      <w:hyperlink r:id="rId24">
+      <w:hyperlink r:id="rId33">
         <w:r>
           <w:rPr>
             <w:color w:val="95B3D7" w:themeColor="accent1" w:themeTint="99"/>
@@ -8435,13 +9605,15 @@
         </w:numPr>
         <w:spacing w:after="0"/>
         <w:rPr>
+          <w:rStyle w:val="Hyperlink"/>
           <w:color w:val="95B3D7" w:themeColor="accent1" w:themeTint="99"/>
+          <w:u w:val="none"/>
         </w:rPr>
       </w:pPr>
       <w:r>
         <w:t xml:space="preserve">Unity Manual, Mobile Keyboard - </w:t>
       </w:r>
-      <w:hyperlink r:id="rId25">
+      <w:hyperlink r:id="rId34">
         <w:r>
           <w:rPr>
             <w:color w:val="95B3D7" w:themeColor="accent1" w:themeTint="99"/>
@@ -8465,39 +9637,13 @@
         </w:numPr>
         <w:spacing w:after="0"/>
         <w:rPr>
-          <w:rStyle w:val="Hyperlink"/>
           <w:color w:val="95B3D7" w:themeColor="accent1" w:themeTint="99"/>
-          <w:u w:val="none"/>
-        </w:rPr>
-      </w:pPr>
-      <w:r>
-        <w:t xml:space="preserve">Iterate over an array, foreach loop: </w:t>
-      </w:r>
-      <w:hyperlink r:id="rId26" w:history="1">
-        <w:r>
-          <w:rPr>
-            <w:rStyle w:val="Hyperlink"/>
-            <w:color w:val="95B3D7" w:themeColor="accent1" w:themeTint="99"/>
-          </w:rPr>
-          <w:t>https://stuartspixelgames.com/2017/03/27/how-to-do-for-each-loops-in-unity-c/</w:t>
-        </w:r>
-      </w:hyperlink>
-    </w:p>
-    <w:p>
-      <w:pPr>
-        <w:numPr>
-          <w:ilvl w:val="0"/>
-          <w:numId w:val="4"/>
-        </w:numPr>
-        <w:spacing w:after="0"/>
-        <w:rPr>
-          <w:color w:val="95B3D7" w:themeColor="accent1" w:themeTint="99"/>
         </w:rPr>
       </w:pPr>
       <w:r>
         <w:t xml:space="preserve">Particle System for making rain and simple sparkles: </w:t>
       </w:r>
-      <w:hyperlink r:id="rId27" w:history="1">
+      <w:hyperlink r:id="rId35" w:history="1">
         <w:r>
           <w:rPr>
             <w:rStyle w:val="Hyperlink"/>
@@ -8534,7 +9680,7 @@
       <w:r>
         <w:t xml:space="preserve"> object: </w:t>
       </w:r>
-      <w:hyperlink r:id="rId28" w:history="1">
+      <w:hyperlink r:id="rId36" w:history="1">
         <w:r>
           <w:rPr>
             <w:rStyle w:val="Hyperlink"/>
@@ -8566,7 +9712,7 @@
       <w:r>
         <w:t xml:space="preserve"> object: </w:t>
       </w:r>
-      <w:hyperlink r:id="rId29" w:history="1">
+      <w:hyperlink r:id="rId37" w:history="1">
         <w:r>
           <w:rPr>
             <w:rStyle w:val="Hyperlink"/>
@@ -8595,7 +9741,7 @@
       <w:r>
         <w:t xml:space="preserve"> prefab: </w:t>
       </w:r>
-      <w:hyperlink r:id="rId30" w:history="1">
+      <w:hyperlink r:id="rId38" w:history="1">
         <w:r>
           <w:rPr>
             <w:rStyle w:val="Hyperlink"/>
@@ -8607,38 +9753,49 @@
     </w:p>
     <w:p>
       <w:pPr>
-        <w:spacing w:after="0"/>
-        <w:ind w:left="360"/>
-      </w:pPr>
-    </w:p>
-    <w:p>
-      <w:pPr>
-        <w:spacing w:after="0"/>
-      </w:pPr>
-    </w:p>
-    <w:p>
-      <w:pPr>
-        <w:pStyle w:val="Heading2"/>
-      </w:pPr>
-      <w:r>
-        <w:t xml:space="preserve">Conclusion </w:t>
-      </w:r>
-    </w:p>
-    <w:p>
-      <w:pPr>
-        <w:spacing w:after="0"/>
-      </w:pPr>
-      <w:r>
-        <w:t xml:space="preserve">to be filled out when the game is approaching or is completed. </w:t>
-      </w:r>
-    </w:p>
-    <w:p>
-      <w:pPr>
+        <w:pStyle w:val="ListParagraph"/>
+        <w:numPr>
+          <w:ilvl w:val="0"/>
+          <w:numId w:val="4"/>
+        </w:numPr>
         <w:spacing w:after="0" w:line="240" w:lineRule="auto"/>
       </w:pPr>
+      <w:r>
+        <w:t>Unity Publish for iOS:</w:t>
+      </w:r>
+    </w:p>
+    <w:p>
+      <w:pPr>
+        <w:pStyle w:val="ListParagraph"/>
+        <w:spacing w:after="0" w:line="240" w:lineRule="auto"/>
+        <w:rPr>
+          <w:color w:val="95B3D7" w:themeColor="accent1" w:themeTint="99"/>
+        </w:rPr>
+      </w:pPr>
+      <w:r>
+        <w:rPr>
+          <w:color w:val="95B3D7" w:themeColor="accent1" w:themeTint="99"/>
+        </w:rPr>
+        <w:t xml:space="preserve"> </w:t>
+      </w:r>
+      <w:hyperlink r:id="rId39" w:history="1">
+        <w:r>
+          <w:rPr>
+            <w:rStyle w:val="Hyperlink"/>
+            <w:color w:val="95B3D7" w:themeColor="accent1" w:themeTint="99"/>
+          </w:rPr>
+          <w:t>https://docs.unity3d.com/Manual/iphone-GettingStarted.html</w:t>
+        </w:r>
+      </w:hyperlink>
+    </w:p>
+    <w:p>
+      <w:pPr>
+        <w:pStyle w:val="ListParagraph"/>
+        <w:spacing w:after="0" w:line="240" w:lineRule="auto"/>
+      </w:pPr>
     </w:p>
     <w:sectPr>
-      <w:footerReference w:type="default" r:id="rId31"/>
+      <w:footerReference w:type="default" r:id="rId40"/>
       <w:pgSz w:w="12240" w:h="15840"/>
       <w:pgMar w:top="1440" w:right="1440" w:bottom="1440" w:left="1440" w:header="720" w:footer="720" w:gutter="0"/>
       <w:pgNumType w:start="1"/>

</xml_diff>